<commit_message>
Update content table , intro, architecture
</commit_message>
<xml_diff>
--- a/SmartEmergency-Proposal-V.1.0.docx
+++ b/SmartEmergency-Proposal-V.1.0.docx
@@ -1,6 +1,6 @@
 
 <file path=word/document.xml><?xml version="1.0" encoding="utf-8"?>
-<w:document xmlns:ve="http://schemas.openxmlformats.org/markup-compatibility/2006" xmlns:o="urn:schemas-microsoft-com:office:office" xmlns:r="http://schemas.openxmlformats.org/officeDocument/2006/relationships" xmlns:m="http://schemas.openxmlformats.org/officeDocument/2006/math" xmlns:v="urn:schemas-microsoft-com:vml" xmlns:wp="http://schemas.openxmlformats.org/drawingml/2006/wordprocessingDrawing" xmlns:w10="urn:schemas-microsoft-com:office:word" xmlns:w="http://schemas.openxmlformats.org/wordprocessingml/2006/main" xmlns:wne="http://schemas.microsoft.com/office/word/2006/wordml">
+<w:document xmlns:wpc="http://schemas.microsoft.com/office/word/2010/wordprocessingCanvas" xmlns:mo="http://schemas.microsoft.com/office/mac/office/2008/main" xmlns:mc="http://schemas.openxmlformats.org/markup-compatibility/2006" xmlns:mv="urn:schemas-microsoft-com:mac:vml" xmlns:o="urn:schemas-microsoft-com:office:office" xmlns:r="http://schemas.openxmlformats.org/officeDocument/2006/relationships" xmlns:m="http://schemas.openxmlformats.org/officeDocument/2006/math" xmlns:v="urn:schemas-microsoft-com:vml" xmlns:wp14="http://schemas.microsoft.com/office/word/2010/wordprocessingDrawing" xmlns:wp="http://schemas.openxmlformats.org/drawingml/2006/wordprocessingDrawing" xmlns:w10="urn:schemas-microsoft-com:office:word" xmlns:w="http://schemas.openxmlformats.org/wordprocessingml/2006/main" xmlns:w14="http://schemas.microsoft.com/office/word/2010/wordml" xmlns:wpg="http://schemas.microsoft.com/office/word/2010/wordprocessingGroup" xmlns:wpi="http://schemas.microsoft.com/office/word/2010/wordprocessingInk" xmlns:wne="http://schemas.microsoft.com/office/word/2006/wordml" xmlns:wps="http://schemas.microsoft.com/office/word/2010/wordprocessingShape" mc:Ignorable="w14 wp14">
   <w:body>
     <w:p>
       <w:pPr>
@@ -140,6 +140,7 @@
         </w:rPr>
         <w:t xml:space="preserve"> </w:t>
       </w:r>
+      <w:proofErr w:type="gramStart"/>
       <w:r>
         <w:rPr>
           <w:rFonts w:ascii="Times New Roman" w:eastAsia="Times New Roman" w:hAnsi="Times New Roman" w:cs="Times New Roman"/>
@@ -164,7 +165,16 @@
           <w:sz w:val="28"/>
           <w:szCs w:val="28"/>
         </w:rPr>
-        <w:t>hey do not know their current location. They will be a little bit hard to find help locations and their contact information such as a phone number.</w:t>
+        <w:t>hey do not know their current location.</w:t>
+      </w:r>
+      <w:proofErr w:type="gramEnd"/>
+      <w:r>
+        <w:rPr>
+          <w:rFonts w:ascii="Times New Roman" w:eastAsia="Times New Roman" w:hAnsi="Times New Roman" w:cs="Times New Roman"/>
+          <w:sz w:val="28"/>
+          <w:szCs w:val="28"/>
+        </w:rPr>
+        <w:t xml:space="preserve"> They will be a little bit hard to find help locations and their contact information such as a phone number.</w:t>
       </w:r>
       <w:bookmarkEnd w:id="6"/>
       <w:bookmarkEnd w:id="7"/>
@@ -246,15 +256,31 @@
         </w:rPr>
         <w:t>e online map application to find</w:t>
       </w:r>
-      <w:bookmarkStart w:id="14" w:name="_GoBack"/>
-      <w:bookmarkEnd w:id="14"/>
-      <w:r>
-        <w:rPr>
-          <w:rFonts w:ascii="Times New Roman" w:eastAsia="Times New Roman" w:hAnsi="Times New Roman" w:cs="Times New Roman"/>
-          <w:sz w:val="28"/>
-          <w:szCs w:val="28"/>
-        </w:rPr>
-        <w:t xml:space="preserve"> the help location. Even though, they can not use the online map if they are in the area that no </w:t>
+      <w:r>
+        <w:rPr>
+          <w:rFonts w:ascii="Times New Roman" w:eastAsia="Times New Roman" w:hAnsi="Times New Roman" w:cs="Times New Roman"/>
+          <w:sz w:val="28"/>
+          <w:szCs w:val="28"/>
+        </w:rPr>
+        <w:t xml:space="preserve"> the help location. Even though, they </w:t>
+      </w:r>
+      <w:proofErr w:type="gramStart"/>
+      <w:r>
+        <w:rPr>
+          <w:rFonts w:ascii="Times New Roman" w:eastAsia="Times New Roman" w:hAnsi="Times New Roman" w:cs="Times New Roman"/>
+          <w:sz w:val="28"/>
+          <w:szCs w:val="28"/>
+        </w:rPr>
+        <w:t>can not</w:t>
+      </w:r>
+      <w:proofErr w:type="gramEnd"/>
+      <w:r>
+        <w:rPr>
+          <w:rFonts w:ascii="Times New Roman" w:eastAsia="Times New Roman" w:hAnsi="Times New Roman" w:cs="Times New Roman"/>
+          <w:sz w:val="28"/>
+          <w:szCs w:val="28"/>
+        </w:rPr>
+        <w:t xml:space="preserve"> use the online map if they are in the area that no </w:t>
       </w:r>
       <w:r>
         <w:rPr>
@@ -292,7 +318,43 @@
           <w:sz w:val="28"/>
           <w:szCs w:val="28"/>
         </w:rPr>
-        <w:t xml:space="preserve">To solve these problems, the Smart Emergency is proposed. The Smart Emergency is an application on a mobile device, which runs on Android operating system. This application provides the contact information or phone numbers of the nearest help when accident occurred. These places include police stations, hospitals, garages, and highway police stations. In addition, the application provides a map to demonstrate current location, direction, and the nearest location of a specific place. This application can be used the offline mode in case of lost internet connection. Moreover, it collects the data such as name, contract number, address of the help place in area scope around the user automatically. When the user move or change their location out of the setting area scope, the application will update the collected data automatically in order to provide the up to date data to the user all the time. </w:t>
+        <w:t xml:space="preserve">To solve these problems, the Smart Emergency is proposed. The Smart Emergency is an application on a mobile device, which runs on Android operating system. This application provides the contact information or phone </w:t>
+      </w:r>
+      <w:proofErr w:type="gramStart"/>
+      <w:r>
+        <w:rPr>
+          <w:rFonts w:ascii="Times New Roman" w:eastAsia="Times New Roman" w:hAnsi="Times New Roman" w:cs="Times New Roman"/>
+          <w:sz w:val="28"/>
+          <w:szCs w:val="28"/>
+        </w:rPr>
+        <w:t>numbers</w:t>
+      </w:r>
+      <w:proofErr w:type="gramEnd"/>
+      <w:r>
+        <w:rPr>
+          <w:rFonts w:ascii="Times New Roman" w:eastAsia="Times New Roman" w:hAnsi="Times New Roman" w:cs="Times New Roman"/>
+          <w:sz w:val="28"/>
+          <w:szCs w:val="28"/>
+        </w:rPr>
+        <w:t xml:space="preserve"> of the nearest help when accident occurred. These places include police stations, hospitals, garages, and highway police stations. In addition, the application provides a map to demonstrate current location, direction, and the nearest location of a specific place. This application can be used the offline mode in case of lost </w:t>
+      </w:r>
+      <w:proofErr w:type="gramStart"/>
+      <w:r>
+        <w:rPr>
+          <w:rFonts w:ascii="Times New Roman" w:eastAsia="Times New Roman" w:hAnsi="Times New Roman" w:cs="Times New Roman"/>
+          <w:sz w:val="28"/>
+          <w:szCs w:val="28"/>
+        </w:rPr>
+        <w:t>internet</w:t>
+      </w:r>
+      <w:proofErr w:type="gramEnd"/>
+      <w:r>
+        <w:rPr>
+          <w:rFonts w:ascii="Times New Roman" w:eastAsia="Times New Roman" w:hAnsi="Times New Roman" w:cs="Times New Roman"/>
+          <w:sz w:val="28"/>
+          <w:szCs w:val="28"/>
+        </w:rPr>
+        <w:t xml:space="preserve"> connection. Moreover, it collects the data such as name, contract number, address of the help place in area scope around the user automatically. When the user move or change their location out of the setting area scope, the application will update the collected data automatically in order to provide the up to date data to the user all the time. </w:t>
       </w:r>
     </w:p>
     <w:p>
@@ -371,12 +433,9 @@
           <w:szCs w:val="36"/>
         </w:rPr>
         <w:lastRenderedPageBreak/>
-        <w:t xml:space="preserve">Chapter Two| Literal Review </w:t>
-      </w:r>
-    </w:p>
-    <w:p>
-      <w:pPr>
-        <w:jc w:val="both"/>
+        <w:t>Chapter Two| Literature</w:t>
+      </w:r>
+      <w:r>
         <w:rPr>
           <w:rFonts w:ascii="Times New Roman" w:hAnsi="Times New Roman" w:cs="Times New Roman"/>
           <w:b/>
@@ -384,6 +443,19 @@
           <w:sz w:val="36"/>
           <w:szCs w:val="36"/>
         </w:rPr>
+        <w:t xml:space="preserve"> Review </w:t>
+      </w:r>
+    </w:p>
+    <w:p>
+      <w:pPr>
+        <w:jc w:val="both"/>
+        <w:rPr>
+          <w:rFonts w:ascii="Times New Roman" w:hAnsi="Times New Roman" w:cs="Times New Roman"/>
+          <w:b/>
+          <w:bCs/>
+          <w:sz w:val="36"/>
+          <w:szCs w:val="36"/>
+        </w:rPr>
       </w:pPr>
     </w:p>
     <w:p>
@@ -403,18 +475,36 @@
           <w:sz w:val="32"/>
           <w:szCs w:val="32"/>
         </w:rPr>
-        <w:t>2.1 Literal Review</w:t>
-      </w:r>
-    </w:p>
-    <w:p>
-      <w:pPr>
-        <w:jc w:val="both"/>
+        <w:t xml:space="preserve">2.1 </w:t>
+      </w:r>
+      <w:r>
         <w:rPr>
           <w:rFonts w:ascii="Times New Roman" w:hAnsi="Times New Roman" w:cs="Times New Roman"/>
           <w:b/>
           <w:sz w:val="32"/>
           <w:szCs w:val="32"/>
         </w:rPr>
+        <w:t>Literature</w:t>
+      </w:r>
+      <w:r>
+        <w:rPr>
+          <w:rFonts w:ascii="Times New Roman" w:hAnsi="Times New Roman" w:cs="Times New Roman"/>
+          <w:b/>
+          <w:sz w:val="32"/>
+          <w:szCs w:val="32"/>
+        </w:rPr>
+        <w:t xml:space="preserve"> Review</w:t>
+      </w:r>
+    </w:p>
+    <w:p>
+      <w:pPr>
+        <w:jc w:val="both"/>
+        <w:rPr>
+          <w:rFonts w:ascii="Times New Roman" w:hAnsi="Times New Roman" w:cs="Times New Roman"/>
+          <w:b/>
+          <w:sz w:val="32"/>
+          <w:szCs w:val="32"/>
+        </w:rPr>
       </w:pPr>
     </w:p>
     <w:p>
@@ -449,7 +539,23 @@
           <w:sz w:val="28"/>
         </w:rPr>
         <w:tab/>
-        <w:t>Nostra map is the one of Thailand map of navigation data in Thailand [1]. The Nostra map provides elaborate, spacious and modern map with one million points of interest. There are many information of the street network provided, such as road, highway, toll way, BTS, MRT and railroad. The map is high resolution compared to general map</w:t>
+        <w:t xml:space="preserve">Nostra map is the one of Thailand map of navigation data in Thailand [1]. The Nostra map provides elaborate, spacious and modern map with one million points of interest. There are </w:t>
+      </w:r>
+      <w:proofErr w:type="gramStart"/>
+      <w:r>
+        <w:rPr>
+          <w:rFonts w:ascii="Times New Roman" w:hAnsi="Times New Roman" w:cs="Times New Roman"/>
+          <w:sz w:val="28"/>
+        </w:rPr>
+        <w:t>many</w:t>
+      </w:r>
+      <w:proofErr w:type="gramEnd"/>
+      <w:r>
+        <w:rPr>
+          <w:rFonts w:ascii="Times New Roman" w:hAnsi="Times New Roman" w:cs="Times New Roman"/>
+          <w:sz w:val="28"/>
+        </w:rPr>
+        <w:t xml:space="preserve"> information of the street network provided, such as road, highway, toll way, BTS, MRT and railroad. The map is high resolution compared to general map</w:t>
       </w:r>
       <w:r>
         <w:rPr>
@@ -489,10 +595,9 @@
           <w:rFonts w:ascii="Times New Roman" w:hAnsi="Times New Roman" w:cs="Times New Roman"/>
           <w:noProof/>
           <w:sz w:val="28"/>
-          <w:lang w:bidi="th-TH"/>
         </w:rPr>
         <w:drawing>
-          <wp:inline distT="0" distB="0" distL="0" distR="0">
+          <wp:inline distT="0" distB="0" distL="0" distR="0" wp14:anchorId="78B974FF" wp14:editId="7DCA5823">
             <wp:extent cx="1740593" cy="2059321"/>
             <wp:effectExtent l="19050" t="0" r="0" b="0"/>
             <wp:docPr id="3" name="Picture 2" descr="Map Nostar.jpg"/>
@@ -507,7 +612,7 @@
                     <pic:cNvPicPr/>
                   </pic:nvPicPr>
                   <pic:blipFill>
-                    <a:blip r:embed="rId8" cstate="print"/>
+                    <a:blip r:embed="rId9" cstate="print"/>
                     <a:stretch>
                       <a:fillRect/>
                     </a:stretch>
@@ -778,10 +883,9 @@
           <w:rFonts w:ascii="Times New Roman" w:hAnsi="Times New Roman" w:cs="Times New Roman"/>
           <w:noProof/>
           <w:sz w:val="28"/>
-          <w:lang w:bidi="th-TH"/>
         </w:rPr>
         <w:drawing>
-          <wp:inline distT="0" distB="0" distL="0" distR="0">
+          <wp:inline distT="0" distB="0" distL="0" distR="0" wp14:anchorId="56A44082" wp14:editId="764B9690">
             <wp:extent cx="4238625" cy="2357870"/>
             <wp:effectExtent l="19050" t="0" r="0" b="0"/>
             <wp:docPr id="4" name="Picture 3" descr="Clip_47.jpg"/>
@@ -796,7 +900,7 @@
                     <pic:cNvPicPr/>
                   </pic:nvPicPr>
                   <pic:blipFill>
-                    <a:blip r:embed="rId9"/>
+                    <a:blip r:embed="rId10"/>
                     <a:stretch>
                       <a:fillRect/>
                     </a:stretch>
@@ -855,7 +959,23 @@
           <w:rFonts w:ascii="Times New Roman" w:hAnsi="Times New Roman" w:cs="Times New Roman"/>
           <w:sz w:val="28"/>
         </w:rPr>
-        <w:t>Figure 2 presents street views including photographs in each point. Google street view is a technology featured in Google Maps and Google Earth that supplies panoramic views from places in accordance with many roadways in the world [6].</w:t>
+        <w:t xml:space="preserve">Figure 2 presents street views including photographs in each point. Google street view is a technology featured in Google Maps and Google Earth that </w:t>
+      </w:r>
+      <w:proofErr w:type="gramStart"/>
+      <w:r>
+        <w:rPr>
+          <w:rFonts w:ascii="Times New Roman" w:hAnsi="Times New Roman" w:cs="Times New Roman"/>
+          <w:sz w:val="28"/>
+        </w:rPr>
+        <w:t>supplies</w:t>
+      </w:r>
+      <w:proofErr w:type="gramEnd"/>
+      <w:r>
+        <w:rPr>
+          <w:rFonts w:ascii="Times New Roman" w:hAnsi="Times New Roman" w:cs="Times New Roman"/>
+          <w:sz w:val="28"/>
+        </w:rPr>
+        <w:t xml:space="preserve"> panoramic views from places in accordance with many roadways in the world [6].</w:t>
       </w:r>
     </w:p>
     <w:p>
@@ -1060,7 +1180,15 @@
           <w:rFonts w:ascii="Times New Roman" w:hAnsi="Times New Roman" w:cs="Times New Roman"/>
           <w:sz w:val="28"/>
         </w:rPr>
-        <w:t>offline function of Google map</w:t>
+        <w:t xml:space="preserve">offline </w:t>
+      </w:r>
+      <w:proofErr w:type="gramStart"/>
+      <w:r>
+        <w:rPr>
+          <w:rFonts w:ascii="Times New Roman" w:hAnsi="Times New Roman" w:cs="Times New Roman"/>
+          <w:sz w:val="28"/>
+        </w:rPr>
+        <w:t>function of Google map</w:t>
       </w:r>
       <w:r>
         <w:rPr>
@@ -1081,27 +1209,36 @@
           <w:rFonts w:ascii="Times New Roman" w:hAnsi="Times New Roman" w:cs="Times New Roman"/>
           <w:sz w:val="28"/>
         </w:rPr>
-        <w:t xml:space="preserve">not provide to use in Thailand. </w:t>
-      </w:r>
-    </w:p>
-    <w:p>
-      <w:pPr>
-        <w:jc w:val="both"/>
-        <w:rPr>
-          <w:rFonts w:ascii="Times New Roman" w:hAnsi="Times New Roman" w:cs="Times New Roman"/>
-          <w:sz w:val="28"/>
-        </w:rPr>
-      </w:pPr>
-    </w:p>
-    <w:p>
-      <w:pPr>
-        <w:jc w:val="both"/>
-        <w:rPr>
-          <w:rFonts w:ascii="Times New Roman" w:hAnsi="Times New Roman" w:cs="Times New Roman"/>
-          <w:b/>
-          <w:sz w:val="28"/>
-        </w:rPr>
-      </w:pPr>
+        <w:t>not provide</w:t>
+      </w:r>
+      <w:proofErr w:type="gramEnd"/>
+      <w:r>
+        <w:rPr>
+          <w:rFonts w:ascii="Times New Roman" w:hAnsi="Times New Roman" w:cs="Times New Roman"/>
+          <w:sz w:val="28"/>
+        </w:rPr>
+        <w:t xml:space="preserve"> to use in Thailand. </w:t>
+      </w:r>
+    </w:p>
+    <w:p>
+      <w:pPr>
+        <w:jc w:val="both"/>
+        <w:rPr>
+          <w:rFonts w:ascii="Times New Roman" w:hAnsi="Times New Roman" w:cs="Times New Roman"/>
+          <w:sz w:val="28"/>
+        </w:rPr>
+      </w:pPr>
+    </w:p>
+    <w:p>
+      <w:pPr>
+        <w:jc w:val="both"/>
+        <w:rPr>
+          <w:rFonts w:ascii="Times New Roman" w:hAnsi="Times New Roman" w:cs="Times New Roman"/>
+          <w:b/>
+          <w:sz w:val="28"/>
+        </w:rPr>
+      </w:pPr>
+      <w:proofErr w:type="gramStart"/>
       <w:r>
         <w:rPr>
           <w:rFonts w:ascii="Times New Roman" w:hAnsi="Times New Roman" w:cs="Times New Roman"/>
@@ -1110,6 +1247,7 @@
         </w:rPr>
         <w:t>3. Foursquare</w:t>
       </w:r>
+      <w:proofErr w:type="gramEnd"/>
     </w:p>
     <w:p>
       <w:pPr>
@@ -1142,13 +1280,23 @@
         </w:rPr>
         <w:t xml:space="preserve"> </w:t>
       </w:r>
+      <w:proofErr w:type="gramStart"/>
       <w:r>
         <w:rPr>
           <w:rFonts w:ascii="Times New Roman" w:hAnsi="Times New Roman" w:cs="Times New Roman"/>
           <w:sz w:val="28"/>
           <w:shd w:val="clear" w:color="auto" w:fill="FFFFFF"/>
         </w:rPr>
-        <w:t>is a location-based</w:t>
+        <w:t>is</w:t>
+      </w:r>
+      <w:proofErr w:type="gramEnd"/>
+      <w:r>
+        <w:rPr>
+          <w:rFonts w:ascii="Times New Roman" w:hAnsi="Times New Roman" w:cs="Times New Roman"/>
+          <w:sz w:val="28"/>
+          <w:shd w:val="clear" w:color="auto" w:fill="FFFFFF"/>
+        </w:rPr>
+        <w:t xml:space="preserve"> a location-based</w:t>
       </w:r>
       <w:r>
         <w:rPr>
@@ -1287,7 +1435,23 @@
           <w:shd w:val="clear" w:color="auto" w:fill="FFFFFF"/>
         </w:rPr>
         <w:tab/>
-        <w:t>Foursquare is an application that provides many places, for instance, restaurant, gas station, hospital, police station and so forth. So, it exceeds the needs of the user when they need information that can help solve the problem.</w:t>
+        <w:t xml:space="preserve">Foursquare is an application that provides many places, for instance, restaurant, gas station, hospital, police station and so forth. So, it exceeds the needs of the user when they need information that can help </w:t>
+      </w:r>
+      <w:r>
+        <w:rPr>
+          <w:rFonts w:ascii="Times New Roman" w:hAnsi="Times New Roman" w:cs="Times New Roman"/>
+          <w:sz w:val="28"/>
+          <w:shd w:val="clear" w:color="auto" w:fill="FFFFFF"/>
+        </w:rPr>
+        <w:t xml:space="preserve">to </w:t>
+      </w:r>
+      <w:r>
+        <w:rPr>
+          <w:rFonts w:ascii="Times New Roman" w:hAnsi="Times New Roman" w:cs="Times New Roman"/>
+          <w:sz w:val="28"/>
+          <w:shd w:val="clear" w:color="auto" w:fill="FFFFFF"/>
+        </w:rPr>
+        <w:t>solve the problem.</w:t>
       </w:r>
     </w:p>
     <w:p>
@@ -1345,7 +1509,23 @@
           <w:rFonts w:ascii="Times New Roman" w:hAnsi="Times New Roman" w:cs="Times New Roman"/>
           <w:sz w:val="28"/>
         </w:rPr>
-        <w:t>] Bug also provides officers to respond any inquiries of customer. The service that allows customers to call regular telephone numbers, such as business, store, government official and hotline number.</w:t>
+        <w:t xml:space="preserve">] Bug also provides officers to respond any inquiries of customer. The service that allows customers to call regular telephone numbers, such as business, store, </w:t>
+      </w:r>
+      <w:proofErr w:type="gramStart"/>
+      <w:r>
+        <w:rPr>
+          <w:rFonts w:ascii="Times New Roman" w:hAnsi="Times New Roman" w:cs="Times New Roman"/>
+          <w:sz w:val="28"/>
+        </w:rPr>
+        <w:t>government</w:t>
+      </w:r>
+      <w:proofErr w:type="gramEnd"/>
+      <w:r>
+        <w:rPr>
+          <w:rFonts w:ascii="Times New Roman" w:hAnsi="Times New Roman" w:cs="Times New Roman"/>
+          <w:sz w:val="28"/>
+        </w:rPr>
+        <w:t xml:space="preserve"> official and hotline number.</w:t>
       </w:r>
     </w:p>
     <w:p>
@@ -1602,18 +1782,34 @@
           <w:sz w:val="28"/>
           <w:shd w:val="clear" w:color="auto" w:fill="FFFFFF"/>
         </w:rPr>
-        <w:t>Yellow pages cannot use without online connection.</w:t>
-      </w:r>
-    </w:p>
-    <w:p>
-      <w:pPr>
-        <w:jc w:val="both"/>
+        <w:t xml:space="preserve">Yellow pages cannot use without </w:t>
+      </w:r>
+      <w:proofErr w:type="gramStart"/>
+      <w:r>
         <w:rPr>
           <w:rFonts w:ascii="Times New Roman" w:hAnsi="Times New Roman" w:cs="Times New Roman"/>
           <w:sz w:val="28"/>
           <w:shd w:val="clear" w:color="auto" w:fill="FFFFFF"/>
         </w:rPr>
-      </w:pPr>
+        <w:t>internet</w:t>
+      </w:r>
+      <w:proofErr w:type="gramEnd"/>
+      <w:r>
+        <w:rPr>
+          <w:rFonts w:ascii="Times New Roman" w:hAnsi="Times New Roman" w:cs="Times New Roman"/>
+          <w:sz w:val="28"/>
+          <w:shd w:val="clear" w:color="auto" w:fill="FFFFFF"/>
+        </w:rPr>
+        <w:t xml:space="preserve"> </w:t>
+      </w:r>
+      <w:r>
+        <w:rPr>
+          <w:rFonts w:ascii="Times New Roman" w:hAnsi="Times New Roman" w:cs="Times New Roman"/>
+          <w:sz w:val="28"/>
+          <w:shd w:val="clear" w:color="auto" w:fill="FFFFFF"/>
+        </w:rPr>
+        <w:t>connection.</w:t>
+      </w:r>
     </w:p>
     <w:p>
       <w:pPr>
@@ -1813,7 +2009,7 @@
         </w:rPr>
         <w:t> </w:t>
       </w:r>
-      <w:hyperlink r:id="rId10" w:tooltip="Integrated development environment" w:history="1">
+      <w:hyperlink r:id="rId11" w:tooltip="Integrated development environment" w:history="1">
         <w:r>
           <w:rPr>
             <w:rStyle w:val="Hyperlink"/>
@@ -2524,7 +2720,47 @@
           <w:rFonts w:ascii="Times New Roman" w:hAnsi="Times New Roman" w:cs="Times New Roman"/>
           <w:sz w:val="28"/>
         </w:rPr>
-        <w:t>MySQL is the most widely used databases for the site and compatible with popular programming language PHP. MYSQL must run via the MyODBC, ADO, ADO. NET</w:t>
+        <w:t xml:space="preserve">MySQL is the most widely used databases for the site and compatible with popular programming language PHP. MYSQL must run via the </w:t>
+      </w:r>
+      <w:proofErr w:type="spellStart"/>
+      <w:r>
+        <w:rPr>
+          <w:rFonts w:ascii="Times New Roman" w:hAnsi="Times New Roman" w:cs="Times New Roman"/>
+          <w:sz w:val="28"/>
+        </w:rPr>
+        <w:t>MyODBC</w:t>
+      </w:r>
+      <w:proofErr w:type="spellEnd"/>
+      <w:r>
+        <w:rPr>
+          <w:rFonts w:ascii="Times New Roman" w:hAnsi="Times New Roman" w:cs="Times New Roman"/>
+          <w:sz w:val="28"/>
+        </w:rPr>
+        <w:t xml:space="preserve">, ADO, </w:t>
+      </w:r>
+      <w:proofErr w:type="gramStart"/>
+      <w:r>
+        <w:rPr>
+          <w:rFonts w:ascii="Times New Roman" w:hAnsi="Times New Roman" w:cs="Times New Roman"/>
+          <w:sz w:val="28"/>
+        </w:rPr>
+        <w:t>ADO</w:t>
+      </w:r>
+      <w:proofErr w:type="gramEnd"/>
+      <w:r>
+        <w:rPr>
+          <w:rFonts w:ascii="Times New Roman" w:hAnsi="Times New Roman" w:cs="Times New Roman"/>
+          <w:sz w:val="28"/>
+        </w:rPr>
+        <w:t xml:space="preserve">. </w:t>
+      </w:r>
+      <w:proofErr w:type="gramStart"/>
+      <w:r>
+        <w:rPr>
+          <w:rFonts w:ascii="Times New Roman" w:hAnsi="Times New Roman" w:cs="Times New Roman"/>
+          <w:sz w:val="28"/>
+        </w:rPr>
+        <w:t>NET</w:t>
       </w:r>
       <w:r>
         <w:rPr>
@@ -2533,6 +2769,7 @@
         </w:rPr>
         <w:t xml:space="preserve"> and so forth.</w:t>
       </w:r>
+      <w:proofErr w:type="gramEnd"/>
     </w:p>
     <w:p>
       <w:pPr>
@@ -2619,12 +2856,21 @@
           <w:szCs w:val="28"/>
         </w:rPr>
       </w:pPr>
-      <w:r>
-        <w:rPr>
-          <w:rFonts w:ascii="Times New Roman" w:hAnsi="Times New Roman" w:cs="Times New Roman"/>
-          <w:sz w:val="28"/>
-        </w:rPr>
-        <w:t>MapsWithMe API</w:t>
+      <w:proofErr w:type="spellStart"/>
+      <w:r>
+        <w:rPr>
+          <w:rFonts w:ascii="Times New Roman" w:hAnsi="Times New Roman" w:cs="Times New Roman"/>
+          <w:sz w:val="28"/>
+        </w:rPr>
+        <w:t>MapsWithMe</w:t>
+      </w:r>
+      <w:proofErr w:type="spellEnd"/>
+      <w:r>
+        <w:rPr>
+          <w:rFonts w:ascii="Times New Roman" w:hAnsi="Times New Roman" w:cs="Times New Roman"/>
+          <w:sz w:val="28"/>
+        </w:rPr>
+        <w:t xml:space="preserve"> API</w:t>
       </w:r>
       <w:r>
         <w:rPr>
@@ -2683,6 +2929,7 @@
         </w:rPr>
         <w:t xml:space="preserve">6]. </w:t>
       </w:r>
+      <w:proofErr w:type="spellStart"/>
       <w:r>
         <w:rPr>
           <w:rFonts w:ascii="Times New Roman" w:hAnsi="Times New Roman" w:cs="Times New Roman"/>
@@ -2690,8 +2937,9 @@
           <w:szCs w:val="28"/>
           <w:shd w:val="clear" w:color="auto" w:fill="FFFFFF"/>
         </w:rPr>
-        <w:t xml:space="preserve">MapsWithMe </w:t>
-      </w:r>
+        <w:t>MapsWithMe</w:t>
+      </w:r>
+      <w:proofErr w:type="spellEnd"/>
       <w:r>
         <w:rPr>
           <w:rFonts w:ascii="Times New Roman" w:hAnsi="Times New Roman" w:cs="Times New Roman"/>
@@ -2699,6 +2947,15 @@
           <w:szCs w:val="28"/>
           <w:shd w:val="clear" w:color="auto" w:fill="FFFFFF"/>
         </w:rPr>
+        <w:t xml:space="preserve"> </w:t>
+      </w:r>
+      <w:r>
+        <w:rPr>
+          <w:rFonts w:ascii="Times New Roman" w:hAnsi="Times New Roman" w:cs="Times New Roman"/>
+          <w:sz w:val="28"/>
+          <w:szCs w:val="28"/>
+          <w:shd w:val="clear" w:color="auto" w:fill="FFFFFF"/>
+        </w:rPr>
         <w:t>AP</w:t>
       </w:r>
       <w:r>
@@ -2736,6 +2993,7 @@
         </w:rPr>
         <w:t xml:space="preserve"> </w:t>
       </w:r>
+      <w:proofErr w:type="spellStart"/>
       <w:r>
         <w:rPr>
           <w:rFonts w:ascii="Times New Roman" w:hAnsi="Times New Roman" w:cs="Times New Roman"/>
@@ -2743,14 +3001,64 @@
           <w:szCs w:val="28"/>
           <w:shd w:val="clear" w:color="auto" w:fill="FFFFFF"/>
         </w:rPr>
-        <w:t>MapsWithMe API is external. MapsWithMe app should be downloaded before opening maps and markers on them.</w:t>
-      </w:r>
-      <w:r>
-        <w:rPr>
-          <w:rFonts w:ascii="Times New Roman" w:hAnsi="Times New Roman" w:cs="Times New Roman"/>
-          <w:sz w:val="28"/>
-        </w:rPr>
-        <w:t>MapsWithMe API provides a marker</w:t>
+        <w:t>MapsWithMe</w:t>
+      </w:r>
+      <w:proofErr w:type="spellEnd"/>
+      <w:r>
+        <w:rPr>
+          <w:rFonts w:ascii="Times New Roman" w:hAnsi="Times New Roman" w:cs="Times New Roman"/>
+          <w:sz w:val="28"/>
+          <w:szCs w:val="28"/>
+          <w:shd w:val="clear" w:color="auto" w:fill="FFFFFF"/>
+        </w:rPr>
+        <w:t xml:space="preserve"> API is external. </w:t>
+      </w:r>
+      <w:proofErr w:type="spellStart"/>
+      <w:r>
+        <w:rPr>
+          <w:rFonts w:ascii="Times New Roman" w:hAnsi="Times New Roman" w:cs="Times New Roman"/>
+          <w:sz w:val="28"/>
+          <w:szCs w:val="28"/>
+          <w:shd w:val="clear" w:color="auto" w:fill="FFFFFF"/>
+        </w:rPr>
+        <w:t>MapsWithMe</w:t>
+      </w:r>
+      <w:proofErr w:type="spellEnd"/>
+      <w:r>
+        <w:rPr>
+          <w:rFonts w:ascii="Times New Roman" w:hAnsi="Times New Roman" w:cs="Times New Roman"/>
+          <w:sz w:val="28"/>
+          <w:szCs w:val="28"/>
+          <w:shd w:val="clear" w:color="auto" w:fill="FFFFFF"/>
+        </w:rPr>
+        <w:t xml:space="preserve"> app should be downloaded before opening maps and markers on </w:t>
+      </w:r>
+      <w:proofErr w:type="spellStart"/>
+      <w:proofErr w:type="gramStart"/>
+      <w:r>
+        <w:rPr>
+          <w:rFonts w:ascii="Times New Roman" w:hAnsi="Times New Roman" w:cs="Times New Roman"/>
+          <w:sz w:val="28"/>
+          <w:szCs w:val="28"/>
+          <w:shd w:val="clear" w:color="auto" w:fill="FFFFFF"/>
+        </w:rPr>
+        <w:t>them.</w:t>
+      </w:r>
+      <w:r>
+        <w:rPr>
+          <w:rFonts w:ascii="Times New Roman" w:hAnsi="Times New Roman" w:cs="Times New Roman"/>
+          <w:sz w:val="28"/>
+        </w:rPr>
+        <w:t>MapsWithMe</w:t>
+      </w:r>
+      <w:proofErr w:type="spellEnd"/>
+      <w:proofErr w:type="gramEnd"/>
+      <w:r>
+        <w:rPr>
+          <w:rFonts w:ascii="Times New Roman" w:hAnsi="Times New Roman" w:cs="Times New Roman"/>
+          <w:sz w:val="28"/>
+        </w:rPr>
+        <w:t xml:space="preserve"> API provides a marker</w:t>
       </w:r>
       <w:r>
         <w:rPr>
@@ -2809,12 +3117,21 @@
           <w:szCs w:val="28"/>
         </w:rPr>
       </w:pPr>
-      <w:r>
-        <w:rPr>
-          <w:rFonts w:ascii="Times New Roman" w:hAnsi="Times New Roman" w:cs="Times New Roman"/>
-          <w:sz w:val="28"/>
-        </w:rPr>
-        <w:t xml:space="preserve">MapsWithMe API is </w:t>
+      <w:proofErr w:type="spellStart"/>
+      <w:r>
+        <w:rPr>
+          <w:rFonts w:ascii="Times New Roman" w:hAnsi="Times New Roman" w:cs="Times New Roman"/>
+          <w:sz w:val="28"/>
+        </w:rPr>
+        <w:t>MapsWithMe</w:t>
+      </w:r>
+      <w:proofErr w:type="spellEnd"/>
+      <w:r>
+        <w:rPr>
+          <w:rFonts w:ascii="Times New Roman" w:hAnsi="Times New Roman" w:cs="Times New Roman"/>
+          <w:sz w:val="28"/>
+        </w:rPr>
+        <w:t xml:space="preserve"> API is </w:t>
       </w:r>
       <w:r>
         <w:rPr>
@@ -2865,12 +3182,21 @@
         </w:rPr>
         <w:t xml:space="preserve"> </w:t>
       </w:r>
-      <w:r>
-        <w:rPr>
-          <w:rFonts w:ascii="Times New Roman" w:hAnsi="Times New Roman" w:cs="Times New Roman"/>
-          <w:sz w:val="28"/>
-        </w:rPr>
-        <w:t>MapsWithMe API</w:t>
+      <w:proofErr w:type="spellStart"/>
+      <w:r>
+        <w:rPr>
+          <w:rFonts w:ascii="Times New Roman" w:hAnsi="Times New Roman" w:cs="Times New Roman"/>
+          <w:sz w:val="28"/>
+        </w:rPr>
+        <w:t>MapsWithMe</w:t>
+      </w:r>
+      <w:proofErr w:type="spellEnd"/>
+      <w:r>
+        <w:rPr>
+          <w:rFonts w:ascii="Times New Roman" w:hAnsi="Times New Roman" w:cs="Times New Roman"/>
+          <w:sz w:val="28"/>
+        </w:rPr>
+        <w:t xml:space="preserve"> API</w:t>
       </w:r>
       <w:r>
         <w:rPr>
@@ -2959,7 +3285,25 @@
           <w:sz w:val="28"/>
           <w:szCs w:val="28"/>
         </w:rPr>
-        <w:t xml:space="preserve"> is the map base on Google Maps data. The API automatically handles access to Google Maps server, map display, data downloading and touch gestures on the map [17].</w:t>
+        <w:t xml:space="preserve"> is the map base on Google Maps data. The API automatically handles access to Google Maps server, map display, data downloading and </w:t>
+      </w:r>
+      <w:proofErr w:type="gramStart"/>
+      <w:r>
+        <w:rPr>
+          <w:rFonts w:ascii="Times New Roman" w:hAnsi="Times New Roman" w:cs="Times New Roman"/>
+          <w:sz w:val="28"/>
+          <w:szCs w:val="28"/>
+        </w:rPr>
+        <w:t>touch</w:t>
+      </w:r>
+      <w:proofErr w:type="gramEnd"/>
+      <w:r>
+        <w:rPr>
+          <w:rFonts w:ascii="Times New Roman" w:hAnsi="Times New Roman" w:cs="Times New Roman"/>
+          <w:sz w:val="28"/>
+          <w:szCs w:val="28"/>
+        </w:rPr>
+        <w:t xml:space="preserve"> gestures on the map [17].</w:t>
       </w:r>
     </w:p>
     <w:p>
@@ -3131,10 +3475,9 @@
           <w:rFonts w:ascii="Times New Roman" w:hAnsi="Times New Roman" w:cs="Times New Roman"/>
           <w:noProof/>
           <w:sz w:val="28"/>
-          <w:lang w:bidi="th-TH"/>
         </w:rPr>
         <w:drawing>
-          <wp:inline distT="0" distB="0" distL="0" distR="0">
+          <wp:inline distT="0" distB="0" distL="0" distR="0" wp14:anchorId="4CDBFC43" wp14:editId="2E696A30">
             <wp:extent cx="4457700" cy="2188618"/>
             <wp:effectExtent l="19050" t="0" r="0" b="0"/>
             <wp:docPr id="5" name="Picture 4" descr="SP.png"/>
@@ -3149,7 +3492,7 @@
                     <pic:cNvPicPr/>
                   </pic:nvPicPr>
                   <pic:blipFill>
-                    <a:blip r:embed="rId11"/>
+                    <a:blip r:embed="rId12"/>
                     <a:stretch>
                       <a:fillRect/>
                     </a:stretch>
@@ -3193,7 +3536,21 @@
         <w:rPr>
           <w:rFonts w:ascii="Times New Roman" w:hAnsi="Times New Roman" w:cs="Times New Roman"/>
         </w:rPr>
-        <w:t xml:space="preserve"> The flow Spring MVC</w:t>
+        <w:t xml:space="preserve"> </w:t>
+      </w:r>
+      <w:proofErr w:type="gramStart"/>
+      <w:r>
+        <w:rPr>
+          <w:rFonts w:ascii="Times New Roman" w:hAnsi="Times New Roman" w:cs="Times New Roman"/>
+        </w:rPr>
+        <w:t>The</w:t>
+      </w:r>
+      <w:proofErr w:type="gramEnd"/>
+      <w:r>
+        <w:rPr>
+          <w:rFonts w:ascii="Times New Roman" w:hAnsi="Times New Roman" w:cs="Times New Roman"/>
+        </w:rPr>
+        <w:t xml:space="preserve"> flow Spring MVC</w:t>
       </w:r>
     </w:p>
     <w:p>
@@ -3669,7 +4026,16 @@
           <w:sz w:val="28"/>
           <w:szCs w:val="28"/>
         </w:rPr>
-        <w:t xml:space="preserve">ISO29110 is a guide applies to a very Small Entity (VSE), enterprise, organization, department or project up to 25 people, dedicated to software development. The Guide provides Project Management and Software Implementation process which integrate practices base on the selection of ISO/IEC 12207 - </w:t>
+        <w:t xml:space="preserve">ISO29110 is a guide applies to a very Small Entity (VSE), enterprise, organization, department or project up to 25 people, dedicated to software development. The Guide provides Project Management and Software Implementation </w:t>
+      </w:r>
+      <w:proofErr w:type="gramStart"/>
+      <w:r>
+        <w:rPr>
+          <w:rFonts w:ascii="Times New Roman" w:eastAsiaTheme="majorEastAsia" w:hAnsi="Times New Roman" w:cs="Times New Roman"/>
+          <w:sz w:val="28"/>
+          <w:szCs w:val="28"/>
+        </w:rPr>
+        <w:t xml:space="preserve">process which integrate practices base on the selection of ISO/IEC 12207 - </w:t>
       </w:r>
       <w:r>
         <w:rPr>
@@ -3679,16 +4045,9 @@
           <w:sz w:val="28"/>
           <w:szCs w:val="28"/>
         </w:rPr>
-        <w:t>Systems and Software Engineering -Software Life Cycle Process</w:t>
-      </w:r>
-      <w:r>
-        <w:rPr>
-          <w:rFonts w:ascii="Times New Roman" w:eastAsiaTheme="majorEastAsia" w:hAnsi="Times New Roman" w:cs="Times New Roman"/>
-          <w:sz w:val="28"/>
-          <w:szCs w:val="28"/>
-        </w:rPr>
-        <w:t xml:space="preserve"> and ISO/IEC15289 </w:t>
-      </w:r>
+        <w:t>Systems</w:t>
+      </w:r>
+      <w:proofErr w:type="gramEnd"/>
       <w:r>
         <w:rPr>
           <w:rFonts w:ascii="Times New Roman" w:eastAsiaTheme="majorEastAsia" w:hAnsi="Times New Roman" w:cs="Times New Roman"/>
@@ -3697,6 +4056,24 @@
           <w:sz w:val="28"/>
           <w:szCs w:val="28"/>
         </w:rPr>
+        <w:t xml:space="preserve"> and Software Engineering -Software Life Cycle Process</w:t>
+      </w:r>
+      <w:r>
+        <w:rPr>
+          <w:rFonts w:ascii="Times New Roman" w:eastAsiaTheme="majorEastAsia" w:hAnsi="Times New Roman" w:cs="Times New Roman"/>
+          <w:sz w:val="28"/>
+          <w:szCs w:val="28"/>
+        </w:rPr>
+        <w:t xml:space="preserve"> and ISO/IEC15289 </w:t>
+      </w:r>
+      <w:r>
+        <w:rPr>
+          <w:rFonts w:ascii="Times New Roman" w:eastAsiaTheme="majorEastAsia" w:hAnsi="Times New Roman" w:cs="Times New Roman"/>
+          <w:i/>
+          <w:iCs/>
+          <w:sz w:val="28"/>
+          <w:szCs w:val="28"/>
+        </w:rPr>
         <w:t>Software Engineering – Software Life Cycle Process – guideline for the content of software life cycle process information product (documentation)</w:t>
       </w:r>
       <w:r>
@@ -4169,7 +4546,23 @@
           <w:sz w:val="28"/>
           <w:szCs w:val="28"/>
         </w:rPr>
-        <w:t xml:space="preserve"> will be a little bit hard to find those locations and their contact information such as a phone number. The people may need to go to the closest help location. Nevertheless, they do not know where the nearest place and direction to go their. </w:t>
+        <w:t xml:space="preserve"> will be a little bit hard to find those locations and their contact information such as a phone number. The people may need to go to the closest help location. Nevertheless, they do not know where the nearest</w:t>
+      </w:r>
+      <w:r>
+        <w:rPr>
+          <w:rFonts w:ascii="Times New Roman" w:eastAsia="Times New Roman" w:hAnsi="Times New Roman" w:cs="Times New Roman"/>
+          <w:sz w:val="28"/>
+          <w:szCs w:val="28"/>
+        </w:rPr>
+        <w:t xml:space="preserve"> place and direction to go there</w:t>
+      </w:r>
+      <w:r>
+        <w:rPr>
+          <w:rFonts w:ascii="Times New Roman" w:eastAsia="Times New Roman" w:hAnsi="Times New Roman" w:cs="Times New Roman"/>
+          <w:sz w:val="28"/>
+          <w:szCs w:val="28"/>
+        </w:rPr>
+        <w:t xml:space="preserve">. </w:t>
       </w:r>
       <w:r>
         <w:rPr>
@@ -4260,7 +4653,117 @@
           <w:sz w:val="28"/>
           <w:szCs w:val="28"/>
         </w:rPr>
-        <w:t>The aim of this project is to develop the Smart Emergency application in order to aids the user when the emergency situation happened. Furthermore, to reduce time to finds the nearest help place and their contact information. In addition, the development of the offline mode allows the user to use when they loses the internet connection.</w:t>
+        <w:t>The aim of this project is to develop the Smart Emergency application</w:t>
+      </w:r>
+      <w:r>
+        <w:rPr>
+          <w:rFonts w:ascii="Times New Roman" w:eastAsia="Times New Roman" w:hAnsi="Times New Roman" w:cs="Times New Roman"/>
+          <w:sz w:val="28"/>
+          <w:szCs w:val="28"/>
+        </w:rPr>
+        <w:t xml:space="preserve"> in order to aid</w:t>
+      </w:r>
+      <w:r>
+        <w:rPr>
+          <w:rFonts w:ascii="Times New Roman" w:eastAsia="Times New Roman" w:hAnsi="Times New Roman" w:cs="Times New Roman"/>
+          <w:sz w:val="28"/>
+          <w:szCs w:val="28"/>
+        </w:rPr>
+        <w:t xml:space="preserve"> the user when the emergency situation happened. </w:t>
+      </w:r>
+      <w:proofErr w:type="gramStart"/>
+      <w:r>
+        <w:rPr>
+          <w:rFonts w:ascii="Times New Roman" w:eastAsia="Times New Roman" w:hAnsi="Times New Roman" w:cs="Times New Roman"/>
+          <w:sz w:val="28"/>
+          <w:szCs w:val="28"/>
+        </w:rPr>
+        <w:t>Furt</w:t>
+      </w:r>
+      <w:r>
+        <w:rPr>
+          <w:rFonts w:ascii="Times New Roman" w:eastAsia="Times New Roman" w:hAnsi="Times New Roman" w:cs="Times New Roman"/>
+          <w:sz w:val="28"/>
+          <w:szCs w:val="28"/>
+        </w:rPr>
+        <w:t>hermore, to reduce time to find</w:t>
+      </w:r>
+      <w:r>
+        <w:rPr>
+          <w:rFonts w:ascii="Times New Roman" w:eastAsia="Times New Roman" w:hAnsi="Times New Roman" w:cs="Times New Roman"/>
+          <w:sz w:val="28"/>
+          <w:szCs w:val="28"/>
+        </w:rPr>
+        <w:t xml:space="preserve"> the nearest help place and their contact information.</w:t>
+      </w:r>
+      <w:proofErr w:type="gramEnd"/>
+      <w:r>
+        <w:rPr>
+          <w:rFonts w:ascii="Times New Roman" w:eastAsia="Times New Roman" w:hAnsi="Times New Roman" w:cs="Times New Roman"/>
+          <w:sz w:val="28"/>
+          <w:szCs w:val="28"/>
+        </w:rPr>
+        <w:t xml:space="preserve"> In addition, the development of the offline mode allows the user to use when they loses the </w:t>
+      </w:r>
+      <w:proofErr w:type="gramStart"/>
+      <w:r>
+        <w:rPr>
+          <w:rFonts w:ascii="Times New Roman" w:eastAsia="Times New Roman" w:hAnsi="Times New Roman" w:cs="Times New Roman"/>
+          <w:sz w:val="28"/>
+          <w:szCs w:val="28"/>
+        </w:rPr>
+        <w:t>internet</w:t>
+      </w:r>
+      <w:proofErr w:type="gramEnd"/>
+      <w:r>
+        <w:rPr>
+          <w:rFonts w:ascii="Times New Roman" w:eastAsia="Times New Roman" w:hAnsi="Times New Roman" w:cs="Times New Roman"/>
+          <w:sz w:val="28"/>
+          <w:szCs w:val="28"/>
+        </w:rPr>
+        <w:t xml:space="preserve"> connection.</w:t>
+      </w:r>
+      <w:r>
+        <w:rPr>
+          <w:rFonts w:ascii="Times New Roman" w:eastAsia="Times New Roman" w:hAnsi="Times New Roman" w:cs="Times New Roman"/>
+          <w:sz w:val="28"/>
+          <w:szCs w:val="28"/>
+        </w:rPr>
+        <w:t xml:space="preserve"> So that, the user can use the application to find con</w:t>
+      </w:r>
+      <w:r>
+        <w:rPr>
+          <w:rFonts w:ascii="Times New Roman" w:eastAsia="Times New Roman" w:hAnsi="Times New Roman" w:cs="Times New Roman"/>
+          <w:sz w:val="28"/>
+          <w:szCs w:val="28"/>
+        </w:rPr>
+        <w:t>tact information of help places even when</w:t>
+      </w:r>
+      <w:r>
+        <w:rPr>
+          <w:rFonts w:ascii="Times New Roman" w:eastAsia="Times New Roman" w:hAnsi="Times New Roman" w:cs="Times New Roman"/>
+          <w:sz w:val="28"/>
+          <w:szCs w:val="28"/>
+        </w:rPr>
+        <w:t xml:space="preserve"> they </w:t>
+      </w:r>
+      <w:proofErr w:type="gramStart"/>
+      <w:r>
+        <w:rPr>
+          <w:rFonts w:ascii="Times New Roman" w:eastAsia="Times New Roman" w:hAnsi="Times New Roman" w:cs="Times New Roman"/>
+          <w:sz w:val="28"/>
+          <w:szCs w:val="28"/>
+        </w:rPr>
+        <w:t>can not</w:t>
+      </w:r>
+      <w:proofErr w:type="gramEnd"/>
+      <w:r>
+        <w:rPr>
+          <w:rFonts w:ascii="Times New Roman" w:eastAsia="Times New Roman" w:hAnsi="Times New Roman" w:cs="Times New Roman"/>
+          <w:sz w:val="28"/>
+          <w:szCs w:val="28"/>
+        </w:rPr>
+        <w:t xml:space="preserve"> connect to the internet.</w:t>
       </w:r>
     </w:p>
     <w:p>
@@ -4338,7 +4841,6 @@
     <w:p>
       <w:pPr>
         <w:spacing w:after="160" w:line="300" w:lineRule="auto"/>
-        <w:ind w:firstLine="720"/>
         <w:jc w:val="both"/>
         <w:rPr>
           <w:rFonts w:ascii="Times New Roman" w:eastAsia="Times New Roman" w:hAnsi="Times New Roman" w:cs="Times New Roman"/>
@@ -4350,31 +4852,6 @@
     <w:p>
       <w:pPr>
         <w:spacing w:after="160" w:line="300" w:lineRule="auto"/>
-        <w:ind w:firstLine="720"/>
-        <w:jc w:val="both"/>
-        <w:rPr>
-          <w:rFonts w:ascii="Times New Roman" w:eastAsia="Times New Roman" w:hAnsi="Times New Roman" w:cs="Times New Roman"/>
-          <w:sz w:val="28"/>
-          <w:szCs w:val="28"/>
-        </w:rPr>
-      </w:pPr>
-    </w:p>
-    <w:p>
-      <w:pPr>
-        <w:spacing w:after="160" w:line="300" w:lineRule="auto"/>
-        <w:ind w:firstLine="720"/>
-        <w:jc w:val="both"/>
-        <w:rPr>
-          <w:rFonts w:ascii="Times New Roman" w:eastAsia="Times New Roman" w:hAnsi="Times New Roman" w:cs="Times New Roman"/>
-          <w:sz w:val="28"/>
-          <w:szCs w:val="28"/>
-        </w:rPr>
-      </w:pPr>
-    </w:p>
-    <w:p>
-      <w:pPr>
-        <w:spacing w:after="160" w:line="300" w:lineRule="auto"/>
-        <w:ind w:firstLine="720"/>
         <w:jc w:val="both"/>
         <w:rPr>
           <w:rFonts w:ascii="Times New Roman" w:eastAsia="Times New Roman" w:hAnsi="Times New Roman" w:cs="Times New Roman"/>
@@ -4445,10 +4922,9 @@
           <w:noProof/>
           <w:sz w:val="28"/>
           <w:szCs w:val="28"/>
-          <w:lang w:bidi="th-TH"/>
         </w:rPr>
         <w:drawing>
-          <wp:inline distT="0" distB="0" distL="0" distR="0">
+          <wp:inline distT="0" distB="0" distL="0" distR="0" wp14:anchorId="1D1B70BB" wp14:editId="40C07FBD">
             <wp:extent cx="4010025" cy="2427433"/>
             <wp:effectExtent l="19050" t="0" r="9525" b="0"/>
             <wp:docPr id="7" name="Picture 6" descr="Acr.jpg"/>
@@ -4463,7 +4939,7 @@
                     <pic:cNvPicPr/>
                   </pic:nvPicPr>
                   <pic:blipFill>
-                    <a:blip r:embed="rId12"/>
+                    <a:blip r:embed="rId13"/>
                     <a:stretch>
                       <a:fillRect/>
                     </a:stretch>
@@ -4576,7 +5052,25 @@
           <w:sz w:val="28"/>
           <w:szCs w:val="28"/>
         </w:rPr>
-        <w:t>. The user uses the application and internet to connect with the application server. The admin manages the help data and updates the data to the application server.</w:t>
+        <w:t xml:space="preserve">. The user uses the application and </w:t>
+      </w:r>
+      <w:proofErr w:type="gramStart"/>
+      <w:r>
+        <w:rPr>
+          <w:rFonts w:ascii="Times New Roman" w:eastAsia="Times New Roman" w:hAnsi="Times New Roman" w:cs="Times New Roman"/>
+          <w:sz w:val="28"/>
+          <w:szCs w:val="28"/>
+        </w:rPr>
+        <w:t>internet</w:t>
+      </w:r>
+      <w:proofErr w:type="gramEnd"/>
+      <w:r>
+        <w:rPr>
+          <w:rFonts w:ascii="Times New Roman" w:eastAsia="Times New Roman" w:hAnsi="Times New Roman" w:cs="Times New Roman"/>
+          <w:sz w:val="28"/>
+          <w:szCs w:val="28"/>
+        </w:rPr>
+        <w:t xml:space="preserve"> to connect with the application server. The admin manages the help data and updates the data to the application server.</w:t>
       </w:r>
     </w:p>
     <w:p>
@@ -4597,10 +5091,9 @@
           <w:noProof/>
           <w:sz w:val="28"/>
           <w:szCs w:val="28"/>
-          <w:lang w:bidi="th-TH"/>
         </w:rPr>
         <w:drawing>
-          <wp:inline distT="0" distB="0" distL="0" distR="0">
+          <wp:inline distT="0" distB="0" distL="0" distR="0" wp14:anchorId="33F14C47" wp14:editId="4B0818BC">
             <wp:extent cx="3999865" cy="2343150"/>
             <wp:effectExtent l="19050" t="0" r="635" b="0"/>
             <wp:docPr id="2" name="Picture 2"/>
@@ -4615,10 +5108,10 @@
                     <pic:cNvPicPr/>
                   </pic:nvPicPr>
                   <pic:blipFill rotWithShape="1">
-                    <a:blip r:embed="rId13">
+                    <a:blip r:embed="rId14">
                       <a:extLst>
                         <a:ext uri="{28A0092B-C50C-407E-A947-70E740481C1C}">
-                          <a14:useLocalDpi xmlns:a14="http://schemas.microsoft.com/office/drawing/2010/main" xmlns:wps="http://schemas.microsoft.com/office/word/2010/wordprocessingShape" xmlns:wpi="http://schemas.microsoft.com/office/word/2010/wordprocessingInk" xmlns:wpg="http://schemas.microsoft.com/office/word/2010/wordprocessingGroup" xmlns:w14="http://schemas.microsoft.com/office/word/2010/wordml" xmlns:w="http://schemas.openxmlformats.org/wordprocessingml/2006/main" xmlns:w10="urn:schemas-microsoft-com:office:word" xmlns:wp14="http://schemas.microsoft.com/office/word/2010/wordprocessingDrawing" xmlns:v="urn:schemas-microsoft-com:vml" xmlns:o="urn:schemas-microsoft-com:office:office" xmlns:mv="urn:schemas-microsoft-com:mac:vml" xmlns:mc="http://schemas.openxmlformats.org/markup-compatibility/2006" xmlns:mo="http://schemas.microsoft.com/office/mac/office/2008/main" xmlns:wpc="http://schemas.microsoft.com/office/word/2010/wordprocessingCanvas" xmlns="" val="0"/>
+                          <a14:useLocalDpi xmlns:a14="http://schemas.microsoft.com/office/drawing/2010/main" val="0"/>
                         </a:ext>
                       </a:extLst>
                     </a:blip>
@@ -4638,7 +5131,7 @@
                     </a:ln>
                     <a:extLst>
                       <a:ext uri="{53640926-AAD7-44d8-BBD7-CCE9431645EC}">
-                        <a14:shadowObscured xmlns:a14="http://schemas.microsoft.com/office/drawing/2010/main" xmlns:wps="http://schemas.microsoft.com/office/word/2010/wordprocessingShape" xmlns:wpi="http://schemas.microsoft.com/office/word/2010/wordprocessingInk" xmlns:wpg="http://schemas.microsoft.com/office/word/2010/wordprocessingGroup" xmlns:w14="http://schemas.microsoft.com/office/word/2010/wordml" xmlns:w="http://schemas.openxmlformats.org/wordprocessingml/2006/main" xmlns:w10="urn:schemas-microsoft-com:office:word" xmlns:wp14="http://schemas.microsoft.com/office/word/2010/wordprocessingDrawing" xmlns:v="urn:schemas-microsoft-com:vml" xmlns:o="urn:schemas-microsoft-com:office:office" xmlns:mv="urn:schemas-microsoft-com:mac:vml" xmlns:mc="http://schemas.openxmlformats.org/markup-compatibility/2006" xmlns:mo="http://schemas.microsoft.com/office/mac/office/2008/main" xmlns:wpc="http://schemas.microsoft.com/office/word/2010/wordprocessingCanvas" xmlns=""/>
+                        <a14:shadowObscured xmlns:a14="http://schemas.microsoft.com/office/drawing/2010/main"/>
                       </a:ext>
                     </a:extLst>
                   </pic:spPr>
@@ -4688,6 +5181,7 @@
           <w:szCs w:val="28"/>
         </w:rPr>
       </w:pPr>
+      <w:proofErr w:type="gramStart"/>
       <w:r>
         <w:rPr>
           <w:rFonts w:ascii="Times New Roman" w:eastAsia="Times New Roman" w:hAnsi="Times New Roman" w:cs="Times New Roman"/>
@@ -4728,6 +5222,7 @@
         </w:rPr>
         <w:t>map and help</w:t>
       </w:r>
+      <w:proofErr w:type="gramEnd"/>
       <w:r>
         <w:rPr>
           <w:rFonts w:ascii="Times New Roman" w:eastAsia="Times New Roman" w:hAnsi="Times New Roman" w:cs="Times New Roman"/>
@@ -4744,6 +5239,15 @@
           <w:szCs w:val="28"/>
         </w:rPr>
         <w:t>,</w:t>
+      </w:r>
+      <w:r>
+        <w:rPr>
+          <w:rFonts w:ascii="Times New Roman" w:eastAsia="Times New Roman" w:hAnsi="Times New Roman" w:cs="Times New Roman"/>
+          <w:noProof/>
+          <w:sz w:val="28"/>
+          <w:szCs w:val="28"/>
+        </w:rPr>
+        <w:t xml:space="preserve"> </w:t>
       </w:r>
       <w:r>
         <w:rPr>
@@ -4869,6 +5373,23 @@
         </w:rPr>
         <w:t>View map and help locations</w:t>
       </w:r>
+      <w:r>
+        <w:rPr>
+          <w:rFonts w:ascii="Times New Roman" w:eastAsia="Times New Roman" w:hAnsi="Times New Roman" w:cs="Times New Roman"/>
+          <w:sz w:val="28"/>
+          <w:szCs w:val="28"/>
+        </w:rPr>
+        <w:t xml:space="preserve"> </w:t>
+      </w:r>
+      <w:r>
+        <w:rPr>
+          <w:rFonts w:ascii="Times New Roman" w:eastAsia="Times New Roman" w:hAnsi="Times New Roman" w:cs="Times New Roman"/>
+          <w:color w:val="FF0000"/>
+          <w:sz w:val="28"/>
+          <w:szCs w:val="28"/>
+        </w:rPr>
+        <w:t>*</w:t>
+      </w:r>
     </w:p>
     <w:p>
       <w:pPr>
@@ -4893,6 +5414,23 @@
         </w:rPr>
         <w:t>View information of help locations</w:t>
       </w:r>
+      <w:r>
+        <w:rPr>
+          <w:rFonts w:ascii="Times New Roman" w:eastAsia="Times New Roman" w:hAnsi="Times New Roman" w:cs="Times New Roman"/>
+          <w:sz w:val="28"/>
+          <w:szCs w:val="28"/>
+        </w:rPr>
+        <w:t xml:space="preserve"> </w:t>
+      </w:r>
+      <w:r>
+        <w:rPr>
+          <w:rFonts w:ascii="Times New Roman" w:eastAsia="Times New Roman" w:hAnsi="Times New Roman" w:cs="Times New Roman"/>
+          <w:color w:val="FF0000"/>
+          <w:sz w:val="28"/>
+          <w:szCs w:val="28"/>
+        </w:rPr>
+        <w:t>*</w:t>
+      </w:r>
     </w:p>
     <w:p>
       <w:pPr>
@@ -4917,6 +5455,23 @@
         </w:rPr>
         <w:t>Make emergency call</w:t>
       </w:r>
+      <w:r>
+        <w:rPr>
+          <w:rFonts w:ascii="Times New Roman" w:eastAsia="Times New Roman" w:hAnsi="Times New Roman" w:cs="Times New Roman"/>
+          <w:sz w:val="28"/>
+          <w:szCs w:val="28"/>
+        </w:rPr>
+        <w:t xml:space="preserve"> </w:t>
+      </w:r>
+      <w:r>
+        <w:rPr>
+          <w:rFonts w:ascii="Times New Roman" w:eastAsia="Times New Roman" w:hAnsi="Times New Roman" w:cs="Times New Roman"/>
+          <w:color w:val="FF0000"/>
+          <w:sz w:val="28"/>
+          <w:szCs w:val="28"/>
+        </w:rPr>
+        <w:t>*</w:t>
+      </w:r>
     </w:p>
     <w:p>
       <w:pPr>
@@ -5102,6 +5657,15 @@
         </w:rPr>
         <w:t xml:space="preserve">location </w:t>
       </w:r>
+      <w:r>
+        <w:rPr>
+          <w:rFonts w:ascii="Times New Roman" w:eastAsia="Times New Roman" w:hAnsi="Times New Roman" w:cs="Times New Roman"/>
+          <w:color w:val="FF0000"/>
+          <w:sz w:val="28"/>
+          <w:szCs w:val="28"/>
+        </w:rPr>
+        <w:t>*</w:t>
+      </w:r>
     </w:p>
     <w:p>
       <w:pPr>
@@ -5141,7 +5705,7 @@
           <w:sz w:val="28"/>
           <w:szCs w:val="28"/>
         </w:rPr>
-        <w:t>Feature3: Rating location system</w:t>
+        <w:t>Feature3: Rating location</w:t>
       </w:r>
     </w:p>
     <w:p>
@@ -5191,6 +5755,23 @@
         </w:rPr>
         <w:t>View rating help locations</w:t>
       </w:r>
+      <w:r>
+        <w:rPr>
+          <w:rFonts w:ascii="Times New Roman" w:eastAsia="Times New Roman" w:hAnsi="Times New Roman" w:cs="Times New Roman"/>
+          <w:sz w:val="28"/>
+          <w:szCs w:val="28"/>
+        </w:rPr>
+        <w:t xml:space="preserve"> </w:t>
+      </w:r>
+      <w:r>
+        <w:rPr>
+          <w:rFonts w:ascii="Times New Roman" w:eastAsia="Times New Roman" w:hAnsi="Times New Roman" w:cs="Times New Roman"/>
+          <w:color w:val="FF0000"/>
+          <w:sz w:val="28"/>
+          <w:szCs w:val="28"/>
+        </w:rPr>
+        <w:t>*</w:t>
+      </w:r>
     </w:p>
     <w:p>
       <w:pPr>
@@ -5327,7 +5908,239 @@
           <w:sz w:val="28"/>
           <w:szCs w:val="28"/>
         </w:rPr>
-        <w:t>Load data of help location automatically</w:t>
+        <w:t>Downl</w:t>
+      </w:r>
+      <w:bookmarkStart w:id="14" w:name="_GoBack"/>
+      <w:bookmarkEnd w:id="14"/>
+      <w:r>
+        <w:rPr>
+          <w:rFonts w:ascii="Times New Roman" w:eastAsia="Times New Roman" w:hAnsi="Times New Roman" w:cs="Times New Roman"/>
+          <w:sz w:val="28"/>
+          <w:szCs w:val="28"/>
+        </w:rPr>
+        <w:t>oad data of help location automatically</w:t>
+      </w:r>
+      <w:r>
+        <w:rPr>
+          <w:rFonts w:ascii="Times New Roman" w:eastAsia="Times New Roman" w:hAnsi="Times New Roman" w:cs="Times New Roman"/>
+          <w:b/>
+          <w:sz w:val="28"/>
+          <w:szCs w:val="28"/>
+        </w:rPr>
+        <w:tab/>
+      </w:r>
+    </w:p>
+    <w:p>
+      <w:pPr>
+        <w:spacing w:after="160" w:line="300" w:lineRule="auto"/>
+        <w:jc w:val="both"/>
+        <w:rPr>
+          <w:rFonts w:ascii="Times New Roman" w:eastAsia="Times New Roman" w:hAnsi="Times New Roman" w:cs="Times New Roman"/>
+          <w:sz w:val="28"/>
+          <w:szCs w:val="28"/>
+        </w:rPr>
+      </w:pPr>
+      <w:r>
+        <w:rPr>
+          <w:rFonts w:ascii="Times New Roman" w:eastAsia="Times New Roman" w:hAnsi="Times New Roman" w:cs="Times New Roman"/>
+          <w:sz w:val="28"/>
+          <w:szCs w:val="28"/>
+        </w:rPr>
+        <w:t xml:space="preserve">Feature 4 will </w:t>
+      </w:r>
+      <w:r>
+        <w:rPr>
+          <w:rFonts w:ascii="Times New Roman" w:eastAsia="Times New Roman" w:hAnsi="Times New Roman" w:cs="Times New Roman"/>
+          <w:sz w:val="28"/>
+          <w:szCs w:val="28"/>
+        </w:rPr>
+        <w:t>download</w:t>
+      </w:r>
+      <w:r>
+        <w:rPr>
+          <w:rFonts w:ascii="Times New Roman" w:eastAsia="Times New Roman" w:hAnsi="Times New Roman" w:cs="Times New Roman"/>
+          <w:sz w:val="28"/>
+          <w:szCs w:val="28"/>
+        </w:rPr>
+        <w:t xml:space="preserve"> data of help location around the user au</w:t>
+      </w:r>
+      <w:r>
+        <w:rPr>
+          <w:rFonts w:ascii="Times New Roman" w:eastAsia="Times New Roman" w:hAnsi="Times New Roman" w:cs="Times New Roman"/>
+          <w:sz w:val="28"/>
+          <w:szCs w:val="28"/>
+        </w:rPr>
+        <w:t>tomatically</w:t>
+      </w:r>
+      <w:r>
+        <w:rPr>
+          <w:rFonts w:ascii="Times New Roman" w:eastAsia="Times New Roman" w:hAnsi="Times New Roman" w:cs="Times New Roman"/>
+          <w:sz w:val="28"/>
+          <w:szCs w:val="28"/>
+        </w:rPr>
+        <w:t xml:space="preserve"> and save into a mobile device</w:t>
+      </w:r>
+      <w:r>
+        <w:rPr>
+          <w:rFonts w:ascii="Times New Roman" w:eastAsia="Times New Roman" w:hAnsi="Times New Roman" w:cs="Times New Roman"/>
+          <w:sz w:val="28"/>
+          <w:szCs w:val="28"/>
+        </w:rPr>
+        <w:t xml:space="preserve">. </w:t>
+      </w:r>
+      <w:r>
+        <w:rPr>
+          <w:rFonts w:ascii="Times New Roman" w:eastAsia="Times New Roman" w:hAnsi="Times New Roman" w:cs="Times New Roman"/>
+          <w:sz w:val="28"/>
+          <w:szCs w:val="28"/>
+        </w:rPr>
+        <w:t>So that, the information can be show</w:t>
+      </w:r>
+      <w:r>
+        <w:rPr>
+          <w:rFonts w:ascii="Times New Roman" w:eastAsia="Times New Roman" w:hAnsi="Times New Roman" w:cs="Times New Roman"/>
+          <w:sz w:val="28"/>
+          <w:szCs w:val="28"/>
+        </w:rPr>
+        <w:t xml:space="preserve"> </w:t>
+      </w:r>
+      <w:r>
+        <w:rPr>
+          <w:rFonts w:ascii="Times New Roman" w:eastAsia="Times New Roman" w:hAnsi="Times New Roman" w:cs="Times New Roman"/>
+          <w:sz w:val="28"/>
+          <w:szCs w:val="28"/>
+        </w:rPr>
+        <w:t xml:space="preserve">without an </w:t>
+      </w:r>
+      <w:proofErr w:type="gramStart"/>
+      <w:r>
+        <w:rPr>
+          <w:rFonts w:ascii="Times New Roman" w:eastAsia="Times New Roman" w:hAnsi="Times New Roman" w:cs="Times New Roman"/>
+          <w:sz w:val="28"/>
+          <w:szCs w:val="28"/>
+        </w:rPr>
+        <w:t>internet</w:t>
+      </w:r>
+      <w:proofErr w:type="gramEnd"/>
+      <w:r>
+        <w:rPr>
+          <w:rFonts w:ascii="Times New Roman" w:eastAsia="Times New Roman" w:hAnsi="Times New Roman" w:cs="Times New Roman"/>
+          <w:sz w:val="28"/>
+          <w:szCs w:val="28"/>
+        </w:rPr>
+        <w:t xml:space="preserve"> connection.</w:t>
+      </w:r>
+    </w:p>
+    <w:p>
+      <w:pPr>
+        <w:spacing w:after="160" w:line="300" w:lineRule="auto"/>
+        <w:jc w:val="both"/>
+        <w:rPr>
+          <w:rFonts w:ascii="Times New Roman" w:eastAsia="Times New Roman" w:hAnsi="Times New Roman" w:cs="Times New Roman"/>
+          <w:color w:val="FF0000"/>
+          <w:sz w:val="28"/>
+          <w:szCs w:val="28"/>
+        </w:rPr>
+      </w:pPr>
+      <w:r>
+        <w:rPr>
+          <w:rFonts w:ascii="Times New Roman" w:eastAsia="Times New Roman" w:hAnsi="Times New Roman" w:cs="Times New Roman"/>
+          <w:color w:val="FF0000"/>
+          <w:sz w:val="28"/>
+          <w:szCs w:val="28"/>
+        </w:rPr>
+        <w:t xml:space="preserve">* The feature can use without </w:t>
+      </w:r>
+      <w:proofErr w:type="gramStart"/>
+      <w:r>
+        <w:rPr>
+          <w:rFonts w:ascii="Times New Roman" w:eastAsia="Times New Roman" w:hAnsi="Times New Roman" w:cs="Times New Roman"/>
+          <w:color w:val="FF0000"/>
+          <w:sz w:val="28"/>
+          <w:szCs w:val="28"/>
+        </w:rPr>
+        <w:t>internet</w:t>
+      </w:r>
+      <w:proofErr w:type="gramEnd"/>
+      <w:r>
+        <w:rPr>
+          <w:rFonts w:ascii="Times New Roman" w:eastAsia="Times New Roman" w:hAnsi="Times New Roman" w:cs="Times New Roman"/>
+          <w:color w:val="FF0000"/>
+          <w:sz w:val="28"/>
+          <w:szCs w:val="28"/>
+        </w:rPr>
+        <w:t xml:space="preserve"> connection.</w:t>
+      </w:r>
+    </w:p>
+    <w:p>
+      <w:pPr>
+        <w:spacing w:after="160" w:line="300" w:lineRule="auto"/>
+        <w:ind w:left="1080" w:firstLine="338"/>
+        <w:jc w:val="both"/>
+        <w:rPr>
+          <w:rFonts w:ascii="Times New Roman" w:eastAsia="Times New Roman" w:hAnsi="Times New Roman" w:cs="Times New Roman"/>
+          <w:b/>
+          <w:sz w:val="28"/>
+          <w:szCs w:val="28"/>
+        </w:rPr>
+      </w:pPr>
+      <w:r>
+        <w:rPr>
+          <w:rFonts w:ascii="Times New Roman" w:eastAsia="Times New Roman" w:hAnsi="Times New Roman" w:cs="Times New Roman"/>
+          <w:b/>
+          <w:sz w:val="28"/>
+          <w:szCs w:val="28"/>
+        </w:rPr>
+        <w:lastRenderedPageBreak/>
+        <w:t xml:space="preserve">Server </w:t>
+      </w:r>
+      <w:r>
+        <w:rPr>
+          <w:rFonts w:ascii="Times New Roman" w:eastAsia="Times New Roman" w:hAnsi="Times New Roman" w:cs="Times New Roman"/>
+          <w:b/>
+          <w:sz w:val="28"/>
+          <w:szCs w:val="28"/>
+        </w:rPr>
+        <w:t>part</w:t>
+      </w:r>
+    </w:p>
+    <w:p>
+      <w:pPr>
+        <w:spacing w:after="160" w:line="300" w:lineRule="auto"/>
+        <w:ind w:left="1080" w:firstLine="720"/>
+        <w:jc w:val="both"/>
+        <w:rPr>
+          <w:rFonts w:ascii="Times New Roman" w:eastAsia="Times New Roman" w:hAnsi="Times New Roman" w:cs="Times New Roman"/>
+          <w:sz w:val="28"/>
+          <w:szCs w:val="28"/>
+        </w:rPr>
+      </w:pPr>
+      <w:r>
+        <w:rPr>
+          <w:rFonts w:ascii="Times New Roman" w:eastAsia="Times New Roman" w:hAnsi="Times New Roman" w:cs="Times New Roman"/>
+          <w:b/>
+          <w:sz w:val="28"/>
+          <w:szCs w:val="28"/>
+        </w:rPr>
+        <w:t>Fe</w:t>
+      </w:r>
+      <w:r>
+        <w:rPr>
+          <w:rFonts w:ascii="Times New Roman" w:eastAsia="Times New Roman" w:hAnsi="Times New Roman" w:cs="Times New Roman"/>
+          <w:b/>
+          <w:sz w:val="28"/>
+          <w:szCs w:val="28"/>
+        </w:rPr>
+        <w:t>a</w:t>
+      </w:r>
+      <w:r>
+        <w:rPr>
+          <w:rFonts w:ascii="Times New Roman" w:eastAsia="Times New Roman" w:hAnsi="Times New Roman" w:cs="Times New Roman"/>
+          <w:b/>
+          <w:sz w:val="28"/>
+          <w:szCs w:val="28"/>
+        </w:rPr>
+        <w:t>ture5: Manage information system</w:t>
       </w:r>
     </w:p>
     <w:p>
@@ -5351,149 +6164,7 @@
           <w:sz w:val="28"/>
           <w:szCs w:val="28"/>
         </w:rPr>
-        <w:t>View collected data</w:t>
-      </w:r>
-      <w:r>
-        <w:rPr>
-          <w:rFonts w:ascii="Times New Roman" w:eastAsia="Times New Roman" w:hAnsi="Times New Roman" w:cs="Times New Roman"/>
-          <w:b/>
-          <w:sz w:val="28"/>
-          <w:szCs w:val="28"/>
-        </w:rPr>
-        <w:tab/>
-      </w:r>
-    </w:p>
-    <w:p>
-      <w:pPr>
-        <w:spacing w:after="160" w:line="300" w:lineRule="auto"/>
-        <w:jc w:val="both"/>
-        <w:rPr>
-          <w:rFonts w:ascii="Times New Roman" w:eastAsia="Times New Roman" w:hAnsi="Times New Roman" w:cs="Times New Roman"/>
-          <w:sz w:val="28"/>
-          <w:szCs w:val="28"/>
-        </w:rPr>
-      </w:pPr>
-      <w:r>
-        <w:rPr>
-          <w:rFonts w:ascii="Times New Roman" w:eastAsia="Times New Roman" w:hAnsi="Times New Roman" w:cs="Times New Roman"/>
-          <w:sz w:val="28"/>
-          <w:szCs w:val="28"/>
-        </w:rPr>
-        <w:t>Feature 4 will collect data of help location around the user au</w:t>
-      </w:r>
-      <w:r>
-        <w:rPr>
-          <w:rFonts w:ascii="Times New Roman" w:eastAsia="Times New Roman" w:hAnsi="Times New Roman" w:cs="Times New Roman"/>
-          <w:sz w:val="28"/>
-          <w:szCs w:val="28"/>
-        </w:rPr>
-        <w:t xml:space="preserve">tomatically. </w:t>
-      </w:r>
-      <w:r>
-        <w:rPr>
-          <w:rFonts w:ascii="Times New Roman" w:eastAsia="Times New Roman" w:hAnsi="Times New Roman" w:cs="Times New Roman"/>
-          <w:sz w:val="28"/>
-          <w:szCs w:val="28"/>
-        </w:rPr>
-        <w:t>So that, the information can be show</w:t>
-      </w:r>
-      <w:r>
-        <w:rPr>
-          <w:rFonts w:ascii="Times New Roman" w:eastAsia="Times New Roman" w:hAnsi="Times New Roman" w:cs="Times New Roman"/>
-          <w:sz w:val="28"/>
-          <w:szCs w:val="28"/>
-        </w:rPr>
-        <w:t xml:space="preserve"> </w:t>
-      </w:r>
-      <w:r>
-        <w:rPr>
-          <w:rFonts w:ascii="Times New Roman" w:eastAsia="Times New Roman" w:hAnsi="Times New Roman" w:cs="Times New Roman"/>
-          <w:sz w:val="28"/>
-          <w:szCs w:val="28"/>
-        </w:rPr>
-        <w:t>without an internet connection.</w:t>
-      </w:r>
-    </w:p>
-    <w:p>
-      <w:pPr>
-        <w:spacing w:after="160" w:line="300" w:lineRule="auto"/>
-        <w:jc w:val="both"/>
-        <w:rPr>
-          <w:rFonts w:ascii="Times New Roman" w:eastAsia="Times New Roman" w:hAnsi="Times New Roman" w:cs="Times New Roman"/>
-          <w:sz w:val="28"/>
-          <w:szCs w:val="28"/>
-        </w:rPr>
-      </w:pPr>
-    </w:p>
-    <w:p>
-      <w:pPr>
-        <w:spacing w:after="160" w:line="300" w:lineRule="auto"/>
-        <w:ind w:left="1080" w:firstLine="338"/>
-        <w:jc w:val="both"/>
-        <w:rPr>
-          <w:rFonts w:ascii="Times New Roman" w:eastAsia="Times New Roman" w:hAnsi="Times New Roman" w:cs="Times New Roman"/>
-          <w:b/>
-          <w:sz w:val="28"/>
-          <w:szCs w:val="28"/>
-        </w:rPr>
-      </w:pPr>
-      <w:r>
-        <w:rPr>
-          <w:rFonts w:ascii="Times New Roman" w:eastAsia="Times New Roman" w:hAnsi="Times New Roman" w:cs="Times New Roman"/>
-          <w:b/>
-          <w:sz w:val="28"/>
-          <w:szCs w:val="28"/>
-        </w:rPr>
-        <w:lastRenderedPageBreak/>
-        <w:t xml:space="preserve">Server </w:t>
-      </w:r>
-      <w:r>
-        <w:rPr>
-          <w:rFonts w:ascii="Times New Roman" w:eastAsia="Times New Roman" w:hAnsi="Times New Roman" w:cs="Times New Roman"/>
-          <w:b/>
-          <w:sz w:val="28"/>
-          <w:szCs w:val="28"/>
-        </w:rPr>
-        <w:t>part</w:t>
-      </w:r>
-    </w:p>
-    <w:p>
-      <w:pPr>
-        <w:spacing w:after="160" w:line="300" w:lineRule="auto"/>
-        <w:ind w:left="1080" w:firstLine="720"/>
-        <w:jc w:val="both"/>
-        <w:rPr>
-          <w:rFonts w:ascii="Times New Roman" w:eastAsia="Times New Roman" w:hAnsi="Times New Roman" w:cs="Times New Roman"/>
-          <w:sz w:val="28"/>
-          <w:szCs w:val="28"/>
-        </w:rPr>
-      </w:pPr>
-      <w:r>
-        <w:rPr>
-          <w:rFonts w:ascii="Times New Roman" w:eastAsia="Times New Roman" w:hAnsi="Times New Roman" w:cs="Times New Roman"/>
-          <w:b/>
-          <w:sz w:val="28"/>
-          <w:szCs w:val="28"/>
-        </w:rPr>
-        <w:t>Fe</w:t>
-      </w:r>
-      <w:r>
-        <w:rPr>
-          <w:rFonts w:ascii="Times New Roman" w:eastAsia="Times New Roman" w:hAnsi="Times New Roman" w:cs="Times New Roman"/>
-          <w:b/>
-          <w:sz w:val="28"/>
-          <w:szCs w:val="28"/>
-        </w:rPr>
-        <w:t>a</w:t>
-      </w:r>
-      <w:r>
-        <w:rPr>
-          <w:rFonts w:ascii="Times New Roman" w:eastAsia="Times New Roman" w:hAnsi="Times New Roman" w:cs="Times New Roman"/>
-          <w:b/>
-          <w:sz w:val="28"/>
-          <w:szCs w:val="28"/>
-        </w:rPr>
-        <w:t>ture5: Manage information system</w:t>
+        <w:t>Add help locations</w:t>
       </w:r>
     </w:p>
     <w:p>
@@ -5517,7 +6188,7 @@
           <w:sz w:val="28"/>
           <w:szCs w:val="28"/>
         </w:rPr>
-        <w:t>Add help locations</w:t>
+        <w:t>Edit help locations</w:t>
       </w:r>
     </w:p>
     <w:p>
@@ -5541,7 +6212,15 @@
           <w:sz w:val="28"/>
           <w:szCs w:val="28"/>
         </w:rPr>
-        <w:t>Edit help locations</w:t>
+        <w:t>Remove h</w:t>
+      </w:r>
+      <w:r>
+        <w:rPr>
+          <w:rFonts w:ascii="Times New Roman" w:eastAsia="Times New Roman" w:hAnsi="Times New Roman" w:cs="Times New Roman"/>
+          <w:sz w:val="28"/>
+          <w:szCs w:val="28"/>
+        </w:rPr>
+        <w:t>elp locations</w:t>
       </w:r>
     </w:p>
     <w:p>
@@ -5565,15 +6244,7 @@
           <w:sz w:val="28"/>
           <w:szCs w:val="28"/>
         </w:rPr>
-        <w:t>Remove h</w:t>
-      </w:r>
-      <w:r>
-        <w:rPr>
-          <w:rFonts w:ascii="Times New Roman" w:eastAsia="Times New Roman" w:hAnsi="Times New Roman" w:cs="Times New Roman"/>
-          <w:sz w:val="28"/>
-          <w:szCs w:val="28"/>
-        </w:rPr>
-        <w:t>elp locations</w:t>
+        <w:t>Calculate the rating score</w:t>
       </w:r>
     </w:p>
     <w:p>
@@ -5610,6 +6281,36 @@
         </w:rPr>
         <w:t xml:space="preserve"> manage information system to admin. The admin can add, edit, or remove the help location.</w:t>
       </w:r>
+      <w:r>
+        <w:rPr>
+          <w:rFonts w:ascii="Times New Roman" w:eastAsia="Times New Roman" w:hAnsi="Times New Roman" w:cs="Times New Roman"/>
+          <w:sz w:val="28"/>
+          <w:szCs w:val="28"/>
+        </w:rPr>
+        <w:t xml:space="preserve"> In addition, this feature can calculate the rating score to show the static score to the user.</w:t>
+      </w:r>
+    </w:p>
+    <w:p>
+      <w:pPr>
+        <w:spacing w:after="160" w:line="300" w:lineRule="auto"/>
+        <w:jc w:val="both"/>
+        <w:rPr>
+          <w:rFonts w:ascii="Times New Roman" w:eastAsia="Times New Roman" w:hAnsi="Times New Roman" w:cs="Times New Roman"/>
+          <w:sz w:val="28"/>
+          <w:szCs w:val="28"/>
+        </w:rPr>
+      </w:pPr>
+    </w:p>
+    <w:p>
+      <w:pPr>
+        <w:spacing w:after="160" w:line="300" w:lineRule="auto"/>
+        <w:jc w:val="both"/>
+        <w:rPr>
+          <w:rFonts w:ascii="Times New Roman" w:eastAsia="Times New Roman" w:hAnsi="Times New Roman" w:cs="Times New Roman"/>
+          <w:sz w:val="28"/>
+          <w:szCs w:val="28"/>
+        </w:rPr>
+      </w:pPr>
     </w:p>
     <w:p>
       <w:pPr>
@@ -5714,13 +6415,23 @@
         </w:rPr>
         <w:t xml:space="preserve">of the help locations when no </w:t>
       </w:r>
-      <w:r>
-        <w:rPr>
-          <w:rFonts w:ascii="Times New Roman" w:eastAsia="Times New Roman" w:hAnsi="Times New Roman" w:cs="Times New Roman"/>
-          <w:sz w:val="28"/>
-          <w:szCs w:val="28"/>
-        </w:rPr>
-        <w:t>internet signals</w:t>
+      <w:proofErr w:type="gramStart"/>
+      <w:r>
+        <w:rPr>
+          <w:rFonts w:ascii="Times New Roman" w:eastAsia="Times New Roman" w:hAnsi="Times New Roman" w:cs="Times New Roman"/>
+          <w:sz w:val="28"/>
+          <w:szCs w:val="28"/>
+        </w:rPr>
+        <w:t>internet</w:t>
+      </w:r>
+      <w:proofErr w:type="gramEnd"/>
+      <w:r>
+        <w:rPr>
+          <w:rFonts w:ascii="Times New Roman" w:eastAsia="Times New Roman" w:hAnsi="Times New Roman" w:cs="Times New Roman"/>
+          <w:sz w:val="28"/>
+          <w:szCs w:val="28"/>
+        </w:rPr>
+        <w:t xml:space="preserve"> signals</w:t>
       </w:r>
       <w:r>
         <w:rPr>
@@ -5864,7 +6575,25 @@
           <w:sz w:val="28"/>
           <w:szCs w:val="28"/>
         </w:rPr>
-        <w:t xml:space="preserve">The system shall limit rating of place, </w:t>
+        <w:t xml:space="preserve">The system shall limit rating of </w:t>
+      </w:r>
+      <w:proofErr w:type="gramStart"/>
+      <w:r>
+        <w:rPr>
+          <w:rFonts w:ascii="Times New Roman" w:eastAsia="Times New Roman" w:hAnsi="Times New Roman" w:cs="Times New Roman"/>
+          <w:sz w:val="28"/>
+          <w:szCs w:val="28"/>
+        </w:rPr>
+        <w:t>place,</w:t>
+      </w:r>
+      <w:proofErr w:type="gramEnd"/>
+      <w:r>
+        <w:rPr>
+          <w:rFonts w:ascii="Times New Roman" w:eastAsia="Times New Roman" w:hAnsi="Times New Roman" w:cs="Times New Roman"/>
+          <w:sz w:val="28"/>
+          <w:szCs w:val="28"/>
+        </w:rPr>
+        <w:t xml:space="preserve"> </w:t>
       </w:r>
       <w:r>
         <w:rPr>
@@ -5881,76 +6610,6 @@
         <w:rPr>
           <w:rFonts w:ascii="Times New Roman" w:hAnsi="Times New Roman" w:cs="Times New Roman"/>
           <w:sz w:val="28"/>
-        </w:rPr>
-      </w:pPr>
-    </w:p>
-    <w:p>
-      <w:pPr>
-        <w:jc w:val="both"/>
-        <w:rPr>
-          <w:rFonts w:ascii="Times New Roman" w:hAnsi="Times New Roman"/>
-          <w:sz w:val="28"/>
-          <w:szCs w:val="28"/>
-        </w:rPr>
-      </w:pPr>
-    </w:p>
-    <w:p>
-      <w:pPr>
-        <w:jc w:val="both"/>
-        <w:rPr>
-          <w:rFonts w:ascii="Times New Roman" w:hAnsi="Times New Roman"/>
-          <w:sz w:val="28"/>
-          <w:szCs w:val="28"/>
-        </w:rPr>
-      </w:pPr>
-    </w:p>
-    <w:p>
-      <w:pPr>
-        <w:jc w:val="both"/>
-        <w:rPr>
-          <w:rFonts w:ascii="Times New Roman" w:hAnsi="Times New Roman"/>
-          <w:sz w:val="28"/>
-          <w:szCs w:val="28"/>
-        </w:rPr>
-      </w:pPr>
-    </w:p>
-    <w:p>
-      <w:pPr>
-        <w:jc w:val="both"/>
-        <w:rPr>
-          <w:rFonts w:ascii="Times New Roman" w:hAnsi="Times New Roman"/>
-          <w:sz w:val="28"/>
-          <w:szCs w:val="28"/>
-        </w:rPr>
-      </w:pPr>
-    </w:p>
-    <w:p>
-      <w:pPr>
-        <w:jc w:val="both"/>
-        <w:rPr>
-          <w:rFonts w:ascii="Times New Roman" w:hAnsi="Times New Roman"/>
-          <w:sz w:val="28"/>
-          <w:szCs w:val="28"/>
-        </w:rPr>
-      </w:pPr>
-    </w:p>
-    <w:p>
-      <w:pPr>
-        <w:jc w:val="both"/>
-        <w:rPr>
-          <w:rFonts w:ascii="Times New Roman" w:hAnsi="Times New Roman"/>
-          <w:sz w:val="28"/>
-          <w:szCs w:val="28"/>
-        </w:rPr>
-      </w:pPr>
-    </w:p>
-    <w:p>
-      <w:pPr>
-        <w:jc w:val="both"/>
-        <w:rPr>
-          <w:rFonts w:ascii="Times New Roman" w:hAnsi="Times New Roman"/>
-          <w:sz w:val="28"/>
-          <w:szCs w:val="28"/>
         </w:rPr>
       </w:pPr>
     </w:p>
@@ -6220,7 +6879,7 @@
       <w:tblPr>
         <w:tblpPr w:leftFromText="180" w:rightFromText="180" w:vertAnchor="page" w:horzAnchor="margin" w:tblpXSpec="center" w:tblpY="4366"/>
         <w:tblW w:w="10314" w:type="dxa"/>
-        <w:tblLook w:val="04A0"/>
+        <w:tblLook w:val="04A0" w:firstRow="1" w:lastRow="0" w:firstColumn="1" w:lastColumn="0" w:noHBand="0" w:noVBand="1"/>
       </w:tblPr>
       <w:tblGrid>
         <w:gridCol w:w="1383"/>
@@ -6642,8 +7301,18 @@
                 <w:color w:val="000000"/>
                 <w:sz w:val="28"/>
               </w:rPr>
-              <w:t xml:space="preserve">- Proposal presentation            </w:t>
+              <w:t xml:space="preserve">- Proposal </w:t>
             </w:r>
+            <w:proofErr w:type="gramStart"/>
+            <w:r>
+              <w:rPr>
+                <w:rFonts w:ascii="Times New Roman" w:eastAsia="Times New Roman" w:hAnsi="Times New Roman" w:cs="Times New Roman"/>
+                <w:color w:val="000000"/>
+                <w:sz w:val="28"/>
+              </w:rPr>
+              <w:t xml:space="preserve">presentation            </w:t>
+            </w:r>
+            <w:proofErr w:type="gramEnd"/>
           </w:p>
         </w:tc>
         <w:tc>
@@ -6745,6 +7414,7 @@
               </w:rPr>
               <w:t xml:space="preserve">Progress </w:t>
             </w:r>
+            <w:proofErr w:type="gramStart"/>
             <w:r>
               <w:rPr>
                 <w:rFonts w:ascii="Times New Roman" w:eastAsia="Times New Roman" w:hAnsi="Times New Roman" w:cs="Times New Roman"/>
@@ -6753,6 +7423,7 @@
               </w:rPr>
               <w:t>Report  I</w:t>
             </w:r>
+            <w:proofErr w:type="gramEnd"/>
           </w:p>
         </w:tc>
         <w:tc>
@@ -6884,7 +7555,25 @@
                 <w:color w:val="000000"/>
                 <w:sz w:val="28"/>
               </w:rPr>
-              <w:t>- Progress  report submitted</w:t>
+              <w:t xml:space="preserve">- </w:t>
+            </w:r>
+            <w:proofErr w:type="gramStart"/>
+            <w:r>
+              <w:rPr>
+                <w:rFonts w:ascii="Times New Roman" w:eastAsia="Times New Roman" w:hAnsi="Times New Roman" w:cs="Times New Roman"/>
+                <w:color w:val="000000"/>
+                <w:sz w:val="28"/>
+              </w:rPr>
+              <w:t>Progress  report</w:t>
+            </w:r>
+            <w:proofErr w:type="gramEnd"/>
+            <w:r>
+              <w:rPr>
+                <w:rFonts w:ascii="Times New Roman" w:eastAsia="Times New Roman" w:hAnsi="Times New Roman" w:cs="Times New Roman"/>
+                <w:color w:val="000000"/>
+                <w:sz w:val="28"/>
+              </w:rPr>
+              <w:t xml:space="preserve"> submitted</w:t>
             </w:r>
           </w:p>
           <w:p>
@@ -6901,8 +7590,18 @@
                 <w:color w:val="000000"/>
                 <w:sz w:val="28"/>
               </w:rPr>
-              <w:t xml:space="preserve">- Progress report presentation           </w:t>
+              <w:t xml:space="preserve">- Progress report </w:t>
             </w:r>
+            <w:proofErr w:type="gramStart"/>
+            <w:r>
+              <w:rPr>
+                <w:rFonts w:ascii="Times New Roman" w:eastAsia="Times New Roman" w:hAnsi="Times New Roman" w:cs="Times New Roman"/>
+                <w:color w:val="000000"/>
+                <w:sz w:val="28"/>
+              </w:rPr>
+              <w:t xml:space="preserve">presentation           </w:t>
+            </w:r>
+            <w:proofErr w:type="gramEnd"/>
           </w:p>
         </w:tc>
         <w:tc>
@@ -7142,7 +7841,25 @@
                 <w:color w:val="000000"/>
                 <w:sz w:val="28"/>
               </w:rPr>
-              <w:t>- Progress  report submitted</w:t>
+              <w:t xml:space="preserve">- </w:t>
+            </w:r>
+            <w:proofErr w:type="gramStart"/>
+            <w:r>
+              <w:rPr>
+                <w:rFonts w:ascii="Times New Roman" w:eastAsia="Times New Roman" w:hAnsi="Times New Roman" w:cs="Times New Roman"/>
+                <w:color w:val="000000"/>
+                <w:sz w:val="28"/>
+              </w:rPr>
+              <w:t>Progress  report</w:t>
+            </w:r>
+            <w:proofErr w:type="gramEnd"/>
+            <w:r>
+              <w:rPr>
+                <w:rFonts w:ascii="Times New Roman" w:eastAsia="Times New Roman" w:hAnsi="Times New Roman" w:cs="Times New Roman"/>
+                <w:color w:val="000000"/>
+                <w:sz w:val="28"/>
+              </w:rPr>
+              <w:t xml:space="preserve"> submitted</w:t>
             </w:r>
           </w:p>
           <w:p>
@@ -7159,8 +7876,18 @@
                 <w:color w:val="000000"/>
                 <w:sz w:val="28"/>
               </w:rPr>
-              <w:t>- Progress report presentation            </w:t>
+              <w:t xml:space="preserve">- Progress report </w:t>
             </w:r>
+            <w:proofErr w:type="gramStart"/>
+            <w:r>
+              <w:rPr>
+                <w:rFonts w:ascii="Times New Roman" w:eastAsia="Times New Roman" w:hAnsi="Times New Roman" w:cs="Times New Roman"/>
+                <w:color w:val="000000"/>
+                <w:sz w:val="28"/>
+              </w:rPr>
+              <w:t>presentation            </w:t>
+            </w:r>
+            <w:proofErr w:type="gramEnd"/>
           </w:p>
         </w:tc>
         <w:tc>
@@ -7408,7 +8135,25 @@
                 <w:color w:val="000000"/>
                 <w:sz w:val="28"/>
               </w:rPr>
-              <w:t>- Progress  report submitted</w:t>
+              <w:t xml:space="preserve">- </w:t>
+            </w:r>
+            <w:proofErr w:type="gramStart"/>
+            <w:r>
+              <w:rPr>
+                <w:rFonts w:ascii="Times New Roman" w:eastAsia="Times New Roman" w:hAnsi="Times New Roman" w:cs="Times New Roman"/>
+                <w:color w:val="000000"/>
+                <w:sz w:val="28"/>
+              </w:rPr>
+              <w:t>Progress  report</w:t>
+            </w:r>
+            <w:proofErr w:type="gramEnd"/>
+            <w:r>
+              <w:rPr>
+                <w:rFonts w:ascii="Times New Roman" w:eastAsia="Times New Roman" w:hAnsi="Times New Roman" w:cs="Times New Roman"/>
+                <w:color w:val="000000"/>
+                <w:sz w:val="28"/>
+              </w:rPr>
+              <w:t xml:space="preserve"> submitted</w:t>
             </w:r>
           </w:p>
           <w:p>
@@ -7425,8 +8170,18 @@
                 <w:color w:val="000000"/>
                 <w:sz w:val="28"/>
               </w:rPr>
-              <w:t>- Progress report presentation            </w:t>
+              <w:t xml:space="preserve">- Progress report </w:t>
             </w:r>
+            <w:proofErr w:type="gramStart"/>
+            <w:r>
+              <w:rPr>
+                <w:rFonts w:ascii="Times New Roman" w:eastAsia="Times New Roman" w:hAnsi="Times New Roman" w:cs="Times New Roman"/>
+                <w:color w:val="000000"/>
+                <w:sz w:val="28"/>
+              </w:rPr>
+              <w:t>presentation            </w:t>
+            </w:r>
+            <w:proofErr w:type="gramEnd"/>
           </w:p>
         </w:tc>
         <w:tc>
@@ -7505,7 +8260,7 @@
           <w:szCs w:val="32"/>
         </w:rPr>
         <w:sectPr>
-          <w:headerReference w:type="default" r:id="rId14"/>
+          <w:headerReference w:type="default" r:id="rId15"/>
           <w:pgSz w:w="11906" w:h="16838"/>
           <w:pgMar w:top="1440" w:right="1440" w:bottom="1440" w:left="1440" w:header="708" w:footer="708" w:gutter="0"/>
           <w:cols w:space="708"/>
@@ -7554,10 +8309,9 @@
           <w:noProof/>
           <w:sz w:val="32"/>
           <w:szCs w:val="32"/>
-          <w:lang w:bidi="th-TH"/>
         </w:rPr>
         <w:drawing>
-          <wp:inline distT="0" distB="0" distL="0" distR="0">
+          <wp:inline distT="0" distB="0" distL="0" distR="0" wp14:anchorId="10A9AF14" wp14:editId="58AE5061">
             <wp:extent cx="9380723" cy="4080681"/>
             <wp:effectExtent l="19050" t="0" r="0" b="0"/>
             <wp:docPr id="11" name="Picture 0" descr="M-proposal.jpg"/>
@@ -7572,7 +8326,7 @@
                     <pic:cNvPicPr/>
                   </pic:nvPicPr>
                   <pic:blipFill>
-                    <a:blip r:embed="rId15"/>
+                    <a:blip r:embed="rId16"/>
                     <a:stretch>
                       <a:fillRect/>
                     </a:stretch>
@@ -7764,10 +8518,9 @@
           <w:noProof/>
           <w:sz w:val="32"/>
           <w:szCs w:val="32"/>
-          <w:lang w:bidi="th-TH"/>
         </w:rPr>
         <w:drawing>
-          <wp:inline distT="0" distB="0" distL="0" distR="0">
+          <wp:inline distT="0" distB="0" distL="0" distR="0" wp14:anchorId="324E8955" wp14:editId="09F75188">
             <wp:extent cx="9316019" cy="3630305"/>
             <wp:effectExtent l="19050" t="0" r="0" b="0"/>
             <wp:docPr id="12" name="Picture 3" descr="Milestone-p1.jpg"/>
@@ -7782,7 +8535,7 @@
                     <pic:cNvPicPr/>
                   </pic:nvPicPr>
                   <pic:blipFill>
-                    <a:blip r:embed="rId16"/>
+                    <a:blip r:embed="rId17"/>
                     <a:stretch>
                       <a:fillRect/>
                     </a:stretch>
@@ -7989,10 +8742,9 @@
           <w:noProof/>
           <w:sz w:val="32"/>
           <w:szCs w:val="32"/>
-          <w:lang w:bidi="th-TH"/>
         </w:rPr>
         <w:drawing>
-          <wp:inline distT="0" distB="0" distL="0" distR="0">
+          <wp:inline distT="0" distB="0" distL="0" distR="0" wp14:anchorId="6FFF851A" wp14:editId="38A22737">
             <wp:extent cx="9402826" cy="3388323"/>
             <wp:effectExtent l="19050" t="0" r="7874" b="0"/>
             <wp:docPr id="13" name="Picture 4" descr="Milestone-p2.jpg"/>
@@ -8007,7 +8759,7 @@
                     <pic:cNvPicPr/>
                   </pic:nvPicPr>
                   <pic:blipFill>
-                    <a:blip r:embed="rId17"/>
+                    <a:blip r:embed="rId18"/>
                     <a:stretch>
                       <a:fillRect/>
                     </a:stretch>
@@ -8219,10 +8971,9 @@
           <w:noProof/>
           <w:sz w:val="32"/>
           <w:szCs w:val="32"/>
-          <w:lang w:bidi="th-TH"/>
         </w:rPr>
         <w:drawing>
-          <wp:inline distT="0" distB="0" distL="0" distR="0">
+          <wp:inline distT="0" distB="0" distL="0" distR="0" wp14:anchorId="3FC72AB1" wp14:editId="56BDAD9A">
             <wp:extent cx="8863330" cy="3090751"/>
             <wp:effectExtent l="19050" t="0" r="0" b="0"/>
             <wp:docPr id="16" name="Picture 1" descr="Milestone-p3.jpg"/>
@@ -8237,7 +8988,7 @@
                     <pic:cNvPicPr/>
                   </pic:nvPicPr>
                   <pic:blipFill>
-                    <a:blip r:embed="rId18"/>
+                    <a:blip r:embed="rId19"/>
                     <a:stretch>
                       <a:fillRect/>
                     </a:stretch>
@@ -8404,8 +9155,33 @@
           <w:rFonts w:ascii="Times New Roman" w:hAnsi="Times New Roman" w:cs="Times New Roman"/>
           <w:sz w:val="28"/>
         </w:rPr>
-        <w:t>[1] Nostramap, about Nostramap</w:t>
-      </w:r>
+        <w:t xml:space="preserve">[1] </w:t>
+      </w:r>
+      <w:proofErr w:type="spellStart"/>
+      <w:r>
+        <w:rPr>
+          <w:rFonts w:ascii="Times New Roman" w:hAnsi="Times New Roman" w:cs="Times New Roman"/>
+          <w:sz w:val="28"/>
+        </w:rPr>
+        <w:t>Nostramap</w:t>
+      </w:r>
+      <w:proofErr w:type="spellEnd"/>
+      <w:r>
+        <w:rPr>
+          <w:rFonts w:ascii="Times New Roman" w:hAnsi="Times New Roman" w:cs="Times New Roman"/>
+          <w:sz w:val="28"/>
+        </w:rPr>
+        <w:t xml:space="preserve">, about </w:t>
+      </w:r>
+      <w:proofErr w:type="spellStart"/>
+      <w:r>
+        <w:rPr>
+          <w:rFonts w:ascii="Times New Roman" w:hAnsi="Times New Roman" w:cs="Times New Roman"/>
+          <w:sz w:val="28"/>
+        </w:rPr>
+        <w:t>Nostramap</w:t>
+      </w:r>
+      <w:proofErr w:type="spellEnd"/>
     </w:p>
     <w:p>
       <w:pPr>
@@ -8422,7 +9198,7 @@
         </w:rPr>
         <w:t xml:space="preserve">Retrieved from </w:t>
       </w:r>
-      <w:hyperlink r:id="rId19" w:history="1">
+      <w:hyperlink r:id="rId20" w:history="1">
         <w:r>
           <w:rPr>
             <w:rStyle w:val="Hyperlink"/>
@@ -8457,8 +9233,33 @@
           <w:rFonts w:ascii="Times New Roman" w:hAnsi="Times New Roman" w:cs="Times New Roman"/>
           <w:sz w:val="28"/>
         </w:rPr>
-        <w:t>[2] Nostramap, about Nostramap</w:t>
-      </w:r>
+        <w:t xml:space="preserve">[2] </w:t>
+      </w:r>
+      <w:proofErr w:type="spellStart"/>
+      <w:r>
+        <w:rPr>
+          <w:rFonts w:ascii="Times New Roman" w:hAnsi="Times New Roman" w:cs="Times New Roman"/>
+          <w:sz w:val="28"/>
+        </w:rPr>
+        <w:t>Nostramap</w:t>
+      </w:r>
+      <w:proofErr w:type="spellEnd"/>
+      <w:r>
+        <w:rPr>
+          <w:rFonts w:ascii="Times New Roman" w:hAnsi="Times New Roman" w:cs="Times New Roman"/>
+          <w:sz w:val="28"/>
+        </w:rPr>
+        <w:t xml:space="preserve">, about </w:t>
+      </w:r>
+      <w:proofErr w:type="spellStart"/>
+      <w:r>
+        <w:rPr>
+          <w:rFonts w:ascii="Times New Roman" w:hAnsi="Times New Roman" w:cs="Times New Roman"/>
+          <w:sz w:val="28"/>
+        </w:rPr>
+        <w:t>Nostramap</w:t>
+      </w:r>
+      <w:proofErr w:type="spellEnd"/>
     </w:p>
     <w:p>
       <w:pPr>
@@ -8476,7 +9277,7 @@
         </w:rPr>
         <w:t xml:space="preserve">Retrieved from </w:t>
       </w:r>
-      <w:hyperlink r:id="rId20" w:history="1">
+      <w:hyperlink r:id="rId21" w:history="1">
         <w:r>
           <w:rPr>
             <w:rStyle w:val="Hyperlink"/>
@@ -8512,8 +9313,33 @@
           <w:rFonts w:ascii="Times New Roman" w:hAnsi="Times New Roman" w:cs="Times New Roman"/>
           <w:sz w:val="28"/>
         </w:rPr>
-        <w:t>[3] Nostramap, about Nostramap</w:t>
-      </w:r>
+        <w:t xml:space="preserve">[3] </w:t>
+      </w:r>
+      <w:proofErr w:type="spellStart"/>
+      <w:r>
+        <w:rPr>
+          <w:rFonts w:ascii="Times New Roman" w:hAnsi="Times New Roman" w:cs="Times New Roman"/>
+          <w:sz w:val="28"/>
+        </w:rPr>
+        <w:t>Nostramap</w:t>
+      </w:r>
+      <w:proofErr w:type="spellEnd"/>
+      <w:r>
+        <w:rPr>
+          <w:rFonts w:ascii="Times New Roman" w:hAnsi="Times New Roman" w:cs="Times New Roman"/>
+          <w:sz w:val="28"/>
+        </w:rPr>
+        <w:t xml:space="preserve">, about </w:t>
+      </w:r>
+      <w:proofErr w:type="spellStart"/>
+      <w:r>
+        <w:rPr>
+          <w:rFonts w:ascii="Times New Roman" w:hAnsi="Times New Roman" w:cs="Times New Roman"/>
+          <w:sz w:val="28"/>
+        </w:rPr>
+        <w:t>Nostramap</w:t>
+      </w:r>
+      <w:proofErr w:type="spellEnd"/>
     </w:p>
     <w:p>
       <w:pPr>
@@ -8531,7 +9357,7 @@
         </w:rPr>
         <w:t xml:space="preserve">Retrieved from </w:t>
       </w:r>
-      <w:hyperlink r:id="rId21" w:history="1">
+      <w:hyperlink r:id="rId22" w:history="1">
         <w:r>
           <w:rPr>
             <w:rStyle w:val="Hyperlink"/>
@@ -8567,8 +9393,33 @@
           <w:rFonts w:ascii="Times New Roman" w:hAnsi="Times New Roman" w:cs="Times New Roman"/>
           <w:sz w:val="28"/>
         </w:rPr>
-        <w:t>[4] Nostramap, about Nostramap</w:t>
-      </w:r>
+        <w:t xml:space="preserve">[4] </w:t>
+      </w:r>
+      <w:proofErr w:type="spellStart"/>
+      <w:r>
+        <w:rPr>
+          <w:rFonts w:ascii="Times New Roman" w:hAnsi="Times New Roman" w:cs="Times New Roman"/>
+          <w:sz w:val="28"/>
+        </w:rPr>
+        <w:t>Nostramap</w:t>
+      </w:r>
+      <w:proofErr w:type="spellEnd"/>
+      <w:r>
+        <w:rPr>
+          <w:rFonts w:ascii="Times New Roman" w:hAnsi="Times New Roman" w:cs="Times New Roman"/>
+          <w:sz w:val="28"/>
+        </w:rPr>
+        <w:t xml:space="preserve">, about </w:t>
+      </w:r>
+      <w:proofErr w:type="spellStart"/>
+      <w:r>
+        <w:rPr>
+          <w:rFonts w:ascii="Times New Roman" w:hAnsi="Times New Roman" w:cs="Times New Roman"/>
+          <w:sz w:val="28"/>
+        </w:rPr>
+        <w:t>Nostramap</w:t>
+      </w:r>
+      <w:proofErr w:type="spellEnd"/>
     </w:p>
     <w:p>
       <w:pPr>
@@ -8586,7 +9437,7 @@
         </w:rPr>
         <w:t xml:space="preserve">Retrieved from </w:t>
       </w:r>
-      <w:hyperlink r:id="rId22" w:history="1">
+      <w:hyperlink r:id="rId23" w:history="1">
         <w:r>
           <w:rPr>
             <w:rStyle w:val="Hyperlink"/>
@@ -8666,7 +9517,25 @@
           <w:sz w:val="28"/>
           <w:szCs w:val="28"/>
         </w:rPr>
-        <w:t xml:space="preserve">[6] Goole Street View </w:t>
+        <w:t xml:space="preserve">[6] </w:t>
+      </w:r>
+      <w:proofErr w:type="spellStart"/>
+      <w:r>
+        <w:rPr>
+          <w:rFonts w:ascii="Times New Roman" w:hAnsi="Times New Roman" w:cs="Times New Roman"/>
+          <w:sz w:val="28"/>
+          <w:szCs w:val="28"/>
+        </w:rPr>
+        <w:t>Goole</w:t>
+      </w:r>
+      <w:proofErr w:type="spellEnd"/>
+      <w:r>
+        <w:rPr>
+          <w:rFonts w:ascii="Times New Roman" w:hAnsi="Times New Roman" w:cs="Times New Roman"/>
+          <w:sz w:val="28"/>
+          <w:szCs w:val="28"/>
+        </w:rPr>
+        <w:t xml:space="preserve"> Street View </w:t>
       </w:r>
     </w:p>
     <w:p>
@@ -8685,7 +9554,7 @@
         </w:rPr>
         <w:t xml:space="preserve">Retrieved from </w:t>
       </w:r>
-      <w:hyperlink r:id="rId23" w:history="1">
+      <w:hyperlink r:id="rId24" w:history="1">
         <w:r>
           <w:rPr>
             <w:rStyle w:val="Hyperlink"/>
@@ -8792,7 +9661,7 @@
         </w:rPr>
         <w:t xml:space="preserve">Retrieved from </w:t>
       </w:r>
-      <w:hyperlink r:id="rId24" w:history="1">
+      <w:hyperlink r:id="rId25" w:history="1">
         <w:r>
           <w:rPr>
             <w:rStyle w:val="Hyperlink"/>
@@ -8848,7 +9717,7 @@
         </w:rPr>
         <w:t xml:space="preserve">Retrieved from </w:t>
       </w:r>
-      <w:hyperlink r:id="rId25" w:history="1">
+      <w:hyperlink r:id="rId26" w:history="1">
         <w:r>
           <w:rPr>
             <w:rStyle w:val="Hyperlink"/>
@@ -8903,7 +9772,7 @@
         </w:rPr>
         <w:t xml:space="preserve">Retrieved from </w:t>
       </w:r>
-      <w:hyperlink r:id="rId26" w:history="1">
+      <w:hyperlink r:id="rId27" w:history="1">
         <w:r>
           <w:rPr>
             <w:rStyle w:val="Hyperlink"/>
@@ -8949,8 +9818,19 @@
           <w:sz w:val="28"/>
           <w:szCs w:val="28"/>
         </w:rPr>
-        <w:t>Benefits of YellowPages</w:t>
-      </w:r>
+        <w:t xml:space="preserve">Benefits of </w:t>
+      </w:r>
+      <w:proofErr w:type="spellStart"/>
+      <w:r>
+        <w:rPr>
+          <w:rFonts w:ascii="Times New Roman" w:hAnsi="Times New Roman" w:cs="Times New Roman"/>
+          <w:bCs/>
+          <w:sz w:val="28"/>
+          <w:szCs w:val="28"/>
+        </w:rPr>
+        <w:t>YellowPages</w:t>
+      </w:r>
+      <w:proofErr w:type="spellEnd"/>
     </w:p>
     <w:p>
       <w:pPr>
@@ -8968,7 +9848,7 @@
         </w:rPr>
         <w:t xml:space="preserve">Retrieved from </w:t>
       </w:r>
-      <w:hyperlink r:id="rId27" w:history="1">
+      <w:hyperlink r:id="rId28" w:history="1">
         <w:r>
           <w:rPr>
             <w:rStyle w:val="Hyperlink"/>
@@ -9026,7 +9906,7 @@
         <w:lastRenderedPageBreak/>
         <w:t xml:space="preserve">[12] </w:t>
       </w:r>
-      <w:hyperlink r:id="rId28" w:history="1">
+      <w:hyperlink r:id="rId29" w:history="1">
         <w:r>
           <w:rPr>
             <w:rFonts w:ascii="Times New Roman" w:hAnsi="Times New Roman" w:cs="Times New Roman"/>
@@ -9045,6 +9925,7 @@
           </w:rPr>
           <w:t xml:space="preserve"> Introduction – What is </w:t>
         </w:r>
+        <w:proofErr w:type="gramStart"/>
         <w:r>
           <w:rPr>
             <w:rFonts w:ascii="Times New Roman" w:hAnsi="Times New Roman" w:cs="Times New Roman"/>
@@ -9054,6 +9935,7 @@
           </w:rPr>
           <w:t xml:space="preserve">eclipse </w:t>
         </w:r>
+        <w:proofErr w:type="gramEnd"/>
       </w:hyperlink>
     </w:p>
     <w:p>
@@ -9230,8 +10112,20 @@
           <w:sz w:val="28"/>
           <w:szCs w:val="28"/>
         </w:rPr>
-        <w:t>[15] What is MySql</w:t>
-      </w:r>
+        <w:t xml:space="preserve">[15] What is </w:t>
+      </w:r>
+      <w:proofErr w:type="spellStart"/>
+      <w:proofErr w:type="gramStart"/>
+      <w:r>
+        <w:rPr>
+          <w:rFonts w:ascii="Times New Roman" w:hAnsi="Times New Roman" w:cs="Times New Roman"/>
+          <w:sz w:val="28"/>
+          <w:szCs w:val="28"/>
+        </w:rPr>
+        <w:t>MySql</w:t>
+      </w:r>
+      <w:proofErr w:type="spellEnd"/>
+      <w:proofErr w:type="gramEnd"/>
     </w:p>
     <w:p>
       <w:pPr>
@@ -9273,7 +10167,25 @@
           <w:sz w:val="28"/>
           <w:szCs w:val="28"/>
         </w:rPr>
-        <w:t>[16] MapWithMe API</w:t>
+        <w:t xml:space="preserve">[16] </w:t>
+      </w:r>
+      <w:proofErr w:type="spellStart"/>
+      <w:r>
+        <w:rPr>
+          <w:rFonts w:ascii="Times New Roman" w:hAnsi="Times New Roman" w:cs="Times New Roman"/>
+          <w:sz w:val="28"/>
+          <w:szCs w:val="28"/>
+        </w:rPr>
+        <w:t>MapWithMe</w:t>
+      </w:r>
+      <w:proofErr w:type="spellEnd"/>
+      <w:r>
+        <w:rPr>
+          <w:rFonts w:ascii="Times New Roman" w:hAnsi="Times New Roman" w:cs="Times New Roman"/>
+          <w:sz w:val="28"/>
+          <w:szCs w:val="28"/>
+        </w:rPr>
+        <w:t xml:space="preserve"> API</w:t>
       </w:r>
     </w:p>
     <w:p>
@@ -9292,7 +10204,7 @@
         </w:rPr>
         <w:t xml:space="preserve">Retrieved from </w:t>
       </w:r>
-      <w:hyperlink r:id="rId29" w:history="1">
+      <w:hyperlink r:id="rId30" w:history="1">
         <w:r>
           <w:rPr>
             <w:rStyle w:val="Hyperlink"/>
@@ -9464,15 +10376,15 @@
 </file>
 
 <file path=word/endnotes.xml><?xml version="1.0" encoding="utf-8"?>
-<w:endnotes xmlns:ve="http://schemas.openxmlformats.org/markup-compatibility/2006" xmlns:o="urn:schemas-microsoft-com:office:office" xmlns:r="http://schemas.openxmlformats.org/officeDocument/2006/relationships" xmlns:m="http://schemas.openxmlformats.org/officeDocument/2006/math" xmlns:v="urn:schemas-microsoft-com:vml" xmlns:wp="http://schemas.openxmlformats.org/drawingml/2006/wordprocessingDrawing" xmlns:w10="urn:schemas-microsoft-com:office:word" xmlns:w="http://schemas.openxmlformats.org/wordprocessingml/2006/main" xmlns:wne="http://schemas.microsoft.com/office/word/2006/wordml">
-  <w:endnote w:type="separator" w:id="0">
+<w:endnotes xmlns:wpc="http://schemas.microsoft.com/office/word/2010/wordprocessingCanvas" xmlns:mo="http://schemas.microsoft.com/office/mac/office/2008/main" xmlns:mc="http://schemas.openxmlformats.org/markup-compatibility/2006" xmlns:mv="urn:schemas-microsoft-com:mac:vml" xmlns:o="urn:schemas-microsoft-com:office:office" xmlns:r="http://schemas.openxmlformats.org/officeDocument/2006/relationships" xmlns:m="http://schemas.openxmlformats.org/officeDocument/2006/math" xmlns:v="urn:schemas-microsoft-com:vml" xmlns:wp14="http://schemas.microsoft.com/office/word/2010/wordprocessingDrawing" xmlns:wp="http://schemas.openxmlformats.org/drawingml/2006/wordprocessingDrawing" xmlns:w10="urn:schemas-microsoft-com:office:word" xmlns:w="http://schemas.openxmlformats.org/wordprocessingml/2006/main" xmlns:w14="http://schemas.microsoft.com/office/word/2010/wordml" xmlns:wpg="http://schemas.microsoft.com/office/word/2010/wordprocessingGroup" xmlns:wpi="http://schemas.microsoft.com/office/word/2010/wordprocessingInk" xmlns:wne="http://schemas.microsoft.com/office/word/2006/wordml" xmlns:wps="http://schemas.microsoft.com/office/word/2010/wordprocessingShape" mc:Ignorable="w14 wp14">
+  <w:endnote w:type="separator" w:id="-1">
     <w:p>
       <w:r>
         <w:separator/>
       </w:r>
     </w:p>
   </w:endnote>
-  <w:endnote w:type="continuationSeparator" w:id="1">
+  <w:endnote w:type="continuationSeparator" w:id="0">
     <w:p>
       <w:r>
         <w:continuationSeparator/>
@@ -9483,15 +10395,15 @@
 </file>
 
 <file path=word/footnotes.xml><?xml version="1.0" encoding="utf-8"?>
-<w:footnotes xmlns:ve="http://schemas.openxmlformats.org/markup-compatibility/2006" xmlns:o="urn:schemas-microsoft-com:office:office" xmlns:r="http://schemas.openxmlformats.org/officeDocument/2006/relationships" xmlns:m="http://schemas.openxmlformats.org/officeDocument/2006/math" xmlns:v="urn:schemas-microsoft-com:vml" xmlns:wp="http://schemas.openxmlformats.org/drawingml/2006/wordprocessingDrawing" xmlns:w10="urn:schemas-microsoft-com:office:word" xmlns:w="http://schemas.openxmlformats.org/wordprocessingml/2006/main" xmlns:wne="http://schemas.microsoft.com/office/word/2006/wordml">
-  <w:footnote w:type="separator" w:id="0">
+<w:footnotes xmlns:wpc="http://schemas.microsoft.com/office/word/2010/wordprocessingCanvas" xmlns:mo="http://schemas.microsoft.com/office/mac/office/2008/main" xmlns:mc="http://schemas.openxmlformats.org/markup-compatibility/2006" xmlns:mv="urn:schemas-microsoft-com:mac:vml" xmlns:o="urn:schemas-microsoft-com:office:office" xmlns:r="http://schemas.openxmlformats.org/officeDocument/2006/relationships" xmlns:m="http://schemas.openxmlformats.org/officeDocument/2006/math" xmlns:v="urn:schemas-microsoft-com:vml" xmlns:wp14="http://schemas.microsoft.com/office/word/2010/wordprocessingDrawing" xmlns:wp="http://schemas.openxmlformats.org/drawingml/2006/wordprocessingDrawing" xmlns:w10="urn:schemas-microsoft-com:office:word" xmlns:w="http://schemas.openxmlformats.org/wordprocessingml/2006/main" xmlns:w14="http://schemas.microsoft.com/office/word/2010/wordml" xmlns:wpg="http://schemas.microsoft.com/office/word/2010/wordprocessingGroup" xmlns:wpi="http://schemas.microsoft.com/office/word/2010/wordprocessingInk" xmlns:wne="http://schemas.microsoft.com/office/word/2006/wordml" xmlns:wps="http://schemas.microsoft.com/office/word/2010/wordprocessingShape" mc:Ignorable="w14 wp14">
+  <w:footnote w:type="separator" w:id="-1">
     <w:p>
       <w:r>
         <w:separator/>
       </w:r>
     </w:p>
   </w:footnote>
-  <w:footnote w:type="continuationSeparator" w:id="1">
+  <w:footnote w:type="continuationSeparator" w:id="0">
     <w:p>
       <w:r>
         <w:continuationSeparator/>
@@ -9502,7 +10414,7 @@
 </file>
 
 <file path=word/header1.xml><?xml version="1.0" encoding="utf-8"?>
-<w:hdr xmlns:ve="http://schemas.openxmlformats.org/markup-compatibility/2006" xmlns:o="urn:schemas-microsoft-com:office:office" xmlns:r="http://schemas.openxmlformats.org/officeDocument/2006/relationships" xmlns:m="http://schemas.openxmlformats.org/officeDocument/2006/math" xmlns:v="urn:schemas-microsoft-com:vml" xmlns:wp="http://schemas.openxmlformats.org/drawingml/2006/wordprocessingDrawing" xmlns:w10="urn:schemas-microsoft-com:office:word" xmlns:w="http://schemas.openxmlformats.org/wordprocessingml/2006/main" xmlns:wne="http://schemas.microsoft.com/office/word/2006/wordml">
+<w:hdr xmlns:wpc="http://schemas.microsoft.com/office/word/2010/wordprocessingCanvas" xmlns:mo="http://schemas.microsoft.com/office/mac/office/2008/main" xmlns:mc="http://schemas.openxmlformats.org/markup-compatibility/2006" xmlns:mv="urn:schemas-microsoft-com:mac:vml" xmlns:o="urn:schemas-microsoft-com:office:office" xmlns:r="http://schemas.openxmlformats.org/officeDocument/2006/relationships" xmlns:m="http://schemas.openxmlformats.org/officeDocument/2006/math" xmlns:v="urn:schemas-microsoft-com:vml" xmlns:wp14="http://schemas.microsoft.com/office/word/2010/wordprocessingDrawing" xmlns:wp="http://schemas.openxmlformats.org/drawingml/2006/wordprocessingDrawing" xmlns:w10="urn:schemas-microsoft-com:office:word" xmlns:w="http://schemas.openxmlformats.org/wordprocessingml/2006/main" xmlns:w14="http://schemas.microsoft.com/office/word/2010/wordml" xmlns:wpg="http://schemas.microsoft.com/office/word/2010/wordprocessingGroup" xmlns:wpi="http://schemas.microsoft.com/office/word/2010/wordprocessingInk" xmlns:wne="http://schemas.microsoft.com/office/word/2006/wordml" xmlns:wps="http://schemas.microsoft.com/office/word/2010/wordprocessingShape" mc:Ignorable="w14 wp14">
   <w:sdt>
     <w:sdtPr>
       <w:id w:val="12173383"/>
@@ -9530,7 +10442,7 @@
           <w:rPr>
             <w:noProof/>
           </w:rPr>
-          <w:t>1</w:t>
+          <w:t>19</w:t>
         </w:r>
         <w:r>
           <w:rPr>
@@ -9550,7 +10462,7 @@
 </file>
 
 <file path=word/numbering.xml><?xml version="1.0" encoding="utf-8"?>
-<w:numbering xmlns:ve="http://schemas.openxmlformats.org/markup-compatibility/2006" xmlns:o="urn:schemas-microsoft-com:office:office" xmlns:r="http://schemas.openxmlformats.org/officeDocument/2006/relationships" xmlns:m="http://schemas.openxmlformats.org/officeDocument/2006/math" xmlns:v="urn:schemas-microsoft-com:vml" xmlns:wp="http://schemas.openxmlformats.org/drawingml/2006/wordprocessingDrawing" xmlns:w10="urn:schemas-microsoft-com:office:word" xmlns:w="http://schemas.openxmlformats.org/wordprocessingml/2006/main" xmlns:wne="http://schemas.microsoft.com/office/word/2006/wordml">
+<w:numbering xmlns:wpc="http://schemas.microsoft.com/office/word/2010/wordprocessingCanvas" xmlns:mo="http://schemas.microsoft.com/office/mac/office/2008/main" xmlns:mc="http://schemas.openxmlformats.org/markup-compatibility/2006" xmlns:mv="urn:schemas-microsoft-com:mac:vml" xmlns:o="urn:schemas-microsoft-com:office:office" xmlns:r="http://schemas.openxmlformats.org/officeDocument/2006/relationships" xmlns:m="http://schemas.openxmlformats.org/officeDocument/2006/math" xmlns:v="urn:schemas-microsoft-com:vml" xmlns:wp14="http://schemas.microsoft.com/office/word/2010/wordprocessingDrawing" xmlns:wp="http://schemas.openxmlformats.org/drawingml/2006/wordprocessingDrawing" xmlns:w10="urn:schemas-microsoft-com:office:word" xmlns:w="http://schemas.openxmlformats.org/wordprocessingml/2006/main" xmlns:w14="http://schemas.microsoft.com/office/word/2010/wordml" xmlns:wpg="http://schemas.microsoft.com/office/word/2010/wordprocessingGroup" xmlns:wpi="http://schemas.microsoft.com/office/word/2010/wordprocessingInk" xmlns:wne="http://schemas.microsoft.com/office/word/2006/wordml" xmlns:wps="http://schemas.microsoft.com/office/word/2010/wordprocessingShape" mc:Ignorable="w14 wp14">
   <w:abstractNum w:abstractNumId="0">
     <w:nsid w:val="11B63232"/>
     <w:multiLevelType w:val="hybridMultilevel"/>
@@ -9957,7 +10869,7 @@
 </file>
 
 <file path=word/styles.xml><?xml version="1.0" encoding="utf-8"?>
-<w:styles xmlns:r="http://schemas.openxmlformats.org/officeDocument/2006/relationships" xmlns:w="http://schemas.openxmlformats.org/wordprocessingml/2006/main">
+<w:styles xmlns:mc="http://schemas.openxmlformats.org/markup-compatibility/2006" xmlns:r="http://schemas.openxmlformats.org/officeDocument/2006/relationships" xmlns:w="http://schemas.openxmlformats.org/wordprocessingml/2006/main" xmlns:w14="http://schemas.microsoft.com/office/word/2010/wordml" mc:Ignorable="w14">
   <w:docDefaults>
     <w:rPrDefault>
       <w:rPr>
@@ -9969,7 +10881,7 @@
     </w:rPrDefault>
     <w:pPrDefault/>
   </w:docDefaults>
-  <w:latentStyles w:defLockedState="0" w:defUIPriority="99" w:defSemiHidden="1" w:defUnhideWhenUsed="1" w:defQFormat="0" w:count="267">
+  <w:latentStyles w:defLockedState="0" w:defUIPriority="99" w:defSemiHidden="1" w:defUnhideWhenUsed="1" w:defQFormat="0" w:count="276">
     <w:lsdException w:name="Normal" w:semiHidden="0" w:uiPriority="0" w:unhideWhenUsed="0" w:qFormat="1"/>
     <w:lsdException w:name="heading 1" w:semiHidden="0" w:uiPriority="9" w:unhideWhenUsed="0" w:qFormat="1"/>
     <w:lsdException w:name="heading 2" w:uiPriority="9" w:qFormat="1"/>
@@ -10147,7 +11059,6 @@
     <w:uiPriority w:val="99"/>
     <w:semiHidden/>
     <w:unhideWhenUsed/>
-    <w:qFormat/>
     <w:tblPr>
       <w:tblInd w:w="0" w:type="dxa"/>
       <w:tblCellMar>
@@ -11263,7 +12174,7 @@
 </file>
 
 <file path=customXml/itemProps1.xml><?xml version="1.0" encoding="utf-8"?>
-<ds:datastoreItem xmlns:ds="http://schemas.openxmlformats.org/officeDocument/2006/customXml" ds:itemID="{5920795E-265C-2446-8FC9-DCD565626B23}">
+<ds:datastoreItem xmlns:ds="http://schemas.openxmlformats.org/officeDocument/2006/customXml" ds:itemID="{5647DA66-FDB4-D141-892C-2CD3F886340C}">
   <ds:schemaRefs>
     <ds:schemaRef ds:uri="http://schemas.openxmlformats.org/officeDocument/2006/bibliography"/>
   </ds:schemaRefs>

</xml_diff>

<commit_message>
Update Deliverables : set admin into government staff
</commit_message>
<xml_diff>
--- a/SmartEmergency-Proposal-V.1.0.docx
+++ b/SmartEmergency-Proposal-V.1.0.docx
@@ -1,9 +1,17 @@
 
 <file path=word/document.xml><?xml version="1.0" encoding="utf-8"?>
-<w:document xmlns:ve="http://schemas.openxmlformats.org/markup-compatibility/2006" xmlns:o="urn:schemas-microsoft-com:office:office" xmlns:r="http://schemas.openxmlformats.org/officeDocument/2006/relationships" xmlns:m="http://schemas.openxmlformats.org/officeDocument/2006/math" xmlns:v="urn:schemas-microsoft-com:vml" xmlns:wp="http://schemas.openxmlformats.org/drawingml/2006/wordprocessingDrawing" xmlns:w10="urn:schemas-microsoft-com:office:word" xmlns:w="http://schemas.openxmlformats.org/wordprocessingml/2006/main" xmlns:wne="http://schemas.microsoft.com/office/word/2006/wordml">
+<w:document xmlns:wpc="http://schemas.microsoft.com/office/word/2010/wordprocessingCanvas" xmlns:mo="http://schemas.microsoft.com/office/mac/office/2008/main" xmlns:mc="http://schemas.openxmlformats.org/markup-compatibility/2006" xmlns:mv="urn:schemas-microsoft-com:mac:vml" xmlns:o="urn:schemas-microsoft-com:office:office" xmlns:r="http://schemas.openxmlformats.org/officeDocument/2006/relationships" xmlns:m="http://schemas.openxmlformats.org/officeDocument/2006/math" xmlns:v="urn:schemas-microsoft-com:vml" xmlns:wp14="http://schemas.microsoft.com/office/word/2010/wordprocessingDrawing" xmlns:wp="http://schemas.openxmlformats.org/drawingml/2006/wordprocessingDrawing" xmlns:w10="urn:schemas-microsoft-com:office:word" xmlns:w="http://schemas.openxmlformats.org/wordprocessingml/2006/main" xmlns:w14="http://schemas.microsoft.com/office/word/2010/wordml" xmlns:wpg="http://schemas.microsoft.com/office/word/2010/wordprocessingGroup" xmlns:wpi="http://schemas.microsoft.com/office/word/2010/wordprocessingInk" xmlns:wne="http://schemas.microsoft.com/office/word/2006/wordml" xmlns:wps="http://schemas.microsoft.com/office/word/2010/wordprocessingShape" mc:Ignorable="w14 wp14">
   <w:body>
     <w:sdt>
       <w:sdtPr>
+        <w:rPr>
+          <w:rFonts w:asciiTheme="minorHAnsi" w:eastAsiaTheme="minorEastAsia" w:hAnsiTheme="minorHAnsi" w:cstheme="minorBidi"/>
+          <w:b w:val="0"/>
+          <w:bCs w:val="0"/>
+          <w:color w:val="auto"/>
+          <w:sz w:val="24"/>
+          <w:szCs w:val="24"/>
+        </w:rPr>
         <w:id w:val="16301871"/>
         <w:docPartObj>
           <w:docPartGallery w:val="Table of Contents"/>
@@ -12,10 +20,7 @@
       </w:sdtPr>
       <w:sdtEndPr>
         <w:rPr>
-          <w:rFonts w:ascii="Times New Roman" w:eastAsiaTheme="minorEastAsia" w:hAnsi="Times New Roman" w:cs="Times New Roman"/>
-          <w:b w:val="0"/>
-          <w:bCs w:val="0"/>
-          <w:color w:val="auto"/>
+          <w:rFonts w:ascii="Times New Roman" w:hAnsi="Times New Roman" w:cs="Times New Roman"/>
         </w:rPr>
       </w:sdtEndPr>
       <w:sdtContent>
@@ -1776,6 +1781,7 @@
         </w:rPr>
         <w:t xml:space="preserve"> </w:t>
       </w:r>
+      <w:proofErr w:type="gramStart"/>
       <w:r>
         <w:rPr>
           <w:rFonts w:ascii="Times New Roman" w:eastAsia="Times New Roman" w:hAnsi="Times New Roman" w:cs="Times New Roman"/>
@@ -1832,7 +1838,16 @@
           <w:sz w:val="28"/>
           <w:szCs w:val="28"/>
         </w:rPr>
-        <w:t>their current location. They will be a little bit hard to find help locations and their contact information such as a phone number.</w:t>
+        <w:t>their current location.</w:t>
+      </w:r>
+      <w:proofErr w:type="gramEnd"/>
+      <w:r>
+        <w:rPr>
+          <w:rFonts w:ascii="Times New Roman" w:eastAsia="Times New Roman" w:hAnsi="Times New Roman" w:cs="Times New Roman"/>
+          <w:sz w:val="28"/>
+          <w:szCs w:val="28"/>
+        </w:rPr>
+        <w:t xml:space="preserve"> They will be a little bit hard to find help locations and their contact information such as a phone number.</w:t>
       </w:r>
       <w:bookmarkEnd w:id="7"/>
       <w:bookmarkEnd w:id="8"/>
@@ -1920,7 +1935,25 @@
           <w:sz w:val="28"/>
           <w:szCs w:val="28"/>
         </w:rPr>
-        <w:t xml:space="preserve"> the help location. Even though, they can not use the online map if they are in the area that no </w:t>
+        <w:t xml:space="preserve"> the help location. Even though, they </w:t>
+      </w:r>
+      <w:proofErr w:type="gramStart"/>
+      <w:r>
+        <w:rPr>
+          <w:rFonts w:ascii="Times New Roman" w:eastAsia="Times New Roman" w:hAnsi="Times New Roman" w:cs="Times New Roman"/>
+          <w:sz w:val="28"/>
+          <w:szCs w:val="28"/>
+        </w:rPr>
+        <w:t>can not</w:t>
+      </w:r>
+      <w:proofErr w:type="gramEnd"/>
+      <w:r>
+        <w:rPr>
+          <w:rFonts w:ascii="Times New Roman" w:eastAsia="Times New Roman" w:hAnsi="Times New Roman" w:cs="Times New Roman"/>
+          <w:sz w:val="28"/>
+          <w:szCs w:val="28"/>
+        </w:rPr>
+        <w:t xml:space="preserve"> use the online map if they are in the area that no </w:t>
       </w:r>
       <w:r>
         <w:rPr>
@@ -1958,7 +1991,43 @@
           <w:sz w:val="28"/>
           <w:szCs w:val="28"/>
         </w:rPr>
-        <w:t xml:space="preserve">To solve these problems, the Smart Emergency is proposed. The Smart Emergency is an application on a mobile device, which runs on Android operating system. This application provides the contact information or phone numbers of the nearest help when accident occurred. These places include police stations, hospitals, garages, and highway police stations. In addition, the application provides a map to demonstrate current location, direction, and the nearest location of a specific place. This application can be used the offline mode in case of lost internet connection. Moreover, it collects the data such as name, contract number, address of the help place in area scope around the user automatically. When the user move or change their location out of the setting area scope, the application will update the collected data automatically in order to provide the up to date data to the user all the time. </w:t>
+        <w:t xml:space="preserve">To solve these problems, the Smart Emergency is proposed. The Smart Emergency is an application on a mobile device, which runs on Android operating system. This application provides the contact information or phone numbers of the nearest help when accident occurred. These places include police stations, hospitals, garages, and highway police stations. In addition, the application provides a map to demonstrate current location, direction, and the nearest location of a specific place. This application can be used the offline mode in case of lost </w:t>
+      </w:r>
+      <w:proofErr w:type="gramStart"/>
+      <w:r>
+        <w:rPr>
+          <w:rFonts w:ascii="Times New Roman" w:eastAsia="Times New Roman" w:hAnsi="Times New Roman" w:cs="Times New Roman"/>
+          <w:sz w:val="28"/>
+          <w:szCs w:val="28"/>
+        </w:rPr>
+        <w:t>internet</w:t>
+      </w:r>
+      <w:proofErr w:type="gramEnd"/>
+      <w:r>
+        <w:rPr>
+          <w:rFonts w:ascii="Times New Roman" w:eastAsia="Times New Roman" w:hAnsi="Times New Roman" w:cs="Times New Roman"/>
+          <w:sz w:val="28"/>
+          <w:szCs w:val="28"/>
+        </w:rPr>
+        <w:t xml:space="preserve"> connection. Moreover, it collects the data such as name, contract number, address of the help place in area scope around the user automatically. When the user move or change their location out of the setting area scope, the application will update the collected data automatically in order </w:t>
+      </w:r>
+      <w:proofErr w:type="gramStart"/>
+      <w:r>
+        <w:rPr>
+          <w:rFonts w:ascii="Times New Roman" w:eastAsia="Times New Roman" w:hAnsi="Times New Roman" w:cs="Times New Roman"/>
+          <w:sz w:val="28"/>
+          <w:szCs w:val="28"/>
+        </w:rPr>
+        <w:t>to</w:t>
+      </w:r>
+      <w:proofErr w:type="gramEnd"/>
+      <w:r>
+        <w:rPr>
+          <w:rFonts w:ascii="Times New Roman" w:eastAsia="Times New Roman" w:hAnsi="Times New Roman" w:cs="Times New Roman"/>
+          <w:sz w:val="28"/>
+          <w:szCs w:val="28"/>
+        </w:rPr>
+        <w:t xml:space="preserve"> provide the up to date data to the user all the time. </w:t>
       </w:r>
     </w:p>
     <w:p>
@@ -2165,7 +2234,23 @@
           <w:sz w:val="28"/>
         </w:rPr>
         <w:tab/>
-        <w:t>Nostra map is the one of Thailand map of navigation data in Thailand [1]. The Nostra map provides elaborate, spacious and modern map with one million points of interest. There are many information of the street network provided, such as road, highway, toll way, BTS, MRT and railroad. The map is high resolution compared to general map</w:t>
+        <w:t xml:space="preserve">Nostra map is the one of Thailand map of navigation data in Thailand [1]. The Nostra map provides elaborate, spacious and modern map with one million points of interest. There are </w:t>
+      </w:r>
+      <w:proofErr w:type="gramStart"/>
+      <w:r>
+        <w:rPr>
+          <w:rFonts w:ascii="Times New Roman" w:hAnsi="Times New Roman" w:cs="Times New Roman"/>
+          <w:sz w:val="28"/>
+        </w:rPr>
+        <w:t>many</w:t>
+      </w:r>
+      <w:proofErr w:type="gramEnd"/>
+      <w:r>
+        <w:rPr>
+          <w:rFonts w:ascii="Times New Roman" w:hAnsi="Times New Roman" w:cs="Times New Roman"/>
+          <w:sz w:val="28"/>
+        </w:rPr>
+        <w:t xml:space="preserve"> information of the street network provided, such as road, highway, toll way, BTS, MRT and railroad. The map is high resolution compared to general map</w:t>
       </w:r>
       <w:r>
         <w:rPr>
@@ -2205,10 +2290,9 @@
           <w:rFonts w:ascii="Times New Roman" w:hAnsi="Times New Roman" w:cs="Times New Roman"/>
           <w:noProof/>
           <w:sz w:val="28"/>
-          <w:lang w:bidi="th-TH"/>
         </w:rPr>
         <w:drawing>
-          <wp:inline distT="0" distB="0" distL="0" distR="0">
+          <wp:inline distT="0" distB="0" distL="0" distR="0" wp14:anchorId="2466F78F" wp14:editId="1D33DBD4">
             <wp:extent cx="1740593" cy="2059321"/>
             <wp:effectExtent l="19050" t="0" r="0" b="0"/>
             <wp:docPr id="3" name="Picture 2" descr="Map Nostar.jpg"/>
@@ -2223,7 +2307,7 @@
                     <pic:cNvPicPr/>
                   </pic:nvPicPr>
                   <pic:blipFill>
-                    <a:blip r:embed="rId8" cstate="print"/>
+                    <a:blip r:embed="rId9" cstate="print"/>
                     <a:stretch>
                       <a:fillRect/>
                     </a:stretch>
@@ -2494,10 +2578,9 @@
           <w:rFonts w:ascii="Times New Roman" w:hAnsi="Times New Roman" w:cs="Times New Roman"/>
           <w:noProof/>
           <w:sz w:val="28"/>
-          <w:lang w:bidi="th-TH"/>
         </w:rPr>
         <w:drawing>
-          <wp:inline distT="0" distB="0" distL="0" distR="0">
+          <wp:inline distT="0" distB="0" distL="0" distR="0" wp14:anchorId="6985144D" wp14:editId="3168C855">
             <wp:extent cx="4238625" cy="2357870"/>
             <wp:effectExtent l="19050" t="0" r="0" b="0"/>
             <wp:docPr id="4" name="Picture 3" descr="Clip_47.jpg"/>
@@ -2512,7 +2595,7 @@
                     <pic:cNvPicPr/>
                   </pic:nvPicPr>
                   <pic:blipFill>
-                    <a:blip r:embed="rId9"/>
+                    <a:blip r:embed="rId10"/>
                     <a:stretch>
                       <a:fillRect/>
                     </a:stretch>
@@ -2571,7 +2654,23 @@
           <w:rFonts w:ascii="Times New Roman" w:hAnsi="Times New Roman" w:cs="Times New Roman"/>
           <w:sz w:val="28"/>
         </w:rPr>
-        <w:t>Figure 2 presents street views including photographs in each point. Google street view is a technology featured in Google Maps and Google Earth that supplies panoramic views from places in accordance with many roadways in the world [6].</w:t>
+        <w:t xml:space="preserve">Figure 2 presents street views including photographs in each point. Google street view is a technology featured in Google Maps and Google Earth that </w:t>
+      </w:r>
+      <w:proofErr w:type="gramStart"/>
+      <w:r>
+        <w:rPr>
+          <w:rFonts w:ascii="Times New Roman" w:hAnsi="Times New Roman" w:cs="Times New Roman"/>
+          <w:sz w:val="28"/>
+        </w:rPr>
+        <w:t>supplies</w:t>
+      </w:r>
+      <w:proofErr w:type="gramEnd"/>
+      <w:r>
+        <w:rPr>
+          <w:rFonts w:ascii="Times New Roman" w:hAnsi="Times New Roman" w:cs="Times New Roman"/>
+          <w:sz w:val="28"/>
+        </w:rPr>
+        <w:t xml:space="preserve"> panoramic views from places in accordance with many roadways in the world [6].</w:t>
       </w:r>
     </w:p>
     <w:p>
@@ -2776,7 +2875,15 @@
           <w:rFonts w:ascii="Times New Roman" w:hAnsi="Times New Roman" w:cs="Times New Roman"/>
           <w:sz w:val="28"/>
         </w:rPr>
-        <w:t>offline function of Google map</w:t>
+        <w:t xml:space="preserve">offline </w:t>
+      </w:r>
+      <w:proofErr w:type="gramStart"/>
+      <w:r>
+        <w:rPr>
+          <w:rFonts w:ascii="Times New Roman" w:hAnsi="Times New Roman" w:cs="Times New Roman"/>
+          <w:sz w:val="28"/>
+        </w:rPr>
+        <w:t>function of Google map</w:t>
       </w:r>
       <w:r>
         <w:rPr>
@@ -2797,27 +2904,36 @@
           <w:rFonts w:ascii="Times New Roman" w:hAnsi="Times New Roman" w:cs="Times New Roman"/>
           <w:sz w:val="28"/>
         </w:rPr>
-        <w:t xml:space="preserve">not provide to use in Thailand. </w:t>
-      </w:r>
-    </w:p>
-    <w:p>
-      <w:pPr>
-        <w:jc w:val="both"/>
-        <w:rPr>
-          <w:rFonts w:ascii="Times New Roman" w:hAnsi="Times New Roman" w:cs="Times New Roman"/>
-          <w:sz w:val="28"/>
-        </w:rPr>
-      </w:pPr>
-    </w:p>
-    <w:p>
-      <w:pPr>
-        <w:jc w:val="both"/>
-        <w:rPr>
-          <w:rFonts w:ascii="Times New Roman" w:hAnsi="Times New Roman" w:cs="Times New Roman"/>
-          <w:b/>
-          <w:sz w:val="28"/>
-        </w:rPr>
-      </w:pPr>
+        <w:t>not provide</w:t>
+      </w:r>
+      <w:proofErr w:type="gramEnd"/>
+      <w:r>
+        <w:rPr>
+          <w:rFonts w:ascii="Times New Roman" w:hAnsi="Times New Roman" w:cs="Times New Roman"/>
+          <w:sz w:val="28"/>
+        </w:rPr>
+        <w:t xml:space="preserve"> to use in Thailand. </w:t>
+      </w:r>
+    </w:p>
+    <w:p>
+      <w:pPr>
+        <w:jc w:val="both"/>
+        <w:rPr>
+          <w:rFonts w:ascii="Times New Roman" w:hAnsi="Times New Roman" w:cs="Times New Roman"/>
+          <w:sz w:val="28"/>
+        </w:rPr>
+      </w:pPr>
+    </w:p>
+    <w:p>
+      <w:pPr>
+        <w:jc w:val="both"/>
+        <w:rPr>
+          <w:rFonts w:ascii="Times New Roman" w:hAnsi="Times New Roman" w:cs="Times New Roman"/>
+          <w:b/>
+          <w:sz w:val="28"/>
+        </w:rPr>
+      </w:pPr>
+      <w:proofErr w:type="gramStart"/>
       <w:r>
         <w:rPr>
           <w:rFonts w:ascii="Times New Roman" w:hAnsi="Times New Roman" w:cs="Times New Roman"/>
@@ -2826,6 +2942,7 @@
         </w:rPr>
         <w:t>3. Foursquare</w:t>
       </w:r>
+      <w:proofErr w:type="gramEnd"/>
     </w:p>
     <w:p>
       <w:pPr>
@@ -2858,13 +2975,23 @@
         </w:rPr>
         <w:t xml:space="preserve"> </w:t>
       </w:r>
+      <w:proofErr w:type="gramStart"/>
       <w:r>
         <w:rPr>
           <w:rFonts w:ascii="Times New Roman" w:hAnsi="Times New Roman" w:cs="Times New Roman"/>
           <w:sz w:val="28"/>
           <w:shd w:val="clear" w:color="auto" w:fill="FFFFFF"/>
         </w:rPr>
-        <w:t>is a location-based</w:t>
+        <w:t>is</w:t>
+      </w:r>
+      <w:proofErr w:type="gramEnd"/>
+      <w:r>
+        <w:rPr>
+          <w:rFonts w:ascii="Times New Roman" w:hAnsi="Times New Roman" w:cs="Times New Roman"/>
+          <w:sz w:val="28"/>
+          <w:shd w:val="clear" w:color="auto" w:fill="FFFFFF"/>
+        </w:rPr>
+        <w:t xml:space="preserve"> a location-based</w:t>
       </w:r>
       <w:r>
         <w:rPr>
@@ -3077,7 +3204,23 @@
           <w:rFonts w:ascii="Times New Roman" w:hAnsi="Times New Roman" w:cs="Times New Roman"/>
           <w:sz w:val="28"/>
         </w:rPr>
-        <w:t>] Bug also provides officers to respond any inquiries of customer. The service that allows customers to call regular telephone numbers, such as business, store, government official and hotline number.</w:t>
+        <w:t xml:space="preserve">] Bug also provides officers to respond any inquiries of customer. The service that allows customers to call regular telephone numbers, such as business, store, </w:t>
+      </w:r>
+      <w:proofErr w:type="gramStart"/>
+      <w:r>
+        <w:rPr>
+          <w:rFonts w:ascii="Times New Roman" w:hAnsi="Times New Roman" w:cs="Times New Roman"/>
+          <w:sz w:val="28"/>
+        </w:rPr>
+        <w:t>government</w:t>
+      </w:r>
+      <w:proofErr w:type="gramEnd"/>
+      <w:r>
+        <w:rPr>
+          <w:rFonts w:ascii="Times New Roman" w:hAnsi="Times New Roman" w:cs="Times New Roman"/>
+          <w:sz w:val="28"/>
+        </w:rPr>
+        <w:t xml:space="preserve"> official and hotline number.</w:t>
       </w:r>
     </w:p>
     <w:p>
@@ -3336,6 +3479,7 @@
         </w:rPr>
         <w:t xml:space="preserve">Yellow pages cannot use without </w:t>
       </w:r>
+      <w:proofErr w:type="gramStart"/>
       <w:r>
         <w:rPr>
           <w:rFonts w:ascii="Times New Roman" w:hAnsi="Times New Roman" w:cs="Times New Roman"/>
@@ -3344,6 +3488,7 @@
         </w:rPr>
         <w:t>internet</w:t>
       </w:r>
+      <w:proofErr w:type="gramEnd"/>
       <w:r>
         <w:rPr>
           <w:rFonts w:ascii="Times New Roman" w:hAnsi="Times New Roman" w:cs="Times New Roman"/>
@@ -3561,7 +3706,7 @@
         </w:rPr>
         <w:t> </w:t>
       </w:r>
-      <w:hyperlink r:id="rId10" w:tooltip="Integrated development environment" w:history="1">
+      <w:hyperlink r:id="rId11" w:tooltip="Integrated development environment" w:history="1">
         <w:r>
           <w:rPr>
             <w:rStyle w:val="Hyperlink"/>
@@ -4272,7 +4417,23 @@
           <w:rFonts w:ascii="Times New Roman" w:hAnsi="Times New Roman" w:cs="Times New Roman"/>
           <w:sz w:val="28"/>
         </w:rPr>
-        <w:t xml:space="preserve">MySQL is the most widely used databases for the site and compatible with popular programming language PHP. MYSQL must run via the MyODBC, ADO, </w:t>
+        <w:t xml:space="preserve">MySQL is the most widely used databases for the site and compatible with popular programming language PHP. MYSQL must run via the </w:t>
+      </w:r>
+      <w:proofErr w:type="spellStart"/>
+      <w:r>
+        <w:rPr>
+          <w:rFonts w:ascii="Times New Roman" w:hAnsi="Times New Roman" w:cs="Times New Roman"/>
+          <w:sz w:val="28"/>
+        </w:rPr>
+        <w:t>MyODBC</w:t>
+      </w:r>
+      <w:proofErr w:type="spellEnd"/>
+      <w:r>
+        <w:rPr>
+          <w:rFonts w:ascii="Times New Roman" w:hAnsi="Times New Roman" w:cs="Times New Roman"/>
+          <w:sz w:val="28"/>
+        </w:rPr>
+        <w:t xml:space="preserve">, ADO, </w:t>
       </w:r>
       <w:r>
         <w:rPr>
@@ -4286,7 +4447,15 @@
           <w:rFonts w:ascii="Times New Roman" w:hAnsi="Times New Roman" w:cs="Times New Roman"/>
           <w:sz w:val="28"/>
         </w:rPr>
-        <w:t>. NET</w:t>
+        <w:t xml:space="preserve">. </w:t>
+      </w:r>
+      <w:proofErr w:type="gramStart"/>
+      <w:r>
+        <w:rPr>
+          <w:rFonts w:ascii="Times New Roman" w:hAnsi="Times New Roman" w:cs="Times New Roman"/>
+          <w:sz w:val="28"/>
+        </w:rPr>
+        <w:t>NET</w:t>
       </w:r>
       <w:r>
         <w:rPr>
@@ -4295,6 +4464,7 @@
         </w:rPr>
         <w:t xml:space="preserve"> and so forth.</w:t>
       </w:r>
+      <w:proofErr w:type="gramEnd"/>
     </w:p>
     <w:p>
       <w:pPr>
@@ -4381,12 +4551,21 @@
           <w:szCs w:val="28"/>
         </w:rPr>
       </w:pPr>
-      <w:r>
-        <w:rPr>
-          <w:rFonts w:ascii="Times New Roman" w:hAnsi="Times New Roman" w:cs="Times New Roman"/>
-          <w:sz w:val="28"/>
-        </w:rPr>
-        <w:t>MapsWithMe API</w:t>
+      <w:proofErr w:type="spellStart"/>
+      <w:r>
+        <w:rPr>
+          <w:rFonts w:ascii="Times New Roman" w:hAnsi="Times New Roman" w:cs="Times New Roman"/>
+          <w:sz w:val="28"/>
+        </w:rPr>
+        <w:t>MapsWithMe</w:t>
+      </w:r>
+      <w:proofErr w:type="spellEnd"/>
+      <w:r>
+        <w:rPr>
+          <w:rFonts w:ascii="Times New Roman" w:hAnsi="Times New Roman" w:cs="Times New Roman"/>
+          <w:sz w:val="28"/>
+        </w:rPr>
+        <w:t xml:space="preserve"> API</w:t>
       </w:r>
       <w:r>
         <w:rPr>
@@ -4445,6 +4624,7 @@
         </w:rPr>
         <w:t xml:space="preserve">6]. </w:t>
       </w:r>
+      <w:proofErr w:type="spellStart"/>
       <w:r>
         <w:rPr>
           <w:rFonts w:ascii="Times New Roman" w:hAnsi="Times New Roman" w:cs="Times New Roman"/>
@@ -4470,8 +4650,9 @@
           <w:szCs w:val="28"/>
           <w:shd w:val="clear" w:color="auto" w:fill="FFFFFF"/>
         </w:rPr>
-        <w:t xml:space="preserve">I enables user to open offline </w:t>
-      </w:r>
+        <w:t>I</w:t>
+      </w:r>
+      <w:proofErr w:type="spellEnd"/>
       <w:r>
         <w:rPr>
           <w:rFonts w:ascii="Times New Roman" w:hAnsi="Times New Roman" w:cs="Times New Roman"/>
@@ -4479,6 +4660,15 @@
           <w:szCs w:val="28"/>
           <w:shd w:val="clear" w:color="auto" w:fill="FFFFFF"/>
         </w:rPr>
+        <w:t xml:space="preserve"> enables user to open offline </w:t>
+      </w:r>
+      <w:r>
+        <w:rPr>
+          <w:rFonts w:ascii="Times New Roman" w:hAnsi="Times New Roman" w:cs="Times New Roman"/>
+          <w:sz w:val="28"/>
+          <w:szCs w:val="28"/>
+          <w:shd w:val="clear" w:color="auto" w:fill="FFFFFF"/>
+        </w:rPr>
         <w:t>maps</w:t>
       </w:r>
       <w:r>
@@ -4498,6 +4688,7 @@
         </w:rPr>
         <w:t xml:space="preserve"> </w:t>
       </w:r>
+      <w:proofErr w:type="spellStart"/>
       <w:r>
         <w:rPr>
           <w:rFonts w:ascii="Times New Roman" w:hAnsi="Times New Roman" w:cs="Times New Roman"/>
@@ -4505,7 +4696,37 @@
           <w:szCs w:val="28"/>
           <w:shd w:val="clear" w:color="auto" w:fill="FFFFFF"/>
         </w:rPr>
-        <w:t>MapsWithMe API is external. MapsWithMe app should be downloaded before opening maps and markers on them.</w:t>
+        <w:t>MapsWithMe</w:t>
+      </w:r>
+      <w:proofErr w:type="spellEnd"/>
+      <w:r>
+        <w:rPr>
+          <w:rFonts w:ascii="Times New Roman" w:hAnsi="Times New Roman" w:cs="Times New Roman"/>
+          <w:sz w:val="28"/>
+          <w:szCs w:val="28"/>
+          <w:shd w:val="clear" w:color="auto" w:fill="FFFFFF"/>
+        </w:rPr>
+        <w:t xml:space="preserve"> API is external. </w:t>
+      </w:r>
+      <w:proofErr w:type="spellStart"/>
+      <w:r>
+        <w:rPr>
+          <w:rFonts w:ascii="Times New Roman" w:hAnsi="Times New Roman" w:cs="Times New Roman"/>
+          <w:sz w:val="28"/>
+          <w:szCs w:val="28"/>
+          <w:shd w:val="clear" w:color="auto" w:fill="FFFFFF"/>
+        </w:rPr>
+        <w:t>MapsWithMe</w:t>
+      </w:r>
+      <w:proofErr w:type="spellEnd"/>
+      <w:r>
+        <w:rPr>
+          <w:rFonts w:ascii="Times New Roman" w:hAnsi="Times New Roman" w:cs="Times New Roman"/>
+          <w:sz w:val="28"/>
+          <w:szCs w:val="28"/>
+          <w:shd w:val="clear" w:color="auto" w:fill="FFFFFF"/>
+        </w:rPr>
+        <w:t xml:space="preserve"> app should be downloaded before opening maps and markers on them.</w:t>
       </w:r>
       <w:r>
         <w:rPr>
@@ -4514,12 +4735,21 @@
         </w:rPr>
         <w:t xml:space="preserve"> </w:t>
       </w:r>
-      <w:r>
-        <w:rPr>
-          <w:rFonts w:ascii="Times New Roman" w:hAnsi="Times New Roman" w:cs="Times New Roman"/>
-          <w:sz w:val="28"/>
-        </w:rPr>
-        <w:t>MapsWithMe API provides a marker</w:t>
+      <w:proofErr w:type="spellStart"/>
+      <w:r>
+        <w:rPr>
+          <w:rFonts w:ascii="Times New Roman" w:hAnsi="Times New Roman" w:cs="Times New Roman"/>
+          <w:sz w:val="28"/>
+        </w:rPr>
+        <w:t>MapsWithMe</w:t>
+      </w:r>
+      <w:proofErr w:type="spellEnd"/>
+      <w:r>
+        <w:rPr>
+          <w:rFonts w:ascii="Times New Roman" w:hAnsi="Times New Roman" w:cs="Times New Roman"/>
+          <w:sz w:val="28"/>
+        </w:rPr>
+        <w:t xml:space="preserve"> API provides a marker</w:t>
       </w:r>
       <w:r>
         <w:rPr>
@@ -4578,12 +4808,21 @@
           <w:szCs w:val="28"/>
         </w:rPr>
       </w:pPr>
-      <w:r>
-        <w:rPr>
-          <w:rFonts w:ascii="Times New Roman" w:hAnsi="Times New Roman" w:cs="Times New Roman"/>
-          <w:sz w:val="28"/>
-        </w:rPr>
-        <w:t xml:space="preserve">MapsWithMe API is </w:t>
+      <w:proofErr w:type="spellStart"/>
+      <w:r>
+        <w:rPr>
+          <w:rFonts w:ascii="Times New Roman" w:hAnsi="Times New Roman" w:cs="Times New Roman"/>
+          <w:sz w:val="28"/>
+        </w:rPr>
+        <w:t>MapsWithMe</w:t>
+      </w:r>
+      <w:proofErr w:type="spellEnd"/>
+      <w:r>
+        <w:rPr>
+          <w:rFonts w:ascii="Times New Roman" w:hAnsi="Times New Roman" w:cs="Times New Roman"/>
+          <w:sz w:val="28"/>
+        </w:rPr>
+        <w:t xml:space="preserve"> API is </w:t>
       </w:r>
       <w:r>
         <w:rPr>
@@ -4634,12 +4873,21 @@
         </w:rPr>
         <w:t xml:space="preserve"> </w:t>
       </w:r>
-      <w:r>
-        <w:rPr>
-          <w:rFonts w:ascii="Times New Roman" w:hAnsi="Times New Roman" w:cs="Times New Roman"/>
-          <w:sz w:val="28"/>
-        </w:rPr>
-        <w:t>MapsWithMe API</w:t>
+      <w:proofErr w:type="spellStart"/>
+      <w:r>
+        <w:rPr>
+          <w:rFonts w:ascii="Times New Roman" w:hAnsi="Times New Roman" w:cs="Times New Roman"/>
+          <w:sz w:val="28"/>
+        </w:rPr>
+        <w:t>MapsWithMe</w:t>
+      </w:r>
+      <w:proofErr w:type="spellEnd"/>
+      <w:r>
+        <w:rPr>
+          <w:rFonts w:ascii="Times New Roman" w:hAnsi="Times New Roman" w:cs="Times New Roman"/>
+          <w:sz w:val="28"/>
+        </w:rPr>
+        <w:t xml:space="preserve"> API</w:t>
       </w:r>
       <w:r>
         <w:rPr>
@@ -4728,7 +4976,25 @@
           <w:sz w:val="28"/>
           <w:szCs w:val="28"/>
         </w:rPr>
-        <w:t xml:space="preserve"> is the map base on Google Maps data. The API automatically handles access to Google Maps server, map display, data downloading and touch gestures on the map [17].</w:t>
+        <w:t xml:space="preserve"> is the map base on Google Maps data. The API automatically handles access to Google Maps server, map display, data downloading and </w:t>
+      </w:r>
+      <w:proofErr w:type="gramStart"/>
+      <w:r>
+        <w:rPr>
+          <w:rFonts w:ascii="Times New Roman" w:hAnsi="Times New Roman" w:cs="Times New Roman"/>
+          <w:sz w:val="28"/>
+          <w:szCs w:val="28"/>
+        </w:rPr>
+        <w:t>touch</w:t>
+      </w:r>
+      <w:proofErr w:type="gramEnd"/>
+      <w:r>
+        <w:rPr>
+          <w:rFonts w:ascii="Times New Roman" w:hAnsi="Times New Roman" w:cs="Times New Roman"/>
+          <w:sz w:val="28"/>
+          <w:szCs w:val="28"/>
+        </w:rPr>
+        <w:t xml:space="preserve"> gestures on the map [17].</w:t>
       </w:r>
     </w:p>
     <w:p>
@@ -4900,10 +5166,9 @@
           <w:rFonts w:ascii="Times New Roman" w:hAnsi="Times New Roman" w:cs="Times New Roman"/>
           <w:noProof/>
           <w:sz w:val="28"/>
-          <w:lang w:bidi="th-TH"/>
         </w:rPr>
         <w:drawing>
-          <wp:inline distT="0" distB="0" distL="0" distR="0">
+          <wp:inline distT="0" distB="0" distL="0" distR="0" wp14:anchorId="1BDA301C" wp14:editId="1C7463BD">
             <wp:extent cx="4457700" cy="2188618"/>
             <wp:effectExtent l="19050" t="0" r="0" b="0"/>
             <wp:docPr id="5" name="Picture 4" descr="SP.png"/>
@@ -4918,7 +5183,7 @@
                     <pic:cNvPicPr/>
                   </pic:nvPicPr>
                   <pic:blipFill>
-                    <a:blip r:embed="rId11"/>
+                    <a:blip r:embed="rId12"/>
                     <a:stretch>
                       <a:fillRect/>
                     </a:stretch>
@@ -5441,7 +5706,16 @@
           <w:sz w:val="28"/>
           <w:szCs w:val="28"/>
         </w:rPr>
-        <w:t xml:space="preserve">ISO29110 is a guide applies to a very Small Entity (VSE), enterprise, organization, department or project up to 25 people, dedicated to software development. The Guide provides Project Management and Software Implementation process which integrate practices base on the selection of ISO/IEC 12207 - </w:t>
+        <w:t xml:space="preserve">ISO29110 is a guide applies to a very Small Entity (VSE), enterprise, organization, department or project up to 25 people, dedicated to software development. The Guide provides Project Management and Software Implementation </w:t>
+      </w:r>
+      <w:proofErr w:type="gramStart"/>
+      <w:r>
+        <w:rPr>
+          <w:rFonts w:ascii="Times New Roman" w:eastAsiaTheme="majorEastAsia" w:hAnsi="Times New Roman" w:cs="Times New Roman"/>
+          <w:sz w:val="28"/>
+          <w:szCs w:val="28"/>
+        </w:rPr>
+        <w:t xml:space="preserve">process which integrate practices base on the selection of ISO/IEC 12207 - </w:t>
       </w:r>
       <w:r>
         <w:rPr>
@@ -5451,16 +5725,9 @@
           <w:sz w:val="28"/>
           <w:szCs w:val="28"/>
         </w:rPr>
-        <w:t>Systems and Software Engineering -Software Life Cycle Process</w:t>
-      </w:r>
-      <w:r>
-        <w:rPr>
-          <w:rFonts w:ascii="Times New Roman" w:eastAsiaTheme="majorEastAsia" w:hAnsi="Times New Roman" w:cs="Times New Roman"/>
-          <w:sz w:val="28"/>
-          <w:szCs w:val="28"/>
-        </w:rPr>
-        <w:t xml:space="preserve"> and ISO/IEC15289 </w:t>
-      </w:r>
+        <w:t>Systems</w:t>
+      </w:r>
+      <w:proofErr w:type="gramEnd"/>
       <w:r>
         <w:rPr>
           <w:rFonts w:ascii="Times New Roman" w:eastAsiaTheme="majorEastAsia" w:hAnsi="Times New Roman" w:cs="Times New Roman"/>
@@ -5469,6 +5736,24 @@
           <w:sz w:val="28"/>
           <w:szCs w:val="28"/>
         </w:rPr>
+        <w:t xml:space="preserve"> and Software Engineering -Software Life Cycle Process</w:t>
+      </w:r>
+      <w:r>
+        <w:rPr>
+          <w:rFonts w:ascii="Times New Roman" w:eastAsiaTheme="majorEastAsia" w:hAnsi="Times New Roman" w:cs="Times New Roman"/>
+          <w:sz w:val="28"/>
+          <w:szCs w:val="28"/>
+        </w:rPr>
+        <w:t xml:space="preserve"> and ISO/IEC15289 </w:t>
+      </w:r>
+      <w:r>
+        <w:rPr>
+          <w:rFonts w:ascii="Times New Roman" w:eastAsiaTheme="majorEastAsia" w:hAnsi="Times New Roman" w:cs="Times New Roman"/>
+          <w:i/>
+          <w:iCs/>
+          <w:sz w:val="28"/>
+          <w:szCs w:val="28"/>
+        </w:rPr>
         <w:t>Software Engineering – Software Life Cycle Process – guideline for the content of software life cycle process information product (documentation)</w:t>
       </w:r>
       <w:r>
@@ -6055,7 +6340,16 @@
           <w:sz w:val="28"/>
           <w:szCs w:val="28"/>
         </w:rPr>
-        <w:t xml:space="preserve"> the user when the emergency situation happened. Furt</w:t>
+        <w:t xml:space="preserve"> the user when the emergency situation happened. </w:t>
+      </w:r>
+      <w:proofErr w:type="gramStart"/>
+      <w:r>
+        <w:rPr>
+          <w:rFonts w:ascii="Times New Roman" w:eastAsia="Times New Roman" w:hAnsi="Times New Roman" w:cs="Times New Roman"/>
+          <w:sz w:val="28"/>
+          <w:szCs w:val="28"/>
+        </w:rPr>
+        <w:t>Furt</w:t>
       </w:r>
       <w:r>
         <w:rPr>
@@ -6071,7 +6365,34 @@
           <w:sz w:val="28"/>
           <w:szCs w:val="28"/>
         </w:rPr>
-        <w:t xml:space="preserve"> the nearest help place and their contact information. In addition, the development of the offline mode allows the user to use when they loses the internet connection.</w:t>
+        <w:t xml:space="preserve"> the nearest help place and their contact information.</w:t>
+      </w:r>
+      <w:proofErr w:type="gramEnd"/>
+      <w:r>
+        <w:rPr>
+          <w:rFonts w:ascii="Times New Roman" w:eastAsia="Times New Roman" w:hAnsi="Times New Roman" w:cs="Times New Roman"/>
+          <w:sz w:val="28"/>
+          <w:szCs w:val="28"/>
+        </w:rPr>
+        <w:t xml:space="preserve"> In addition, the development of the offline mode allows the user to use when they loses the </w:t>
+      </w:r>
+      <w:proofErr w:type="gramStart"/>
+      <w:r>
+        <w:rPr>
+          <w:rFonts w:ascii="Times New Roman" w:eastAsia="Times New Roman" w:hAnsi="Times New Roman" w:cs="Times New Roman"/>
+          <w:sz w:val="28"/>
+          <w:szCs w:val="28"/>
+        </w:rPr>
+        <w:t>internet</w:t>
+      </w:r>
+      <w:proofErr w:type="gramEnd"/>
+      <w:r>
+        <w:rPr>
+          <w:rFonts w:ascii="Times New Roman" w:eastAsia="Times New Roman" w:hAnsi="Times New Roman" w:cs="Times New Roman"/>
+          <w:sz w:val="28"/>
+          <w:szCs w:val="28"/>
+        </w:rPr>
+        <w:t xml:space="preserve"> connection.</w:t>
       </w:r>
       <w:r>
         <w:rPr>
@@ -6095,7 +6416,25 @@
           <w:sz w:val="28"/>
           <w:szCs w:val="28"/>
         </w:rPr>
-        <w:t xml:space="preserve"> they cannot connect to the internet.</w:t>
+        <w:t xml:space="preserve"> they cannot connect to the </w:t>
+      </w:r>
+      <w:proofErr w:type="gramStart"/>
+      <w:r>
+        <w:rPr>
+          <w:rFonts w:ascii="Times New Roman" w:eastAsia="Times New Roman" w:hAnsi="Times New Roman" w:cs="Times New Roman"/>
+          <w:sz w:val="28"/>
+          <w:szCs w:val="28"/>
+        </w:rPr>
+        <w:t>internet</w:t>
+      </w:r>
+      <w:proofErr w:type="gramEnd"/>
+      <w:r>
+        <w:rPr>
+          <w:rFonts w:ascii="Times New Roman" w:eastAsia="Times New Roman" w:hAnsi="Times New Roman" w:cs="Times New Roman"/>
+          <w:sz w:val="28"/>
+          <w:szCs w:val="28"/>
+        </w:rPr>
+        <w:t>.</w:t>
       </w:r>
     </w:p>
     <w:p>
@@ -6257,10 +6596,9 @@
           <w:noProof/>
           <w:sz w:val="28"/>
           <w:szCs w:val="28"/>
-          <w:lang w:bidi="th-TH"/>
         </w:rPr>
         <w:drawing>
-          <wp:inline distT="0" distB="0" distL="0" distR="0">
+          <wp:inline distT="0" distB="0" distL="0" distR="0" wp14:anchorId="3822FAAA" wp14:editId="30F71DA8">
             <wp:extent cx="4010025" cy="2427433"/>
             <wp:effectExtent l="19050" t="0" r="9525" b="0"/>
             <wp:docPr id="7" name="Picture 6" descr="Acr.jpg"/>
@@ -6275,7 +6613,7 @@
                     <pic:cNvPicPr/>
                   </pic:nvPicPr>
                   <pic:blipFill>
-                    <a:blip r:embed="rId12"/>
+                    <a:blip r:embed="rId13"/>
                     <a:stretch>
                       <a:fillRect/>
                     </a:stretch>
@@ -6388,7 +6726,77 @@
           <w:sz w:val="28"/>
           <w:szCs w:val="28"/>
         </w:rPr>
-        <w:t>. The user uses the application and internet to connect with the application server. The admin manages the help data and updates the data to the application server.</w:t>
+        <w:t xml:space="preserve">. </w:t>
+      </w:r>
+      <w:r>
+        <w:rPr>
+          <w:rFonts w:ascii="Times New Roman" w:eastAsia="Times New Roman" w:hAnsi="Times New Roman" w:cs="Times New Roman"/>
+          <w:color w:val="FF0000"/>
+          <w:sz w:val="28"/>
+          <w:szCs w:val="28"/>
+        </w:rPr>
+        <w:t xml:space="preserve">The admin can be </w:t>
+      </w:r>
+      <w:r>
+        <w:rPr>
+          <w:rFonts w:ascii="Times New Roman" w:eastAsia="Times New Roman" w:hAnsi="Times New Roman" w:cs="Times New Roman"/>
+          <w:color w:val="FF0000"/>
+          <w:sz w:val="28"/>
+          <w:szCs w:val="28"/>
+        </w:rPr>
+        <w:t>a government staff to provide the correct help information.</w:t>
+      </w:r>
+      <w:r>
+        <w:rPr>
+          <w:rFonts w:ascii="Times New Roman" w:eastAsia="Times New Roman" w:hAnsi="Times New Roman" w:cs="Times New Roman"/>
+          <w:sz w:val="28"/>
+          <w:szCs w:val="28"/>
+        </w:rPr>
+        <w:t xml:space="preserve"> </w:t>
+      </w:r>
+      <w:r>
+        <w:rPr>
+          <w:rFonts w:ascii="Times New Roman" w:eastAsia="Times New Roman" w:hAnsi="Times New Roman" w:cs="Times New Roman"/>
+          <w:sz w:val="28"/>
+          <w:szCs w:val="28"/>
+        </w:rPr>
+        <w:t>The admin manages the help data and updates the data to the application server.</w:t>
+      </w:r>
+      <w:r>
+        <w:rPr>
+          <w:rFonts w:ascii="Times New Roman" w:eastAsia="Times New Roman" w:hAnsi="Times New Roman" w:cs="Times New Roman"/>
+          <w:sz w:val="28"/>
+          <w:szCs w:val="28"/>
+        </w:rPr>
+        <w:t xml:space="preserve"> </w:t>
+      </w:r>
+      <w:r>
+        <w:rPr>
+          <w:rFonts w:ascii="Times New Roman" w:eastAsia="Times New Roman" w:hAnsi="Times New Roman" w:cs="Times New Roman"/>
+          <w:sz w:val="28"/>
+          <w:szCs w:val="28"/>
+        </w:rPr>
+        <w:t xml:space="preserve">The user uses the application and </w:t>
+      </w:r>
+      <w:bookmarkStart w:id="27" w:name="_GoBack"/>
+      <w:bookmarkEnd w:id="27"/>
+      <w:proofErr w:type="gramStart"/>
+      <w:r>
+        <w:rPr>
+          <w:rFonts w:ascii="Times New Roman" w:eastAsia="Times New Roman" w:hAnsi="Times New Roman" w:cs="Times New Roman"/>
+          <w:sz w:val="28"/>
+          <w:szCs w:val="28"/>
+        </w:rPr>
+        <w:t>internet</w:t>
+      </w:r>
+      <w:proofErr w:type="gramEnd"/>
+      <w:r>
+        <w:rPr>
+          <w:rFonts w:ascii="Times New Roman" w:eastAsia="Times New Roman" w:hAnsi="Times New Roman" w:cs="Times New Roman"/>
+          <w:sz w:val="28"/>
+          <w:szCs w:val="28"/>
+        </w:rPr>
+        <w:t xml:space="preserve"> to connect with the application server. </w:t>
       </w:r>
     </w:p>
     <w:p>
@@ -6409,10 +6817,9 @@
           <w:noProof/>
           <w:sz w:val="28"/>
           <w:szCs w:val="28"/>
-          <w:lang w:bidi="th-TH"/>
         </w:rPr>
         <w:drawing>
-          <wp:inline distT="0" distB="0" distL="0" distR="0">
+          <wp:inline distT="0" distB="0" distL="0" distR="0" wp14:anchorId="13397DF7" wp14:editId="1FA22E98">
             <wp:extent cx="4000500" cy="2336058"/>
             <wp:effectExtent l="19050" t="0" r="0" b="0"/>
             <wp:docPr id="2" name="Picture 2"/>
@@ -6427,7 +6834,7 @@
                     <pic:cNvPicPr/>
                   </pic:nvPicPr>
                   <pic:blipFill>
-                    <a:blip r:embed="rId13"/>
+                    <a:blip r:embed="rId14"/>
                     <a:stretch>
                       <a:fillRect/>
                     </a:stretch>
@@ -6445,7 +6852,7 @@
                     </a:ln>
                     <a:extLst>
                       <a:ext uri="{53640926-AAD7-44d8-BBD7-CCE9431645EC}">
-                        <a14:shadowObscured xmlns:a14="http://schemas.microsoft.com/office/drawing/2010/main" xmlns:wps="http://schemas.microsoft.com/office/word/2010/wordprocessingShape" xmlns:wpi="http://schemas.microsoft.com/office/word/2010/wordprocessingInk" xmlns:wpg="http://schemas.microsoft.com/office/word/2010/wordprocessingGroup" xmlns:w14="http://schemas.microsoft.com/office/word/2010/wordml" xmlns:w="http://schemas.openxmlformats.org/wordprocessingml/2006/main" xmlns:w10="urn:schemas-microsoft-com:office:word" xmlns:wp14="http://schemas.microsoft.com/office/word/2010/wordprocessingDrawing" xmlns:v="urn:schemas-microsoft-com:vml" xmlns:o="urn:schemas-microsoft-com:office:office" xmlns:mv="urn:schemas-microsoft-com:mac:vml" xmlns:mc="http://schemas.openxmlformats.org/markup-compatibility/2006" xmlns:mo="http://schemas.microsoft.com/office/mac/office/2008/main" xmlns:wpc="http://schemas.microsoft.com/office/word/2010/wordprocessingCanvas" xmlns=""/>
+                        <a14:shadowObscured xmlns:a14="http://schemas.microsoft.com/office/drawing/2010/main"/>
                       </a:ext>
                     </a:extLst>
                   </pic:spPr>
@@ -6501,6 +6908,7 @@
           <w:szCs w:val="28"/>
         </w:rPr>
       </w:pPr>
+      <w:proofErr w:type="gramStart"/>
       <w:r>
         <w:rPr>
           <w:rFonts w:ascii="Times New Roman" w:eastAsia="Times New Roman" w:hAnsi="Times New Roman" w:cs="Times New Roman"/>
@@ -6541,6 +6949,7 @@
         </w:rPr>
         <w:t>map and help</w:t>
       </w:r>
+      <w:proofErr w:type="gramEnd"/>
       <w:r>
         <w:rPr>
           <w:rFonts w:ascii="Times New Roman" w:eastAsia="Times New Roman" w:hAnsi="Times New Roman" w:cs="Times New Roman"/>
@@ -7195,8 +7604,6 @@
         </w:rPr>
         <w:t>Downl</w:t>
       </w:r>
-      <w:bookmarkStart w:id="27" w:name="_GoBack"/>
-      <w:bookmarkEnd w:id="27"/>
       <w:r>
         <w:rPr>
           <w:rFonts w:ascii="Times New Roman" w:eastAsia="Times New Roman" w:hAnsi="Times New Roman" w:cs="Times New Roman"/>
@@ -7303,7 +7710,25 @@
           <w:sz w:val="28"/>
           <w:szCs w:val="28"/>
         </w:rPr>
-        <w:t>without internet connection.</w:t>
+        <w:t xml:space="preserve">without </w:t>
+      </w:r>
+      <w:proofErr w:type="gramStart"/>
+      <w:r>
+        <w:rPr>
+          <w:rFonts w:ascii="Times New Roman" w:eastAsia="Times New Roman" w:hAnsi="Times New Roman" w:cs="Times New Roman"/>
+          <w:sz w:val="28"/>
+          <w:szCs w:val="28"/>
+        </w:rPr>
+        <w:t>internet</w:t>
+      </w:r>
+      <w:proofErr w:type="gramEnd"/>
+      <w:r>
+        <w:rPr>
+          <w:rFonts w:ascii="Times New Roman" w:eastAsia="Times New Roman" w:hAnsi="Times New Roman" w:cs="Times New Roman"/>
+          <w:sz w:val="28"/>
+          <w:szCs w:val="28"/>
+        </w:rPr>
+        <w:t xml:space="preserve"> connection.</w:t>
       </w:r>
     </w:p>
     <w:p>
@@ -7320,7 +7745,23 @@
           <w:rFonts w:ascii="Times New Roman" w:eastAsia="Times New Roman" w:hAnsi="Times New Roman" w:cs="Times New Roman"/>
           <w:color w:val="FF0000"/>
         </w:rPr>
-        <w:t>* The feature can use without internet connection.</w:t>
+        <w:t xml:space="preserve">* The feature can use without </w:t>
+      </w:r>
+      <w:proofErr w:type="gramStart"/>
+      <w:r>
+        <w:rPr>
+          <w:rFonts w:ascii="Times New Roman" w:eastAsia="Times New Roman" w:hAnsi="Times New Roman" w:cs="Times New Roman"/>
+          <w:color w:val="FF0000"/>
+        </w:rPr>
+        <w:t>internet</w:t>
+      </w:r>
+      <w:proofErr w:type="gramEnd"/>
+      <w:r>
+        <w:rPr>
+          <w:rFonts w:ascii="Times New Roman" w:eastAsia="Times New Roman" w:hAnsi="Times New Roman" w:cs="Times New Roman"/>
+          <w:color w:val="FF0000"/>
+        </w:rPr>
+        <w:t xml:space="preserve"> connection.</w:t>
       </w:r>
     </w:p>
     <w:p>
@@ -7646,13 +8087,23 @@
         </w:rPr>
         <w:t xml:space="preserve">of the help locations when no </w:t>
       </w:r>
-      <w:r>
-        <w:rPr>
-          <w:rFonts w:ascii="Times New Roman" w:eastAsia="Times New Roman" w:hAnsi="Times New Roman" w:cs="Times New Roman"/>
-          <w:sz w:val="28"/>
-          <w:szCs w:val="28"/>
-        </w:rPr>
-        <w:t>internet signals</w:t>
+      <w:proofErr w:type="gramStart"/>
+      <w:r>
+        <w:rPr>
+          <w:rFonts w:ascii="Times New Roman" w:eastAsia="Times New Roman" w:hAnsi="Times New Roman" w:cs="Times New Roman"/>
+          <w:sz w:val="28"/>
+          <w:szCs w:val="28"/>
+        </w:rPr>
+        <w:t>internet</w:t>
+      </w:r>
+      <w:proofErr w:type="gramEnd"/>
+      <w:r>
+        <w:rPr>
+          <w:rFonts w:ascii="Times New Roman" w:eastAsia="Times New Roman" w:hAnsi="Times New Roman" w:cs="Times New Roman"/>
+          <w:sz w:val="28"/>
+          <w:szCs w:val="28"/>
+        </w:rPr>
+        <w:t xml:space="preserve"> signals</w:t>
       </w:r>
       <w:r>
         <w:rPr>
@@ -7796,8 +8247,18 @@
           <w:sz w:val="28"/>
           <w:szCs w:val="28"/>
         </w:rPr>
-        <w:t>The system shall limit rating of place,</w:t>
-      </w:r>
+        <w:t xml:space="preserve">The system shall limit rating of </w:t>
+      </w:r>
+      <w:proofErr w:type="gramStart"/>
+      <w:r>
+        <w:rPr>
+          <w:rFonts w:ascii="Times New Roman" w:eastAsia="Times New Roman" w:hAnsi="Times New Roman" w:cs="Times New Roman"/>
+          <w:sz w:val="28"/>
+          <w:szCs w:val="28"/>
+        </w:rPr>
+        <w:t>place,</w:t>
+      </w:r>
+      <w:proofErr w:type="gramEnd"/>
       <w:r>
         <w:rPr>
           <w:rFonts w:ascii="Times New Roman" w:eastAsia="Times New Roman" w:hAnsi="Times New Roman" w:cs="Times New Roman"/>
@@ -7936,10 +8397,9 @@
           <w:noProof/>
           <w:sz w:val="32"/>
           <w:szCs w:val="32"/>
-          <w:lang w:bidi="th-TH"/>
         </w:rPr>
         <w:drawing>
-          <wp:inline distT="0" distB="0" distL="0" distR="0">
+          <wp:inline distT="0" distB="0" distL="0" distR="0" wp14:anchorId="2BE24A19" wp14:editId="2341627F">
             <wp:extent cx="4629149" cy="2981325"/>
             <wp:effectExtent l="19050" t="0" r="1" b="0"/>
             <wp:docPr id="6" name="Picture 5" descr="Iteration.jpg"/>
@@ -7954,7 +8414,7 @@
                     <pic:cNvPicPr/>
                   </pic:nvPicPr>
                   <pic:blipFill>
-                    <a:blip r:embed="rId14"/>
+                    <a:blip r:embed="rId15"/>
                     <a:stretch>
                       <a:fillRect/>
                     </a:stretch>
@@ -8014,12 +8474,14 @@
         </w:rPr>
         <w:t xml:space="preserve">Iterative development </w:t>
       </w:r>
+      <w:proofErr w:type="gramStart"/>
       <w:r>
         <w:rPr>
           <w:rFonts w:ascii="Times New Roman" w:eastAsia="Times New Roman" w:hAnsi="Times New Roman" w:cs="Times New Roman"/>
         </w:rPr>
         <w:t>model</w:t>
       </w:r>
+      <w:proofErr w:type="gramEnd"/>
     </w:p>
     <w:p>
       <w:pPr>
@@ -8179,7 +8641,25 @@
           <w:sz w:val="28"/>
           <w:szCs w:val="28"/>
         </w:rPr>
-        <w:t>, make a question, goals, feature of products and scope of work.</w:t>
+        <w:t xml:space="preserve">, make a question, goals, </w:t>
+      </w:r>
+      <w:proofErr w:type="gramStart"/>
+      <w:r>
+        <w:rPr>
+          <w:rFonts w:ascii="Times New Roman" w:eastAsia="Times New Roman" w:hAnsi="Times New Roman" w:cs="Times New Roman"/>
+          <w:sz w:val="28"/>
+          <w:szCs w:val="28"/>
+        </w:rPr>
+        <w:t>feature</w:t>
+      </w:r>
+      <w:proofErr w:type="gramEnd"/>
+      <w:r>
+        <w:rPr>
+          <w:rFonts w:ascii="Times New Roman" w:eastAsia="Times New Roman" w:hAnsi="Times New Roman" w:cs="Times New Roman"/>
+          <w:sz w:val="28"/>
+          <w:szCs w:val="28"/>
+        </w:rPr>
+        <w:t xml:space="preserve"> of products and scope of work.</w:t>
       </w:r>
     </w:p>
     <w:p>
@@ -8877,7 +9357,7 @@
       <w:tblPr>
         <w:tblpPr w:leftFromText="180" w:rightFromText="180" w:vertAnchor="page" w:horzAnchor="margin" w:tblpXSpec="center" w:tblpY="4366"/>
         <w:tblW w:w="10314" w:type="dxa"/>
-        <w:tblLook w:val="04A0"/>
+        <w:tblLook w:val="04A0" w:firstRow="1" w:lastRow="0" w:firstColumn="1" w:lastColumn="0" w:noHBand="0" w:noVBand="1"/>
       </w:tblPr>
       <w:tblGrid>
         <w:gridCol w:w="1383"/>
@@ -9299,8 +9779,18 @@
                 <w:color w:val="000000"/>
                 <w:sz w:val="28"/>
               </w:rPr>
-              <w:t xml:space="preserve">- Proposal presentation            </w:t>
-            </w:r>
+              <w:t xml:space="preserve">- Proposal </w:t>
+            </w:r>
+            <w:proofErr w:type="gramStart"/>
+            <w:r>
+              <w:rPr>
+                <w:rFonts w:ascii="Times New Roman" w:eastAsia="Times New Roman" w:hAnsi="Times New Roman" w:cs="Times New Roman"/>
+                <w:color w:val="000000"/>
+                <w:sz w:val="28"/>
+              </w:rPr>
+              <w:t xml:space="preserve">presentation            </w:t>
+            </w:r>
+            <w:proofErr w:type="gramEnd"/>
           </w:p>
         </w:tc>
         <w:tc>
@@ -9402,6 +9892,7 @@
               </w:rPr>
               <w:t xml:space="preserve">Progress </w:t>
             </w:r>
+            <w:proofErr w:type="gramStart"/>
             <w:r>
               <w:rPr>
                 <w:rFonts w:ascii="Times New Roman" w:eastAsia="Times New Roman" w:hAnsi="Times New Roman" w:cs="Times New Roman"/>
@@ -9410,6 +9901,7 @@
               </w:rPr>
               <w:t>Report  I</w:t>
             </w:r>
+            <w:proofErr w:type="gramEnd"/>
           </w:p>
         </w:tc>
         <w:tc>
@@ -9541,7 +10033,25 @@
                 <w:color w:val="000000"/>
                 <w:sz w:val="28"/>
               </w:rPr>
-              <w:t>- Progress  report submitted</w:t>
+              <w:t xml:space="preserve">- </w:t>
+            </w:r>
+            <w:proofErr w:type="gramStart"/>
+            <w:r>
+              <w:rPr>
+                <w:rFonts w:ascii="Times New Roman" w:eastAsia="Times New Roman" w:hAnsi="Times New Roman" w:cs="Times New Roman"/>
+                <w:color w:val="000000"/>
+                <w:sz w:val="28"/>
+              </w:rPr>
+              <w:t>Progress  report</w:t>
+            </w:r>
+            <w:proofErr w:type="gramEnd"/>
+            <w:r>
+              <w:rPr>
+                <w:rFonts w:ascii="Times New Roman" w:eastAsia="Times New Roman" w:hAnsi="Times New Roman" w:cs="Times New Roman"/>
+                <w:color w:val="000000"/>
+                <w:sz w:val="28"/>
+              </w:rPr>
+              <w:t xml:space="preserve"> submitted</w:t>
             </w:r>
           </w:p>
           <w:p>
@@ -9558,8 +10068,18 @@
                 <w:color w:val="000000"/>
                 <w:sz w:val="28"/>
               </w:rPr>
-              <w:t xml:space="preserve">- Progress report presentation           </w:t>
-            </w:r>
+              <w:t xml:space="preserve">- Progress report </w:t>
+            </w:r>
+            <w:proofErr w:type="gramStart"/>
+            <w:r>
+              <w:rPr>
+                <w:rFonts w:ascii="Times New Roman" w:eastAsia="Times New Roman" w:hAnsi="Times New Roman" w:cs="Times New Roman"/>
+                <w:color w:val="000000"/>
+                <w:sz w:val="28"/>
+              </w:rPr>
+              <w:t xml:space="preserve">presentation           </w:t>
+            </w:r>
+            <w:proofErr w:type="gramEnd"/>
           </w:p>
         </w:tc>
         <w:tc>
@@ -9799,7 +10319,25 @@
                 <w:color w:val="000000"/>
                 <w:sz w:val="28"/>
               </w:rPr>
-              <w:t>- Progress  report submitted</w:t>
+              <w:t xml:space="preserve">- </w:t>
+            </w:r>
+            <w:proofErr w:type="gramStart"/>
+            <w:r>
+              <w:rPr>
+                <w:rFonts w:ascii="Times New Roman" w:eastAsia="Times New Roman" w:hAnsi="Times New Roman" w:cs="Times New Roman"/>
+                <w:color w:val="000000"/>
+                <w:sz w:val="28"/>
+              </w:rPr>
+              <w:t>Progress  report</w:t>
+            </w:r>
+            <w:proofErr w:type="gramEnd"/>
+            <w:r>
+              <w:rPr>
+                <w:rFonts w:ascii="Times New Roman" w:eastAsia="Times New Roman" w:hAnsi="Times New Roman" w:cs="Times New Roman"/>
+                <w:color w:val="000000"/>
+                <w:sz w:val="28"/>
+              </w:rPr>
+              <w:t xml:space="preserve"> submitted</w:t>
             </w:r>
           </w:p>
           <w:p>
@@ -9816,8 +10354,18 @@
                 <w:color w:val="000000"/>
                 <w:sz w:val="28"/>
               </w:rPr>
-              <w:t>- Progress report presentation            </w:t>
-            </w:r>
+              <w:t xml:space="preserve">- Progress report </w:t>
+            </w:r>
+            <w:proofErr w:type="gramStart"/>
+            <w:r>
+              <w:rPr>
+                <w:rFonts w:ascii="Times New Roman" w:eastAsia="Times New Roman" w:hAnsi="Times New Roman" w:cs="Times New Roman"/>
+                <w:color w:val="000000"/>
+                <w:sz w:val="28"/>
+              </w:rPr>
+              <w:t>presentation            </w:t>
+            </w:r>
+            <w:proofErr w:type="gramEnd"/>
           </w:p>
         </w:tc>
         <w:tc>
@@ -10065,7 +10613,25 @@
                 <w:color w:val="000000"/>
                 <w:sz w:val="28"/>
               </w:rPr>
-              <w:t>- Progress  report submitted</w:t>
+              <w:t xml:space="preserve">- </w:t>
+            </w:r>
+            <w:proofErr w:type="gramStart"/>
+            <w:r>
+              <w:rPr>
+                <w:rFonts w:ascii="Times New Roman" w:eastAsia="Times New Roman" w:hAnsi="Times New Roman" w:cs="Times New Roman"/>
+                <w:color w:val="000000"/>
+                <w:sz w:val="28"/>
+              </w:rPr>
+              <w:t>Progress  report</w:t>
+            </w:r>
+            <w:proofErr w:type="gramEnd"/>
+            <w:r>
+              <w:rPr>
+                <w:rFonts w:ascii="Times New Roman" w:eastAsia="Times New Roman" w:hAnsi="Times New Roman" w:cs="Times New Roman"/>
+                <w:color w:val="000000"/>
+                <w:sz w:val="28"/>
+              </w:rPr>
+              <w:t xml:space="preserve"> submitted</w:t>
             </w:r>
           </w:p>
           <w:p>
@@ -10082,8 +10648,18 @@
                 <w:color w:val="000000"/>
                 <w:sz w:val="28"/>
               </w:rPr>
-              <w:t>- Progress report presentation            </w:t>
-            </w:r>
+              <w:t xml:space="preserve">- Progress report </w:t>
+            </w:r>
+            <w:proofErr w:type="gramStart"/>
+            <w:r>
+              <w:rPr>
+                <w:rFonts w:ascii="Times New Roman" w:eastAsia="Times New Roman" w:hAnsi="Times New Roman" w:cs="Times New Roman"/>
+                <w:color w:val="000000"/>
+                <w:sz w:val="28"/>
+              </w:rPr>
+              <w:t>presentation            </w:t>
+            </w:r>
+            <w:proofErr w:type="gramEnd"/>
           </w:p>
         </w:tc>
         <w:tc>
@@ -10162,7 +10738,7 @@
           <w:szCs w:val="32"/>
         </w:rPr>
         <w:sectPr>
-          <w:headerReference w:type="default" r:id="rId15"/>
+          <w:headerReference w:type="default" r:id="rId16"/>
           <w:pgSz w:w="11906" w:h="16838"/>
           <w:pgMar w:top="1440" w:right="1440" w:bottom="1440" w:left="1440" w:header="709" w:footer="709" w:gutter="0"/>
           <w:pgNumType w:start="0"/>
@@ -10213,10 +10789,9 @@
           <w:noProof/>
           <w:sz w:val="32"/>
           <w:szCs w:val="32"/>
-          <w:lang w:bidi="th-TH"/>
         </w:rPr>
         <w:drawing>
-          <wp:inline distT="0" distB="0" distL="0" distR="0">
+          <wp:inline distT="0" distB="0" distL="0" distR="0" wp14:anchorId="1E6C6B92" wp14:editId="406773D1">
             <wp:extent cx="9380723" cy="4080681"/>
             <wp:effectExtent l="19050" t="0" r="0" b="0"/>
             <wp:docPr id="11" name="Picture 0" descr="M-proposal.jpg"/>
@@ -10231,7 +10806,7 @@
                     <pic:cNvPicPr/>
                   </pic:nvPicPr>
                   <pic:blipFill>
-                    <a:blip r:embed="rId16"/>
+                    <a:blip r:embed="rId17"/>
                     <a:stretch>
                       <a:fillRect/>
                     </a:stretch>
@@ -10423,10 +10998,9 @@
           <w:noProof/>
           <w:sz w:val="32"/>
           <w:szCs w:val="32"/>
-          <w:lang w:bidi="th-TH"/>
         </w:rPr>
         <w:drawing>
-          <wp:inline distT="0" distB="0" distL="0" distR="0">
+          <wp:inline distT="0" distB="0" distL="0" distR="0" wp14:anchorId="5BD2E01B" wp14:editId="43EC5B14">
             <wp:extent cx="9353550" cy="3781425"/>
             <wp:effectExtent l="19050" t="0" r="0" b="0"/>
             <wp:docPr id="12" name="Picture 3" descr="Milestone-p1.jpg"/>
@@ -10441,7 +11015,7 @@
                     <pic:cNvPicPr/>
                   </pic:nvPicPr>
                   <pic:blipFill>
-                    <a:blip r:embed="rId17"/>
+                    <a:blip r:embed="rId18"/>
                     <a:stretch>
                       <a:fillRect/>
                     </a:stretch>
@@ -10648,10 +11222,9 @@
           <w:noProof/>
           <w:sz w:val="32"/>
           <w:szCs w:val="32"/>
-          <w:lang w:bidi="th-TH"/>
         </w:rPr>
         <w:drawing>
-          <wp:inline distT="0" distB="0" distL="0" distR="0">
+          <wp:inline distT="0" distB="0" distL="0" distR="0" wp14:anchorId="5D6EDDFD" wp14:editId="014716F2">
             <wp:extent cx="9402826" cy="3388323"/>
             <wp:effectExtent l="19050" t="0" r="7874" b="0"/>
             <wp:docPr id="13" name="Picture 4" descr="Milestone-p2.jpg"/>
@@ -10666,7 +11239,7 @@
                     <pic:cNvPicPr/>
                   </pic:nvPicPr>
                   <pic:blipFill>
-                    <a:blip r:embed="rId18"/>
+                    <a:blip r:embed="rId19"/>
                     <a:stretch>
                       <a:fillRect/>
                     </a:stretch>
@@ -10878,10 +11451,9 @@
           <w:noProof/>
           <w:sz w:val="32"/>
           <w:szCs w:val="32"/>
-          <w:lang w:bidi="th-TH"/>
         </w:rPr>
         <w:drawing>
-          <wp:inline distT="0" distB="0" distL="0" distR="0">
+          <wp:inline distT="0" distB="0" distL="0" distR="0" wp14:anchorId="1F47E1D6" wp14:editId="23AF90C2">
             <wp:extent cx="8863330" cy="3090751"/>
             <wp:effectExtent l="19050" t="0" r="0" b="0"/>
             <wp:docPr id="16" name="Picture 1" descr="Milestone-p3.jpg"/>
@@ -10896,7 +11468,7 @@
                     <pic:cNvPicPr/>
                   </pic:nvPicPr>
                   <pic:blipFill>
-                    <a:blip r:embed="rId19"/>
+                    <a:blip r:embed="rId20"/>
                     <a:stretch>
                       <a:fillRect/>
                     </a:stretch>
@@ -11064,8 +11636,33 @@
           <w:rFonts w:ascii="Times New Roman" w:hAnsi="Times New Roman" w:cs="Times New Roman"/>
           <w:sz w:val="28"/>
         </w:rPr>
-        <w:t>[1] Nostramap, about Nostramap</w:t>
-      </w:r>
+        <w:t xml:space="preserve">[1] </w:t>
+      </w:r>
+      <w:proofErr w:type="spellStart"/>
+      <w:r>
+        <w:rPr>
+          <w:rFonts w:ascii="Times New Roman" w:hAnsi="Times New Roman" w:cs="Times New Roman"/>
+          <w:sz w:val="28"/>
+        </w:rPr>
+        <w:t>Nostramap</w:t>
+      </w:r>
+      <w:proofErr w:type="spellEnd"/>
+      <w:r>
+        <w:rPr>
+          <w:rFonts w:ascii="Times New Roman" w:hAnsi="Times New Roman" w:cs="Times New Roman"/>
+          <w:sz w:val="28"/>
+        </w:rPr>
+        <w:t xml:space="preserve">, about </w:t>
+      </w:r>
+      <w:proofErr w:type="spellStart"/>
+      <w:r>
+        <w:rPr>
+          <w:rFonts w:ascii="Times New Roman" w:hAnsi="Times New Roman" w:cs="Times New Roman"/>
+          <w:sz w:val="28"/>
+        </w:rPr>
+        <w:t>Nostramap</w:t>
+      </w:r>
+      <w:proofErr w:type="spellEnd"/>
     </w:p>
     <w:p>
       <w:pPr>
@@ -11082,7 +11679,7 @@
         </w:rPr>
         <w:t xml:space="preserve">Retrieved from </w:t>
       </w:r>
-      <w:hyperlink r:id="rId20" w:history="1">
+      <w:hyperlink r:id="rId21" w:history="1">
         <w:r>
           <w:rPr>
             <w:rStyle w:val="Hyperlink"/>
@@ -11117,8 +11714,33 @@
           <w:rFonts w:ascii="Times New Roman" w:hAnsi="Times New Roman" w:cs="Times New Roman"/>
           <w:sz w:val="28"/>
         </w:rPr>
-        <w:t>[2] Nostramap, about Nostramap</w:t>
-      </w:r>
+        <w:t xml:space="preserve">[2] </w:t>
+      </w:r>
+      <w:proofErr w:type="spellStart"/>
+      <w:r>
+        <w:rPr>
+          <w:rFonts w:ascii="Times New Roman" w:hAnsi="Times New Roman" w:cs="Times New Roman"/>
+          <w:sz w:val="28"/>
+        </w:rPr>
+        <w:t>Nostramap</w:t>
+      </w:r>
+      <w:proofErr w:type="spellEnd"/>
+      <w:r>
+        <w:rPr>
+          <w:rFonts w:ascii="Times New Roman" w:hAnsi="Times New Roman" w:cs="Times New Roman"/>
+          <w:sz w:val="28"/>
+        </w:rPr>
+        <w:t xml:space="preserve">, about </w:t>
+      </w:r>
+      <w:proofErr w:type="spellStart"/>
+      <w:r>
+        <w:rPr>
+          <w:rFonts w:ascii="Times New Roman" w:hAnsi="Times New Roman" w:cs="Times New Roman"/>
+          <w:sz w:val="28"/>
+        </w:rPr>
+        <w:t>Nostramap</w:t>
+      </w:r>
+      <w:proofErr w:type="spellEnd"/>
     </w:p>
     <w:p>
       <w:pPr>
@@ -11136,7 +11758,7 @@
         </w:rPr>
         <w:t xml:space="preserve">Retrieved from </w:t>
       </w:r>
-      <w:hyperlink r:id="rId21" w:history="1">
+      <w:hyperlink r:id="rId22" w:history="1">
         <w:r>
           <w:rPr>
             <w:rStyle w:val="Hyperlink"/>
@@ -11172,8 +11794,33 @@
           <w:rFonts w:ascii="Times New Roman" w:hAnsi="Times New Roman" w:cs="Times New Roman"/>
           <w:sz w:val="28"/>
         </w:rPr>
-        <w:t>[3] Nostramap, about Nostramap</w:t>
-      </w:r>
+        <w:t xml:space="preserve">[3] </w:t>
+      </w:r>
+      <w:proofErr w:type="spellStart"/>
+      <w:r>
+        <w:rPr>
+          <w:rFonts w:ascii="Times New Roman" w:hAnsi="Times New Roman" w:cs="Times New Roman"/>
+          <w:sz w:val="28"/>
+        </w:rPr>
+        <w:t>Nostramap</w:t>
+      </w:r>
+      <w:proofErr w:type="spellEnd"/>
+      <w:r>
+        <w:rPr>
+          <w:rFonts w:ascii="Times New Roman" w:hAnsi="Times New Roman" w:cs="Times New Roman"/>
+          <w:sz w:val="28"/>
+        </w:rPr>
+        <w:t xml:space="preserve">, about </w:t>
+      </w:r>
+      <w:proofErr w:type="spellStart"/>
+      <w:r>
+        <w:rPr>
+          <w:rFonts w:ascii="Times New Roman" w:hAnsi="Times New Roman" w:cs="Times New Roman"/>
+          <w:sz w:val="28"/>
+        </w:rPr>
+        <w:t>Nostramap</w:t>
+      </w:r>
+      <w:proofErr w:type="spellEnd"/>
     </w:p>
     <w:p>
       <w:pPr>
@@ -11191,7 +11838,7 @@
         </w:rPr>
         <w:t xml:space="preserve">Retrieved from </w:t>
       </w:r>
-      <w:hyperlink r:id="rId22" w:history="1">
+      <w:hyperlink r:id="rId23" w:history="1">
         <w:r>
           <w:rPr>
             <w:rStyle w:val="Hyperlink"/>
@@ -11227,8 +11874,33 @@
           <w:rFonts w:ascii="Times New Roman" w:hAnsi="Times New Roman" w:cs="Times New Roman"/>
           <w:sz w:val="28"/>
         </w:rPr>
-        <w:t>[4] Nostramap, about Nostramap</w:t>
-      </w:r>
+        <w:t xml:space="preserve">[4] </w:t>
+      </w:r>
+      <w:proofErr w:type="spellStart"/>
+      <w:r>
+        <w:rPr>
+          <w:rFonts w:ascii="Times New Roman" w:hAnsi="Times New Roman" w:cs="Times New Roman"/>
+          <w:sz w:val="28"/>
+        </w:rPr>
+        <w:t>Nostramap</w:t>
+      </w:r>
+      <w:proofErr w:type="spellEnd"/>
+      <w:r>
+        <w:rPr>
+          <w:rFonts w:ascii="Times New Roman" w:hAnsi="Times New Roman" w:cs="Times New Roman"/>
+          <w:sz w:val="28"/>
+        </w:rPr>
+        <w:t xml:space="preserve">, about </w:t>
+      </w:r>
+      <w:proofErr w:type="spellStart"/>
+      <w:r>
+        <w:rPr>
+          <w:rFonts w:ascii="Times New Roman" w:hAnsi="Times New Roman" w:cs="Times New Roman"/>
+          <w:sz w:val="28"/>
+        </w:rPr>
+        <w:t>Nostramap</w:t>
+      </w:r>
+      <w:proofErr w:type="spellEnd"/>
     </w:p>
     <w:p>
       <w:pPr>
@@ -11246,7 +11918,7 @@
         </w:rPr>
         <w:t xml:space="preserve">Retrieved from </w:t>
       </w:r>
-      <w:hyperlink r:id="rId23" w:history="1">
+      <w:hyperlink r:id="rId24" w:history="1">
         <w:r>
           <w:rPr>
             <w:rStyle w:val="Hyperlink"/>
@@ -11326,7 +11998,25 @@
           <w:sz w:val="28"/>
           <w:szCs w:val="28"/>
         </w:rPr>
-        <w:t xml:space="preserve">[6] Goole Street View </w:t>
+        <w:t xml:space="preserve">[6] </w:t>
+      </w:r>
+      <w:proofErr w:type="spellStart"/>
+      <w:r>
+        <w:rPr>
+          <w:rFonts w:ascii="Times New Roman" w:hAnsi="Times New Roman" w:cs="Times New Roman"/>
+          <w:sz w:val="28"/>
+          <w:szCs w:val="28"/>
+        </w:rPr>
+        <w:t>Goole</w:t>
+      </w:r>
+      <w:proofErr w:type="spellEnd"/>
+      <w:r>
+        <w:rPr>
+          <w:rFonts w:ascii="Times New Roman" w:hAnsi="Times New Roman" w:cs="Times New Roman"/>
+          <w:sz w:val="28"/>
+          <w:szCs w:val="28"/>
+        </w:rPr>
+        <w:t xml:space="preserve"> Street View </w:t>
       </w:r>
     </w:p>
     <w:p>
@@ -11345,7 +12035,7 @@
         </w:rPr>
         <w:t xml:space="preserve">Retrieved from </w:t>
       </w:r>
-      <w:hyperlink r:id="rId24" w:history="1">
+      <w:hyperlink r:id="rId25" w:history="1">
         <w:r>
           <w:rPr>
             <w:rStyle w:val="Hyperlink"/>
@@ -11452,7 +12142,7 @@
         </w:rPr>
         <w:t xml:space="preserve">Retrieved from </w:t>
       </w:r>
-      <w:hyperlink r:id="rId25" w:history="1">
+      <w:hyperlink r:id="rId26" w:history="1">
         <w:r>
           <w:rPr>
             <w:rStyle w:val="Hyperlink"/>
@@ -11508,7 +12198,7 @@
         </w:rPr>
         <w:t xml:space="preserve">Retrieved from </w:t>
       </w:r>
-      <w:hyperlink r:id="rId26" w:history="1">
+      <w:hyperlink r:id="rId27" w:history="1">
         <w:r>
           <w:rPr>
             <w:rStyle w:val="Hyperlink"/>
@@ -11563,7 +12253,7 @@
         </w:rPr>
         <w:t xml:space="preserve">Retrieved from </w:t>
       </w:r>
-      <w:hyperlink r:id="rId27" w:history="1">
+      <w:hyperlink r:id="rId28" w:history="1">
         <w:r>
           <w:rPr>
             <w:rStyle w:val="Hyperlink"/>
@@ -11609,8 +12299,19 @@
           <w:sz w:val="28"/>
           <w:szCs w:val="28"/>
         </w:rPr>
-        <w:t>Benefits of YellowPages</w:t>
-      </w:r>
+        <w:t xml:space="preserve">Benefits of </w:t>
+      </w:r>
+      <w:proofErr w:type="spellStart"/>
+      <w:r>
+        <w:rPr>
+          <w:rFonts w:ascii="Times New Roman" w:hAnsi="Times New Roman" w:cs="Times New Roman"/>
+          <w:bCs/>
+          <w:sz w:val="28"/>
+          <w:szCs w:val="28"/>
+        </w:rPr>
+        <w:t>YellowPages</w:t>
+      </w:r>
+      <w:proofErr w:type="spellEnd"/>
     </w:p>
     <w:p>
       <w:pPr>
@@ -11628,7 +12329,7 @@
         </w:rPr>
         <w:t xml:space="preserve">Retrieved from </w:t>
       </w:r>
-      <w:hyperlink r:id="rId28" w:history="1">
+      <w:hyperlink r:id="rId29" w:history="1">
         <w:r>
           <w:rPr>
             <w:rStyle w:val="Hyperlink"/>
@@ -11685,7 +12386,7 @@
         </w:rPr>
         <w:t xml:space="preserve">[12] </w:t>
       </w:r>
-      <w:hyperlink r:id="rId29" w:history="1">
+      <w:hyperlink r:id="rId30" w:history="1">
         <w:r>
           <w:rPr>
             <w:rFonts w:ascii="Times New Roman" w:hAnsi="Times New Roman" w:cs="Times New Roman"/>
@@ -11704,6 +12405,7 @@
           </w:rPr>
           <w:t xml:space="preserve"> Introduction – What is </w:t>
         </w:r>
+        <w:proofErr w:type="gramStart"/>
         <w:r>
           <w:rPr>
             <w:rFonts w:ascii="Times New Roman" w:hAnsi="Times New Roman" w:cs="Times New Roman"/>
@@ -11713,6 +12415,7 @@
           </w:rPr>
           <w:t xml:space="preserve">eclipse </w:t>
         </w:r>
+        <w:proofErr w:type="gramEnd"/>
       </w:hyperlink>
     </w:p>
     <w:p>
@@ -11889,8 +12592,20 @@
           <w:sz w:val="28"/>
           <w:szCs w:val="28"/>
         </w:rPr>
-        <w:t>[15] What is MySql</w:t>
-      </w:r>
+        <w:t xml:space="preserve">[15] What is </w:t>
+      </w:r>
+      <w:proofErr w:type="spellStart"/>
+      <w:proofErr w:type="gramStart"/>
+      <w:r>
+        <w:rPr>
+          <w:rFonts w:ascii="Times New Roman" w:hAnsi="Times New Roman" w:cs="Times New Roman"/>
+          <w:sz w:val="28"/>
+          <w:szCs w:val="28"/>
+        </w:rPr>
+        <w:t>MySql</w:t>
+      </w:r>
+      <w:proofErr w:type="spellEnd"/>
+      <w:proofErr w:type="gramEnd"/>
     </w:p>
     <w:p>
       <w:pPr>
@@ -11932,7 +12647,25 @@
           <w:sz w:val="28"/>
           <w:szCs w:val="28"/>
         </w:rPr>
-        <w:t>[16] MapWithMe API</w:t>
+        <w:t xml:space="preserve">[16] </w:t>
+      </w:r>
+      <w:proofErr w:type="spellStart"/>
+      <w:r>
+        <w:rPr>
+          <w:rFonts w:ascii="Times New Roman" w:hAnsi="Times New Roman" w:cs="Times New Roman"/>
+          <w:sz w:val="28"/>
+          <w:szCs w:val="28"/>
+        </w:rPr>
+        <w:t>MapWithMe</w:t>
+      </w:r>
+      <w:proofErr w:type="spellEnd"/>
+      <w:r>
+        <w:rPr>
+          <w:rFonts w:ascii="Times New Roman" w:hAnsi="Times New Roman" w:cs="Times New Roman"/>
+          <w:sz w:val="28"/>
+          <w:szCs w:val="28"/>
+        </w:rPr>
+        <w:t xml:space="preserve"> API</w:t>
       </w:r>
     </w:p>
     <w:p>
@@ -11951,7 +12684,7 @@
         </w:rPr>
         <w:t xml:space="preserve">Retrieved from </w:t>
       </w:r>
-      <w:hyperlink r:id="rId30" w:history="1">
+      <w:hyperlink r:id="rId31" w:history="1">
         <w:r>
           <w:rPr>
             <w:rStyle w:val="Hyperlink"/>
@@ -12123,15 +12856,15 @@
 </file>
 
 <file path=word/endnotes.xml><?xml version="1.0" encoding="utf-8"?>
-<w:endnotes xmlns:ve="http://schemas.openxmlformats.org/markup-compatibility/2006" xmlns:o="urn:schemas-microsoft-com:office:office" xmlns:r="http://schemas.openxmlformats.org/officeDocument/2006/relationships" xmlns:m="http://schemas.openxmlformats.org/officeDocument/2006/math" xmlns:v="urn:schemas-microsoft-com:vml" xmlns:wp="http://schemas.openxmlformats.org/drawingml/2006/wordprocessingDrawing" xmlns:w10="urn:schemas-microsoft-com:office:word" xmlns:w="http://schemas.openxmlformats.org/wordprocessingml/2006/main" xmlns:wne="http://schemas.microsoft.com/office/word/2006/wordml">
-  <w:endnote w:type="separator" w:id="0">
+<w:endnotes xmlns:wpc="http://schemas.microsoft.com/office/word/2010/wordprocessingCanvas" xmlns:mo="http://schemas.microsoft.com/office/mac/office/2008/main" xmlns:mc="http://schemas.openxmlformats.org/markup-compatibility/2006" xmlns:mv="urn:schemas-microsoft-com:mac:vml" xmlns:o="urn:schemas-microsoft-com:office:office" xmlns:r="http://schemas.openxmlformats.org/officeDocument/2006/relationships" xmlns:m="http://schemas.openxmlformats.org/officeDocument/2006/math" xmlns:v="urn:schemas-microsoft-com:vml" xmlns:wp14="http://schemas.microsoft.com/office/word/2010/wordprocessingDrawing" xmlns:wp="http://schemas.openxmlformats.org/drawingml/2006/wordprocessingDrawing" xmlns:w10="urn:schemas-microsoft-com:office:word" xmlns:w="http://schemas.openxmlformats.org/wordprocessingml/2006/main" xmlns:w14="http://schemas.microsoft.com/office/word/2010/wordml" xmlns:wpg="http://schemas.microsoft.com/office/word/2010/wordprocessingGroup" xmlns:wpi="http://schemas.microsoft.com/office/word/2010/wordprocessingInk" xmlns:wne="http://schemas.microsoft.com/office/word/2006/wordml" xmlns:wps="http://schemas.microsoft.com/office/word/2010/wordprocessingShape" mc:Ignorable="w14 wp14">
+  <w:endnote w:type="separator" w:id="-1">
     <w:p>
       <w:r>
         <w:separator/>
       </w:r>
     </w:p>
   </w:endnote>
-  <w:endnote w:type="continuationSeparator" w:id="1">
+  <w:endnote w:type="continuationSeparator" w:id="0">
     <w:p>
       <w:r>
         <w:continuationSeparator/>
@@ -12142,15 +12875,15 @@
 </file>
 
 <file path=word/footnotes.xml><?xml version="1.0" encoding="utf-8"?>
-<w:footnotes xmlns:ve="http://schemas.openxmlformats.org/markup-compatibility/2006" xmlns:o="urn:schemas-microsoft-com:office:office" xmlns:r="http://schemas.openxmlformats.org/officeDocument/2006/relationships" xmlns:m="http://schemas.openxmlformats.org/officeDocument/2006/math" xmlns:v="urn:schemas-microsoft-com:vml" xmlns:wp="http://schemas.openxmlformats.org/drawingml/2006/wordprocessingDrawing" xmlns:w10="urn:schemas-microsoft-com:office:word" xmlns:w="http://schemas.openxmlformats.org/wordprocessingml/2006/main" xmlns:wne="http://schemas.microsoft.com/office/word/2006/wordml">
-  <w:footnote w:type="separator" w:id="0">
+<w:footnotes xmlns:wpc="http://schemas.microsoft.com/office/word/2010/wordprocessingCanvas" xmlns:mo="http://schemas.microsoft.com/office/mac/office/2008/main" xmlns:mc="http://schemas.openxmlformats.org/markup-compatibility/2006" xmlns:mv="urn:schemas-microsoft-com:mac:vml" xmlns:o="urn:schemas-microsoft-com:office:office" xmlns:r="http://schemas.openxmlformats.org/officeDocument/2006/relationships" xmlns:m="http://schemas.openxmlformats.org/officeDocument/2006/math" xmlns:v="urn:schemas-microsoft-com:vml" xmlns:wp14="http://schemas.microsoft.com/office/word/2010/wordprocessingDrawing" xmlns:wp="http://schemas.openxmlformats.org/drawingml/2006/wordprocessingDrawing" xmlns:w10="urn:schemas-microsoft-com:office:word" xmlns:w="http://schemas.openxmlformats.org/wordprocessingml/2006/main" xmlns:w14="http://schemas.microsoft.com/office/word/2010/wordml" xmlns:wpg="http://schemas.microsoft.com/office/word/2010/wordprocessingGroup" xmlns:wpi="http://schemas.microsoft.com/office/word/2010/wordprocessingInk" xmlns:wne="http://schemas.microsoft.com/office/word/2006/wordml" xmlns:wps="http://schemas.microsoft.com/office/word/2010/wordprocessingShape" mc:Ignorable="w14 wp14">
+  <w:footnote w:type="separator" w:id="-1">
     <w:p>
       <w:r>
         <w:separator/>
       </w:r>
     </w:p>
   </w:footnote>
-  <w:footnote w:type="continuationSeparator" w:id="1">
+  <w:footnote w:type="continuationSeparator" w:id="0">
     <w:p>
       <w:r>
         <w:continuationSeparator/>
@@ -12161,7 +12894,7 @@
 </file>
 
 <file path=word/header1.xml><?xml version="1.0" encoding="utf-8"?>
-<w:hdr xmlns:ve="http://schemas.openxmlformats.org/markup-compatibility/2006" xmlns:o="urn:schemas-microsoft-com:office:office" xmlns:r="http://schemas.openxmlformats.org/officeDocument/2006/relationships" xmlns:m="http://schemas.openxmlformats.org/officeDocument/2006/math" xmlns:v="urn:schemas-microsoft-com:vml" xmlns:wp="http://schemas.openxmlformats.org/drawingml/2006/wordprocessingDrawing" xmlns:w10="urn:schemas-microsoft-com:office:word" xmlns:w="http://schemas.openxmlformats.org/wordprocessingml/2006/main" xmlns:wne="http://schemas.microsoft.com/office/word/2006/wordml">
+<w:hdr xmlns:wpc="http://schemas.microsoft.com/office/word/2010/wordprocessingCanvas" xmlns:mo="http://schemas.microsoft.com/office/mac/office/2008/main" xmlns:mc="http://schemas.openxmlformats.org/markup-compatibility/2006" xmlns:mv="urn:schemas-microsoft-com:mac:vml" xmlns:o="urn:schemas-microsoft-com:office:office" xmlns:r="http://schemas.openxmlformats.org/officeDocument/2006/relationships" xmlns:m="http://schemas.openxmlformats.org/officeDocument/2006/math" xmlns:v="urn:schemas-microsoft-com:vml" xmlns:wp14="http://schemas.microsoft.com/office/word/2010/wordprocessingDrawing" xmlns:wp="http://schemas.openxmlformats.org/drawingml/2006/wordprocessingDrawing" xmlns:w10="urn:schemas-microsoft-com:office:word" xmlns:w="http://schemas.openxmlformats.org/wordprocessingml/2006/main" xmlns:w14="http://schemas.microsoft.com/office/word/2010/wordml" xmlns:wpg="http://schemas.microsoft.com/office/word/2010/wordprocessingGroup" xmlns:wpi="http://schemas.microsoft.com/office/word/2010/wordprocessingInk" xmlns:wne="http://schemas.microsoft.com/office/word/2006/wordml" xmlns:wps="http://schemas.microsoft.com/office/word/2010/wordprocessingShape" mc:Ignorable="w14 wp14">
   <w:sdt>
     <w:sdtPr>
       <w:id w:val="16301923"/>
@@ -12176,14 +12909,27 @@
           <w:pStyle w:val="Header"/>
           <w:jc w:val="center"/>
         </w:pPr>
-        <w:fldSimple w:instr=" PAGE   \* MERGEFORMAT ">
-          <w:r>
-            <w:rPr>
-              <w:noProof/>
-            </w:rPr>
-            <w:t>20</w:t>
-          </w:r>
-        </w:fldSimple>
+        <w:r>
+          <w:fldChar w:fldCharType="begin"/>
+        </w:r>
+        <w:r>
+          <w:instrText xml:space="preserve"> PAGE   \* MERGEFORMAT </w:instrText>
+        </w:r>
+        <w:r>
+          <w:fldChar w:fldCharType="separate"/>
+        </w:r>
+        <w:r>
+          <w:rPr>
+            <w:noProof/>
+          </w:rPr>
+          <w:t>13</w:t>
+        </w:r>
+        <w:r>
+          <w:rPr>
+            <w:noProof/>
+          </w:rPr>
+          <w:fldChar w:fldCharType="end"/>
+        </w:r>
       </w:p>
     </w:sdtContent>
   </w:sdt>
@@ -12196,7 +12942,7 @@
 </file>
 
 <file path=word/numbering.xml><?xml version="1.0" encoding="utf-8"?>
-<w:numbering xmlns:ve="http://schemas.openxmlformats.org/markup-compatibility/2006" xmlns:o="urn:schemas-microsoft-com:office:office" xmlns:r="http://schemas.openxmlformats.org/officeDocument/2006/relationships" xmlns:m="http://schemas.openxmlformats.org/officeDocument/2006/math" xmlns:v="urn:schemas-microsoft-com:vml" xmlns:wp="http://schemas.openxmlformats.org/drawingml/2006/wordprocessingDrawing" xmlns:w10="urn:schemas-microsoft-com:office:word" xmlns:w="http://schemas.openxmlformats.org/wordprocessingml/2006/main" xmlns:wne="http://schemas.microsoft.com/office/word/2006/wordml">
+<w:numbering xmlns:wpc="http://schemas.microsoft.com/office/word/2010/wordprocessingCanvas" xmlns:mo="http://schemas.microsoft.com/office/mac/office/2008/main" xmlns:mc="http://schemas.openxmlformats.org/markup-compatibility/2006" xmlns:mv="urn:schemas-microsoft-com:mac:vml" xmlns:o="urn:schemas-microsoft-com:office:office" xmlns:r="http://schemas.openxmlformats.org/officeDocument/2006/relationships" xmlns:m="http://schemas.openxmlformats.org/officeDocument/2006/math" xmlns:v="urn:schemas-microsoft-com:vml" xmlns:wp14="http://schemas.microsoft.com/office/word/2010/wordprocessingDrawing" xmlns:wp="http://schemas.openxmlformats.org/drawingml/2006/wordprocessingDrawing" xmlns:w10="urn:schemas-microsoft-com:office:word" xmlns:w="http://schemas.openxmlformats.org/wordprocessingml/2006/main" xmlns:w14="http://schemas.microsoft.com/office/word/2010/wordml" xmlns:wpg="http://schemas.microsoft.com/office/word/2010/wordprocessingGroup" xmlns:wpi="http://schemas.microsoft.com/office/word/2010/wordprocessingInk" xmlns:wne="http://schemas.microsoft.com/office/word/2006/wordml" xmlns:wps="http://schemas.microsoft.com/office/word/2010/wordprocessingShape" mc:Ignorable="w14 wp14">
   <w:abstractNum w:abstractNumId="0">
     <w:nsid w:val="11B63232"/>
     <w:multiLevelType w:val="hybridMultilevel"/>
@@ -12603,7 +13349,7 @@
 </file>
 
 <file path=word/styles.xml><?xml version="1.0" encoding="utf-8"?>
-<w:styles xmlns:r="http://schemas.openxmlformats.org/officeDocument/2006/relationships" xmlns:w="http://schemas.openxmlformats.org/wordprocessingml/2006/main">
+<w:styles xmlns:mc="http://schemas.openxmlformats.org/markup-compatibility/2006" xmlns:r="http://schemas.openxmlformats.org/officeDocument/2006/relationships" xmlns:w="http://schemas.openxmlformats.org/wordprocessingml/2006/main" xmlns:w14="http://schemas.microsoft.com/office/word/2010/wordml" mc:Ignorable="w14">
   <w:docDefaults>
     <w:rPrDefault>
       <w:rPr>
@@ -12615,7 +13361,7 @@
     </w:rPrDefault>
     <w:pPrDefault/>
   </w:docDefaults>
-  <w:latentStyles w:defLockedState="0" w:defUIPriority="99" w:defSemiHidden="1" w:defUnhideWhenUsed="1" w:defQFormat="0" w:count="267">
+  <w:latentStyles w:defLockedState="0" w:defUIPriority="99" w:defSemiHidden="1" w:defUnhideWhenUsed="1" w:defQFormat="0" w:count="276">
     <w:lsdException w:name="Normal" w:semiHidden="0" w:uiPriority="0" w:unhideWhenUsed="0" w:qFormat="1"/>
     <w:lsdException w:name="heading 1" w:semiHidden="0" w:uiPriority="9" w:unhideWhenUsed="0" w:qFormat="1"/>
     <w:lsdException w:name="heading 2" w:uiPriority="9" w:qFormat="1"/>
@@ -12839,7 +13585,6 @@
     <w:uiPriority w:val="99"/>
     <w:semiHidden/>
     <w:unhideWhenUsed/>
-    <w:qFormat/>
     <w:tblPr>
       <w:tblInd w:w="0" w:type="dxa"/>
       <w:tblCellMar>
@@ -13666,349 +14411,6 @@
 </w:styles>
 </file>
 
-<file path=word/glossary/document.xml><?xml version="1.0" encoding="utf-8"?>
-<w:glossaryDocument xmlns:ve="http://schemas.openxmlformats.org/markup-compatibility/2006" xmlns:o="urn:schemas-microsoft-com:office:office" xmlns:r="http://schemas.openxmlformats.org/officeDocument/2006/relationships" xmlns:m="http://schemas.openxmlformats.org/officeDocument/2006/math" xmlns:v="urn:schemas-microsoft-com:vml" xmlns:wp="http://schemas.openxmlformats.org/drawingml/2006/wordprocessingDrawing" xmlns:w10="urn:schemas-microsoft-com:office:word" xmlns:w="http://schemas.openxmlformats.org/wordprocessingml/2006/main" xmlns:wne="http://schemas.microsoft.com/office/word/2006/wordml">
-  <w:docParts/>
-</w:glossaryDocument>
-</file>
-
-<file path=word/glossary/fontTable.xml><?xml version="1.0" encoding="utf-8"?>
-<w:fonts xmlns:r="http://schemas.openxmlformats.org/officeDocument/2006/relationships" xmlns:w="http://schemas.openxmlformats.org/wordprocessingml/2006/main">
-  <w:font w:name="Symbol">
-    <w:panose1 w:val="05050102010706020507"/>
-    <w:charset w:val="02"/>
-    <w:family w:val="roman"/>
-    <w:pitch w:val="variable"/>
-    <w:sig w:usb0="00000000" w:usb1="10000000" w:usb2="00000000" w:usb3="00000000" w:csb0="80000000" w:csb1="00000000"/>
-  </w:font>
-  <w:font w:name="Times New Roman">
-    <w:panose1 w:val="02020603050405020304"/>
-    <w:charset w:val="00"/>
-    <w:family w:val="roman"/>
-    <w:pitch w:val="variable"/>
-    <w:sig w:usb0="E0002AFF" w:usb1="C0007841" w:usb2="00000009" w:usb3="00000000" w:csb0="000001FF" w:csb1="00000000"/>
-  </w:font>
-  <w:font w:name="Courier New">
-    <w:panose1 w:val="02070309020205020404"/>
-    <w:charset w:val="00"/>
-    <w:family w:val="modern"/>
-    <w:pitch w:val="fixed"/>
-    <w:sig w:usb0="E0002AFF" w:usb1="C0007843" w:usb2="00000009" w:usb3="00000000" w:csb0="000001FF" w:csb1="00000000"/>
-  </w:font>
-  <w:font w:name="Wingdings">
-    <w:panose1 w:val="05000000000000000000"/>
-    <w:charset w:val="02"/>
-    <w:family w:val="auto"/>
-    <w:pitch w:val="variable"/>
-    <w:sig w:usb0="00000000" w:usb1="10000000" w:usb2="00000000" w:usb3="00000000" w:csb0="80000000" w:csb1="00000000"/>
-  </w:font>
-  <w:font w:name="Cambria">
-    <w:panose1 w:val="02040503050406030204"/>
-    <w:charset w:val="00"/>
-    <w:family w:val="roman"/>
-    <w:pitch w:val="variable"/>
-    <w:sig w:usb0="A00002EF" w:usb1="4000004B" w:usb2="00000000" w:usb3="00000000" w:csb0="0000019F" w:csb1="00000000"/>
-  </w:font>
-  <w:font w:name="Cordia New">
-    <w:panose1 w:val="020B0304020202020204"/>
-    <w:charset w:val="00"/>
-    <w:family w:val="swiss"/>
-    <w:pitch w:val="variable"/>
-    <w:sig w:usb0="81000003" w:usb1="00000000" w:usb2="00000000" w:usb3="00000000" w:csb0="00010001" w:csb1="00000000"/>
-  </w:font>
-  <w:font w:name="Calibri">
-    <w:panose1 w:val="020F0502020204030204"/>
-    <w:charset w:val="00"/>
-    <w:family w:val="swiss"/>
-    <w:pitch w:val="variable"/>
-    <w:sig w:usb0="E10002FF" w:usb1="4000ACFF" w:usb2="00000009" w:usb3="00000000" w:csb0="0000019F" w:csb1="00000000"/>
-  </w:font>
-  <w:font w:name="Angsana New">
-    <w:panose1 w:val="02020603050405020304"/>
-    <w:charset w:val="00"/>
-    <w:family w:val="roman"/>
-    <w:pitch w:val="variable"/>
-    <w:sig w:usb0="81000003" w:usb1="00000000" w:usb2="00000000" w:usb3="00000000" w:csb0="00010001" w:csb1="00000000"/>
-  </w:font>
-  <w:font w:name="Lucida Grande">
-    <w:charset w:val="00"/>
-    <w:family w:val="auto"/>
-    <w:pitch w:val="variable"/>
-    <w:sig w:usb0="E1000AEF" w:usb1="5000A1FF" w:usb2="00000000" w:usb3="00000000" w:csb0="000001BF" w:csb1="00000000"/>
-  </w:font>
-  <w:font w:name="PSLxThaiCommon">
-    <w:altName w:val="Arial Unicode MS"/>
-    <w:charset w:val="00"/>
-    <w:family w:val="auto"/>
-    <w:pitch w:val="variable"/>
-    <w:sig w:usb0="810000AF" w:usb1="5000204A" w:usb2="00000000" w:usb3="00000000" w:csb0="00010111" w:csb1="00000000"/>
-  </w:font>
-  <w:font w:name="Tahoma">
-    <w:panose1 w:val="020B0604030504040204"/>
-    <w:charset w:val="00"/>
-    <w:family w:val="swiss"/>
-    <w:pitch w:val="variable"/>
-    <w:sig w:usb0="E1002EFF" w:usb1="C000605B" w:usb2="00000029" w:usb3="00000000" w:csb0="000101FF" w:csb1="00000000"/>
-  </w:font>
-</w:fonts>
-</file>
-
-<file path=word/glossary/settings.xml><?xml version="1.0" encoding="utf-8"?>
-<w:settings xmlns:o="urn:schemas-microsoft-com:office:office" xmlns:r="http://schemas.openxmlformats.org/officeDocument/2006/relationships" xmlns:m="http://schemas.openxmlformats.org/officeDocument/2006/math" xmlns:v="urn:schemas-microsoft-com:vml" xmlns:w10="urn:schemas-microsoft-com:office:word" xmlns:w="http://schemas.openxmlformats.org/wordprocessingml/2006/main" xmlns:sl="http://schemas.openxmlformats.org/schemaLibrary/2006/main">
-  <w:view w:val="normal"/>
-  <w:defaultTabStop w:val="720"/>
-  <w:characterSpacingControl w:val="doNotCompress"/>
-  <w:compat>
-    <w:applyBreakingRules/>
-    <w:useFELayout/>
-  </w:compat>
-  <w:rsids>
-    <w:rsidRoot w:val="004500C5"/>
-    <w:rsid w:val="00237405"/>
-    <w:rsid w:val="004500C5"/>
-  </w:rsids>
-  <m:mathPr>
-    <m:mathFont m:val="Cambria Math"/>
-    <m:brkBin m:val="before"/>
-    <m:brkBinSub m:val="--"/>
-    <m:smallFrac m:val="off"/>
-    <m:dispDef/>
-    <m:lMargin m:val="0"/>
-    <m:rMargin m:val="0"/>
-    <m:defJc m:val="centerGroup"/>
-    <m:wrapIndent m:val="1440"/>
-    <m:intLim m:val="subSup"/>
-    <m:naryLim m:val="undOvr"/>
-  </m:mathPr>
-  <w:themeFontLang w:val="en-US" w:bidi="th-TH"/>
-  <w:clrSchemeMapping w:bg1="light1" w:t1="dark1" w:bg2="light2" w:t2="dark2" w:accent1="accent1" w:accent2="accent2" w:accent3="accent3" w:accent4="accent4" w:accent5="accent5" w:accent6="accent6" w:hyperlink="hyperlink" w:followedHyperlink="followedHyperlink"/>
-  <w:decimalSymbol w:val="."/>
-  <w:listSeparator w:val=","/>
-</w:settings>
-</file>
-
-<file path=word/glossary/styles.xml><?xml version="1.0" encoding="utf-8"?>
-<w:styles xmlns:r="http://schemas.openxmlformats.org/officeDocument/2006/relationships" xmlns:w="http://schemas.openxmlformats.org/wordprocessingml/2006/main">
-  <w:docDefaults>
-    <w:rPrDefault>
-      <w:rPr>
-        <w:rFonts w:asciiTheme="minorHAnsi" w:eastAsiaTheme="minorEastAsia" w:hAnsiTheme="minorHAnsi" w:cstheme="minorBidi"/>
-        <w:sz w:val="22"/>
-        <w:szCs w:val="28"/>
-        <w:lang w:val="en-US" w:eastAsia="en-US" w:bidi="th-TH"/>
-      </w:rPr>
-    </w:rPrDefault>
-    <w:pPrDefault>
-      <w:pPr>
-        <w:spacing w:after="200" w:line="276" w:lineRule="auto"/>
-      </w:pPr>
-    </w:pPrDefault>
-  </w:docDefaults>
-  <w:latentStyles w:defLockedState="0" w:defUIPriority="99" w:defSemiHidden="1" w:defUnhideWhenUsed="1" w:defQFormat="0" w:count="267">
-    <w:lsdException w:name="Normal" w:semiHidden="0" w:uiPriority="0" w:unhideWhenUsed="0" w:qFormat="1"/>
-    <w:lsdException w:name="heading 1" w:semiHidden="0" w:uiPriority="9" w:unhideWhenUsed="0" w:qFormat="1"/>
-    <w:lsdException w:name="heading 2" w:uiPriority="9" w:qFormat="1"/>
-    <w:lsdException w:name="heading 3" w:uiPriority="9" w:qFormat="1"/>
-    <w:lsdException w:name="heading 4" w:uiPriority="9" w:qFormat="1"/>
-    <w:lsdException w:name="heading 5" w:uiPriority="9" w:qFormat="1"/>
-    <w:lsdException w:name="heading 6" w:uiPriority="9" w:qFormat="1"/>
-    <w:lsdException w:name="heading 7" w:uiPriority="9" w:qFormat="1"/>
-    <w:lsdException w:name="heading 8" w:uiPriority="9" w:qFormat="1"/>
-    <w:lsdException w:name="heading 9" w:uiPriority="9" w:qFormat="1"/>
-    <w:lsdException w:name="toc 1" w:uiPriority="39"/>
-    <w:lsdException w:name="toc 2" w:uiPriority="39"/>
-    <w:lsdException w:name="toc 3" w:uiPriority="39"/>
-    <w:lsdException w:name="toc 4" w:uiPriority="39"/>
-    <w:lsdException w:name="toc 5" w:uiPriority="39"/>
-    <w:lsdException w:name="toc 6" w:uiPriority="39"/>
-    <w:lsdException w:name="toc 7" w:uiPriority="39"/>
-    <w:lsdException w:name="toc 8" w:uiPriority="39"/>
-    <w:lsdException w:name="toc 9" w:uiPriority="39"/>
-    <w:lsdException w:name="caption" w:uiPriority="35" w:qFormat="1"/>
-    <w:lsdException w:name="Title" w:semiHidden="0" w:uiPriority="10" w:unhideWhenUsed="0" w:qFormat="1"/>
-    <w:lsdException w:name="Default Paragraph Font" w:uiPriority="1"/>
-    <w:lsdException w:name="Subtitle" w:semiHidden="0" w:uiPriority="11" w:unhideWhenUsed="0" w:qFormat="1"/>
-    <w:lsdException w:name="Strong" w:semiHidden="0" w:uiPriority="22" w:unhideWhenUsed="0" w:qFormat="1"/>
-    <w:lsdException w:name="Emphasis" w:semiHidden="0" w:uiPriority="20" w:unhideWhenUsed="0" w:qFormat="1"/>
-    <w:lsdException w:name="Table Grid" w:semiHidden="0" w:uiPriority="59" w:unhideWhenUsed="0"/>
-    <w:lsdException w:name="Placeholder Text" w:unhideWhenUsed="0"/>
-    <w:lsdException w:name="No Spacing" w:semiHidden="0" w:uiPriority="1" w:unhideWhenUsed="0" w:qFormat="1"/>
-    <w:lsdException w:name="Light Shading" w:semiHidden="0" w:uiPriority="60" w:unhideWhenUsed="0"/>
-    <w:lsdException w:name="Light List" w:semiHidden="0" w:uiPriority="61" w:unhideWhenUsed="0"/>
-    <w:lsdException w:name="Light Grid" w:semiHidden="0" w:uiPriority="62" w:unhideWhenUsed="0"/>
-    <w:lsdException w:name="Medium Shading 1" w:semiHidden="0" w:uiPriority="63" w:unhideWhenUsed="0"/>
-    <w:lsdException w:name="Medium Shading 2" w:semiHidden="0" w:uiPriority="64" w:unhideWhenUsed="0"/>
-    <w:lsdException w:name="Medium List 1" w:semiHidden="0" w:uiPriority="65" w:unhideWhenUsed="0"/>
-    <w:lsdException w:name="Medium List 2" w:semiHidden="0" w:uiPriority="66" w:unhideWhenUsed="0"/>
-    <w:lsdException w:name="Medium Grid 1" w:semiHidden="0" w:uiPriority="67" w:unhideWhenUsed="0"/>
-    <w:lsdException w:name="Medium Grid 2" w:semiHidden="0" w:uiPriority="68" w:unhideWhenUsed="0"/>
-    <w:lsdException w:name="Medium Grid 3" w:semiHidden="0" w:uiPriority="69" w:unhideWhenUsed="0"/>
-    <w:lsdException w:name="Dark List" w:semiHidden="0" w:uiPriority="70" w:unhideWhenUsed="0"/>
-    <w:lsdException w:name="Colorful Shading" w:semiHidden="0" w:uiPriority="71" w:unhideWhenUsed="0"/>
-    <w:lsdException w:name="Colorful List" w:semiHidden="0" w:uiPriority="72" w:unhideWhenUsed="0"/>
-    <w:lsdException w:name="Colorful Grid" w:semiHidden="0" w:uiPriority="73" w:unhideWhenUsed="0"/>
-    <w:lsdException w:name="Light Shading Accent 1" w:semiHidden="0" w:uiPriority="60" w:unhideWhenUsed="0"/>
-    <w:lsdException w:name="Light List Accent 1" w:semiHidden="0" w:uiPriority="61" w:unhideWhenUsed="0"/>
-    <w:lsdException w:name="Light Grid Accent 1" w:semiHidden="0" w:uiPriority="62" w:unhideWhenUsed="0"/>
-    <w:lsdException w:name="Medium Shading 1 Accent 1" w:semiHidden="0" w:uiPriority="63" w:unhideWhenUsed="0"/>
-    <w:lsdException w:name="Medium Shading 2 Accent 1" w:semiHidden="0" w:uiPriority="64" w:unhideWhenUsed="0"/>
-    <w:lsdException w:name="Medium List 1 Accent 1" w:semiHidden="0" w:uiPriority="65" w:unhideWhenUsed="0"/>
-    <w:lsdException w:name="Revision" w:unhideWhenUsed="0"/>
-    <w:lsdException w:name="List Paragraph" w:semiHidden="0" w:uiPriority="34" w:unhideWhenUsed="0" w:qFormat="1"/>
-    <w:lsdException w:name="Quote" w:semiHidden="0" w:uiPriority="29" w:unhideWhenUsed="0" w:qFormat="1"/>
-    <w:lsdException w:name="Intense Quote" w:semiHidden="0" w:uiPriority="30" w:unhideWhenUsed="0" w:qFormat="1"/>
-    <w:lsdException w:name="Medium List 2 Accent 1" w:semiHidden="0" w:uiPriority="66" w:unhideWhenUsed="0"/>
-    <w:lsdException w:name="Medium Grid 1 Accent 1" w:semiHidden="0" w:uiPriority="67" w:unhideWhenUsed="0"/>
-    <w:lsdException w:name="Medium Grid 2 Accent 1" w:semiHidden="0" w:uiPriority="68" w:unhideWhenUsed="0"/>
-    <w:lsdException w:name="Medium Grid 3 Accent 1" w:semiHidden="0" w:uiPriority="69" w:unhideWhenUsed="0"/>
-    <w:lsdException w:name="Dark List Accent 1" w:semiHidden="0" w:uiPriority="70" w:unhideWhenUsed="0"/>
-    <w:lsdException w:name="Colorful Shading Accent 1" w:semiHidden="0" w:uiPriority="71" w:unhideWhenUsed="0"/>
-    <w:lsdException w:name="Colorful List Accent 1" w:semiHidden="0" w:uiPriority="72" w:unhideWhenUsed="0"/>
-    <w:lsdException w:name="Colorful Grid Accent 1" w:semiHidden="0" w:uiPriority="73" w:unhideWhenUsed="0"/>
-    <w:lsdException w:name="Light Shading Accent 2" w:semiHidden="0" w:uiPriority="60" w:unhideWhenUsed="0"/>
-    <w:lsdException w:name="Light List Accent 2" w:semiHidden="0" w:uiPriority="61" w:unhideWhenUsed="0"/>
-    <w:lsdException w:name="Light Grid Accent 2" w:semiHidden="0" w:uiPriority="62" w:unhideWhenUsed="0"/>
-    <w:lsdException w:name="Medium Shading 1 Accent 2" w:semiHidden="0" w:uiPriority="63" w:unhideWhenUsed="0"/>
-    <w:lsdException w:name="Medium Shading 2 Accent 2" w:semiHidden="0" w:uiPriority="64" w:unhideWhenUsed="0"/>
-    <w:lsdException w:name="Medium List 1 Accent 2" w:semiHidden="0" w:uiPriority="65" w:unhideWhenUsed="0"/>
-    <w:lsdException w:name="Medium List 2 Accent 2" w:semiHidden="0" w:uiPriority="66" w:unhideWhenUsed="0"/>
-    <w:lsdException w:name="Medium Grid 1 Accent 2" w:semiHidden="0" w:uiPriority="67" w:unhideWhenUsed="0"/>
-    <w:lsdException w:name="Medium Grid 2 Accent 2" w:semiHidden="0" w:uiPriority="68" w:unhideWhenUsed="0"/>
-    <w:lsdException w:name="Medium Grid 3 Accent 2" w:semiHidden="0" w:uiPriority="69" w:unhideWhenUsed="0"/>
-    <w:lsdException w:name="Dark List Accent 2" w:semiHidden="0" w:uiPriority="70" w:unhideWhenUsed="0"/>
-    <w:lsdException w:name="Colorful Shading Accent 2" w:semiHidden="0" w:uiPriority="71" w:unhideWhenUsed="0"/>
-    <w:lsdException w:name="Colorful List Accent 2" w:semiHidden="0" w:uiPriority="72" w:unhideWhenUsed="0"/>
-    <w:lsdException w:name="Colorful Grid Accent 2" w:semiHidden="0" w:uiPriority="73" w:unhideWhenUsed="0"/>
-    <w:lsdException w:name="Light Shading Accent 3" w:semiHidden="0" w:uiPriority="60" w:unhideWhenUsed="0"/>
-    <w:lsdException w:name="Light List Accent 3" w:semiHidden="0" w:uiPriority="61" w:unhideWhenUsed="0"/>
-    <w:lsdException w:name="Light Grid Accent 3" w:semiHidden="0" w:uiPriority="62" w:unhideWhenUsed="0"/>
-    <w:lsdException w:name="Medium Shading 1 Accent 3" w:semiHidden="0" w:uiPriority="63" w:unhideWhenUsed="0"/>
-    <w:lsdException w:name="Medium Shading 2 Accent 3" w:semiHidden="0" w:uiPriority="64" w:unhideWhenUsed="0"/>
-    <w:lsdException w:name="Medium List 1 Accent 3" w:semiHidden="0" w:uiPriority="65" w:unhideWhenUsed="0"/>
-    <w:lsdException w:name="Medium List 2 Accent 3" w:semiHidden="0" w:uiPriority="66" w:unhideWhenUsed="0"/>
-    <w:lsdException w:name="Medium Grid 1 Accent 3" w:semiHidden="0" w:uiPriority="67" w:unhideWhenUsed="0"/>
-    <w:lsdException w:name="Medium Grid 2 Accent 3" w:semiHidden="0" w:uiPriority="68" w:unhideWhenUsed="0"/>
-    <w:lsdException w:name="Medium Grid 3 Accent 3" w:semiHidden="0" w:uiPriority="69" w:unhideWhenUsed="0"/>
-    <w:lsdException w:name="Dark List Accent 3" w:semiHidden="0" w:uiPriority="70" w:unhideWhenUsed="0"/>
-    <w:lsdException w:name="Colorful Shading Accent 3" w:semiHidden="0" w:uiPriority="71" w:unhideWhenUsed="0"/>
-    <w:lsdException w:name="Colorful List Accent 3" w:semiHidden="0" w:uiPriority="72" w:unhideWhenUsed="0"/>
-    <w:lsdException w:name="Colorful Grid Accent 3" w:semiHidden="0" w:uiPriority="73" w:unhideWhenUsed="0"/>
-    <w:lsdException w:name="Light Shading Accent 4" w:semiHidden="0" w:uiPriority="60" w:unhideWhenUsed="0"/>
-    <w:lsdException w:name="Light List Accent 4" w:semiHidden="0" w:uiPriority="61" w:unhideWhenUsed="0"/>
-    <w:lsdException w:name="Light Grid Accent 4" w:semiHidden="0" w:uiPriority="62" w:unhideWhenUsed="0"/>
-    <w:lsdException w:name="Medium Shading 1 Accent 4" w:semiHidden="0" w:uiPriority="63" w:unhideWhenUsed="0"/>
-    <w:lsdException w:name="Medium Shading 2 Accent 4" w:semiHidden="0" w:uiPriority="64" w:unhideWhenUsed="0"/>
-    <w:lsdException w:name="Medium List 1 Accent 4" w:semiHidden="0" w:uiPriority="65" w:unhideWhenUsed="0"/>
-    <w:lsdException w:name="Medium List 2 Accent 4" w:semiHidden="0" w:uiPriority="66" w:unhideWhenUsed="0"/>
-    <w:lsdException w:name="Medium Grid 1 Accent 4" w:semiHidden="0" w:uiPriority="67" w:unhideWhenUsed="0"/>
-    <w:lsdException w:name="Medium Grid 2 Accent 4" w:semiHidden="0" w:uiPriority="68" w:unhideWhenUsed="0"/>
-    <w:lsdException w:name="Medium Grid 3 Accent 4" w:semiHidden="0" w:uiPriority="69" w:unhideWhenUsed="0"/>
-    <w:lsdException w:name="Dark List Accent 4" w:semiHidden="0" w:uiPriority="70" w:unhideWhenUsed="0"/>
-    <w:lsdException w:name="Colorful Shading Accent 4" w:semiHidden="0" w:uiPriority="71" w:unhideWhenUsed="0"/>
-    <w:lsdException w:name="Colorful List Accent 4" w:semiHidden="0" w:uiPriority="72" w:unhideWhenUsed="0"/>
-    <w:lsdException w:name="Colorful Grid Accent 4" w:semiHidden="0" w:uiPriority="73" w:unhideWhenUsed="0"/>
-    <w:lsdException w:name="Light Shading Accent 5" w:semiHidden="0" w:uiPriority="60" w:unhideWhenUsed="0"/>
-    <w:lsdException w:name="Light List Accent 5" w:semiHidden="0" w:uiPriority="61" w:unhideWhenUsed="0"/>
-    <w:lsdException w:name="Light Grid Accent 5" w:semiHidden="0" w:uiPriority="62" w:unhideWhenUsed="0"/>
-    <w:lsdException w:name="Medium Shading 1 Accent 5" w:semiHidden="0" w:uiPriority="63" w:unhideWhenUsed="0"/>
-    <w:lsdException w:name="Medium Shading 2 Accent 5" w:semiHidden="0" w:uiPriority="64" w:unhideWhenUsed="0"/>
-    <w:lsdException w:name="Medium List 1 Accent 5" w:semiHidden="0" w:uiPriority="65" w:unhideWhenUsed="0"/>
-    <w:lsdException w:name="Medium List 2 Accent 5" w:semiHidden="0" w:uiPriority="66" w:unhideWhenUsed="0"/>
-    <w:lsdException w:name="Medium Grid 1 Accent 5" w:semiHidden="0" w:uiPriority="67" w:unhideWhenUsed="0"/>
-    <w:lsdException w:name="Medium Grid 2 Accent 5" w:semiHidden="0" w:uiPriority="68" w:unhideWhenUsed="0"/>
-    <w:lsdException w:name="Medium Grid 3 Accent 5" w:semiHidden="0" w:uiPriority="69" w:unhideWhenUsed="0"/>
-    <w:lsdException w:name="Dark List Accent 5" w:semiHidden="0" w:uiPriority="70" w:unhideWhenUsed="0"/>
-    <w:lsdException w:name="Colorful Shading Accent 5" w:semiHidden="0" w:uiPriority="71" w:unhideWhenUsed="0"/>
-    <w:lsdException w:name="Colorful List Accent 5" w:semiHidden="0" w:uiPriority="72" w:unhideWhenUsed="0"/>
-    <w:lsdException w:name="Colorful Grid Accent 5" w:semiHidden="0" w:uiPriority="73" w:unhideWhenUsed="0"/>
-    <w:lsdException w:name="Light Shading Accent 6" w:semiHidden="0" w:uiPriority="60" w:unhideWhenUsed="0"/>
-    <w:lsdException w:name="Light List Accent 6" w:semiHidden="0" w:uiPriority="61" w:unhideWhenUsed="0"/>
-    <w:lsdException w:name="Light Grid Accent 6" w:semiHidden="0" w:uiPriority="62" w:unhideWhenUsed="0"/>
-    <w:lsdException w:name="Medium Shading 1 Accent 6" w:semiHidden="0" w:uiPriority="63" w:unhideWhenUsed="0"/>
-    <w:lsdException w:name="Medium Shading 2 Accent 6" w:semiHidden="0" w:uiPriority="64" w:unhideWhenUsed="0"/>
-    <w:lsdException w:name="Medium List 1 Accent 6" w:semiHidden="0" w:uiPriority="65" w:unhideWhenUsed="0"/>
-    <w:lsdException w:name="Medium List 2 Accent 6" w:semiHidden="0" w:uiPriority="66" w:unhideWhenUsed="0"/>
-    <w:lsdException w:name="Medium Grid 1 Accent 6" w:semiHidden="0" w:uiPriority="67" w:unhideWhenUsed="0"/>
-    <w:lsdException w:name="Medium Grid 2 Accent 6" w:semiHidden="0" w:uiPriority="68" w:unhideWhenUsed="0"/>
-    <w:lsdException w:name="Medium Grid 3 Accent 6" w:semiHidden="0" w:uiPriority="69" w:unhideWhenUsed="0"/>
-    <w:lsdException w:name="Dark List Accent 6" w:semiHidden="0" w:uiPriority="70" w:unhideWhenUsed="0"/>
-    <w:lsdException w:name="Colorful Shading Accent 6" w:semiHidden="0" w:uiPriority="71" w:unhideWhenUsed="0"/>
-    <w:lsdException w:name="Colorful List Accent 6" w:semiHidden="0" w:uiPriority="72" w:unhideWhenUsed="0"/>
-    <w:lsdException w:name="Colorful Grid Accent 6" w:semiHidden="0" w:uiPriority="73" w:unhideWhenUsed="0"/>
-    <w:lsdException w:name="Subtle Emphasis" w:semiHidden="0" w:uiPriority="19" w:unhideWhenUsed="0" w:qFormat="1"/>
-    <w:lsdException w:name="Intense Emphasis" w:semiHidden="0" w:uiPriority="21" w:unhideWhenUsed="0" w:qFormat="1"/>
-    <w:lsdException w:name="Subtle Reference" w:semiHidden="0" w:uiPriority="31" w:unhideWhenUsed="0" w:qFormat="1"/>
-    <w:lsdException w:name="Intense Reference" w:semiHidden="0" w:uiPriority="32" w:unhideWhenUsed="0" w:qFormat="1"/>
-    <w:lsdException w:name="Book Title" w:semiHidden="0" w:uiPriority="33" w:unhideWhenUsed="0" w:qFormat="1"/>
-    <w:lsdException w:name="Bibliography" w:uiPriority="37"/>
-    <w:lsdException w:name="TOC Heading" w:uiPriority="39" w:qFormat="1"/>
-  </w:latentStyles>
-  <w:style w:type="paragraph" w:default="1" w:styleId="Normal">
-    <w:name w:val="Normal"/>
-    <w:qFormat/>
-  </w:style>
-  <w:style w:type="character" w:default="1" w:styleId="DefaultParagraphFont">
-    <w:name w:val="Default Paragraph Font"/>
-    <w:uiPriority w:val="1"/>
-    <w:semiHidden/>
-    <w:unhideWhenUsed/>
-  </w:style>
-  <w:style w:type="table" w:default="1" w:styleId="TableNormal">
-    <w:name w:val="Normal Table"/>
-    <w:uiPriority w:val="99"/>
-    <w:semiHidden/>
-    <w:unhideWhenUsed/>
-    <w:qFormat/>
-    <w:tblPr>
-      <w:tblInd w:w="0" w:type="dxa"/>
-      <w:tblCellMar>
-        <w:top w:w="0" w:type="dxa"/>
-        <w:left w:w="108" w:type="dxa"/>
-        <w:bottom w:w="0" w:type="dxa"/>
-        <w:right w:w="108" w:type="dxa"/>
-      </w:tblCellMar>
-    </w:tblPr>
-  </w:style>
-  <w:style w:type="numbering" w:default="1" w:styleId="NoList">
-    <w:name w:val="No List"/>
-    <w:uiPriority w:val="99"/>
-    <w:semiHidden/>
-    <w:unhideWhenUsed/>
-  </w:style>
-  <w:style w:type="paragraph" w:customStyle="1" w:styleId="E3BB250479DE46498009FB82A91E06F6">
-    <w:name w:val="E3BB250479DE46498009FB82A91E06F6"/>
-    <w:rsid w:val="004500C5"/>
-  </w:style>
-  <w:style w:type="paragraph" w:customStyle="1" w:styleId="A9799C32CF704F40A753207017CF7D1E">
-    <w:name w:val="A9799C32CF704F40A753207017CF7D1E"/>
-    <w:rsid w:val="004500C5"/>
-  </w:style>
-  <w:style w:type="paragraph" w:customStyle="1" w:styleId="6B31AC84C7904AC4861F327037FC9AA6">
-    <w:name w:val="6B31AC84C7904AC4861F327037FC9AA6"/>
-    <w:rsid w:val="004500C5"/>
-  </w:style>
-  <w:style w:type="paragraph" w:customStyle="1" w:styleId="2E4381C9F6204B9F9756E9C1BC008E11">
-    <w:name w:val="2E4381C9F6204B9F9756E9C1BC008E11"/>
-    <w:rsid w:val="004500C5"/>
-  </w:style>
-  <w:style w:type="paragraph" w:customStyle="1" w:styleId="436B159272024177BF7B5485D76221D7">
-    <w:name w:val="436B159272024177BF7B5485D76221D7"/>
-    <w:rsid w:val="004500C5"/>
-  </w:style>
-  <w:style w:type="paragraph" w:customStyle="1" w:styleId="9D85A64FC5824864A04609F99F1125A8">
-    <w:name w:val="9D85A64FC5824864A04609F99F1125A8"/>
-    <w:rsid w:val="004500C5"/>
-  </w:style>
-</w:styles>
-</file>
-
-<file path=word/glossary/webSettings.xml><?xml version="1.0" encoding="utf-8"?>
-<w:webSettings xmlns:r="http://schemas.openxmlformats.org/officeDocument/2006/relationships" xmlns:w="http://schemas.openxmlformats.org/wordprocessingml/2006/main">
-  <w:optimizeForBrowser/>
-  <w:doNotSaveAsSingleFile/>
-</w:webSettings>
-</file>
-
 <file path=word/theme/theme1.xml><?xml version="1.0" encoding="utf-8"?>
 <a:theme xmlns:a="http://schemas.openxmlformats.org/drawingml/2006/main" name="Office Theme">
   <a:themeElements>
@@ -14334,7 +14736,7 @@
 </file>
 
 <file path=customXml/itemProps1.xml><?xml version="1.0" encoding="utf-8"?>
-<ds:datastoreItem xmlns:ds="http://schemas.openxmlformats.org/officeDocument/2006/customXml" ds:itemID="{FE00A50E-20E4-41CE-BFD5-CB2BDDAABD8E}">
+<ds:datastoreItem xmlns:ds="http://schemas.openxmlformats.org/officeDocument/2006/customXml" ds:itemID="{6D8CDA16-B410-A044-8135-AAAD371E75D1}">
   <ds:schemaRefs>
     <ds:schemaRef ds:uri="http://schemas.openxmlformats.org/officeDocument/2006/bibliography"/>
   </ds:schemaRefs>

</xml_diff>

<commit_message>
Update project name, update question
</commit_message>
<xml_diff>
--- a/SmartEmergency-Proposal-V.1.0.docx
+++ b/SmartEmergency-Proposal-V.1.0.docx
@@ -1779,6 +1779,14 @@
           <w:sz w:val="28"/>
           <w:szCs w:val="28"/>
         </w:rPr>
+        <w:t xml:space="preserve"> </w:t>
+      </w:r>
+      <w:r>
+        <w:rPr>
+          <w:rFonts w:ascii="Times New Roman" w:eastAsia="Times New Roman" w:hAnsi="Times New Roman" w:cs="Times New Roman"/>
+          <w:sz w:val="28"/>
+          <w:szCs w:val="28"/>
+        </w:rPr>
         <w:t xml:space="preserve">Although, </w:t>
       </w:r>
       <w:bookmarkStart w:id="7" w:name="OLE_LINK7"/>
@@ -1797,7 +1805,39 @@
           <w:sz w:val="28"/>
           <w:szCs w:val="28"/>
         </w:rPr>
-        <w:t>hey donot knowtheir current location. They will be a little bit hard to find help locations and their contact information such as a phone number.</w:t>
+        <w:t>hey do</w:t>
+      </w:r>
+      <w:r>
+        <w:rPr>
+          <w:rFonts w:ascii="Times New Roman" w:eastAsia="Times New Roman" w:hAnsi="Times New Roman" w:cs="Times New Roman"/>
+          <w:sz w:val="28"/>
+          <w:szCs w:val="28"/>
+        </w:rPr>
+        <w:t xml:space="preserve"> </w:t>
+      </w:r>
+      <w:r>
+        <w:rPr>
+          <w:rFonts w:ascii="Times New Roman" w:eastAsia="Times New Roman" w:hAnsi="Times New Roman" w:cs="Times New Roman"/>
+          <w:sz w:val="28"/>
+          <w:szCs w:val="28"/>
+        </w:rPr>
+        <w:t>not know</w:t>
+      </w:r>
+      <w:r>
+        <w:rPr>
+          <w:rFonts w:ascii="Times New Roman" w:eastAsia="Times New Roman" w:hAnsi="Times New Roman" w:cs="Times New Roman"/>
+          <w:sz w:val="28"/>
+          <w:szCs w:val="28"/>
+        </w:rPr>
+        <w:t xml:space="preserve"> </w:t>
+      </w:r>
+      <w:r>
+        <w:rPr>
+          <w:rFonts w:ascii="Times New Roman" w:eastAsia="Times New Roman" w:hAnsi="Times New Roman" w:cs="Times New Roman"/>
+          <w:sz w:val="28"/>
+          <w:szCs w:val="28"/>
+        </w:rPr>
+        <w:t>their current location. They will be a little bit hard to find help locations and their contact information such as a phone number.</w:t>
       </w:r>
       <w:bookmarkEnd w:id="7"/>
       <w:bookmarkEnd w:id="8"/>
@@ -1931,31 +1971,47 @@
           <w:sz w:val="28"/>
           <w:szCs w:val="28"/>
         </w:rPr>
-        <w:t>Information aid traveler</w:t>
-      </w:r>
-      <w:r>
-        <w:rPr>
-          <w:rFonts w:ascii="Times New Roman" w:eastAsia="Times New Roman" w:hAnsi="Times New Roman" w:cs="Times New Roman"/>
-          <w:sz w:val="28"/>
-          <w:szCs w:val="28"/>
-        </w:rPr>
-        <w:t xml:space="preserve"> is proposed. The </w:t>
-      </w:r>
-      <w:r>
-        <w:rPr>
-          <w:rFonts w:ascii="Times New Roman" w:eastAsia="Times New Roman" w:hAnsi="Times New Roman" w:cs="Times New Roman"/>
-          <w:sz w:val="28"/>
-          <w:szCs w:val="28"/>
-        </w:rPr>
-        <w:t>Information aid traveler</w:t>
-      </w:r>
-      <w:r>
-        <w:rPr>
-          <w:rFonts w:ascii="Times New Roman" w:eastAsia="Times New Roman" w:hAnsi="Times New Roman" w:cs="Times New Roman"/>
-          <w:sz w:val="28"/>
-          <w:szCs w:val="28"/>
-        </w:rPr>
-        <w:t xml:space="preserve"> is an application on a mobile device, which runs on Android operating system. This application provides the contact information or phone numbers of the nearest help when accident occurred. These places include police stations, hospitals, garages, and highway police stations. In addition, the application provides a map to demonstrate current location, direction, and the nearest location of a specific place. This application can be used the offline mode in case of lost internet connection. Moreover, it collects the data such as name, contract number, address of the help place in area scope around the user automatically. When the user move or change their location out of the setting area scope, the application will update the collected data automatically in order to provide the up to date data to the user all the time. </w:t>
+        <w:t>Emergency Information on mobile</w:t>
+      </w:r>
+      <w:r>
+        <w:rPr>
+          <w:rFonts w:ascii="Times New Roman" w:eastAsia="Times New Roman" w:hAnsi="Times New Roman" w:cs="Times New Roman"/>
+          <w:sz w:val="28"/>
+          <w:szCs w:val="28"/>
+        </w:rPr>
+        <w:t xml:space="preserve"> </w:t>
+      </w:r>
+      <w:r>
+        <w:rPr>
+          <w:rFonts w:ascii="Times New Roman" w:eastAsia="Times New Roman" w:hAnsi="Times New Roman" w:cs="Times New Roman"/>
+          <w:sz w:val="28"/>
+          <w:szCs w:val="28"/>
+        </w:rPr>
+        <w:t xml:space="preserve">is proposed. The </w:t>
+      </w:r>
+      <w:r>
+        <w:rPr>
+          <w:rFonts w:ascii="Times New Roman" w:eastAsia="Times New Roman" w:hAnsi="Times New Roman" w:cs="Times New Roman"/>
+          <w:sz w:val="28"/>
+          <w:szCs w:val="28"/>
+        </w:rPr>
+        <w:t>Emergency Information on mobile</w:t>
+      </w:r>
+      <w:r>
+        <w:rPr>
+          <w:rFonts w:ascii="Times New Roman" w:eastAsia="Times New Roman" w:hAnsi="Times New Roman" w:cs="Times New Roman"/>
+          <w:sz w:val="28"/>
+          <w:szCs w:val="28"/>
+        </w:rPr>
+        <w:t xml:space="preserve"> </w:t>
+      </w:r>
+      <w:r>
+        <w:rPr>
+          <w:rFonts w:ascii="Times New Roman" w:eastAsia="Times New Roman" w:hAnsi="Times New Roman" w:cs="Times New Roman"/>
+          <w:sz w:val="28"/>
+          <w:szCs w:val="28"/>
+        </w:rPr>
+        <w:t xml:space="preserve">is an application on a mobile device, which runs on Android operating system. This application provides the contact information or phone numbers of the nearest help when accident occurred. These places include police stations, hospitals, garages, and highway police stations. In addition, the application provides a map to demonstrate current location, direction, and the nearest location of a specific place. This application can be used the offline mode in case of lost internet connection. Moreover, it collects the data such as name, contract number, address of the help place in area scope around the user automatically. When the user move or change their location out of the setting area scope, the application will update the collected data automatically in order to provide the up to date data to the user all the time. </w:t>
       </w:r>
     </w:p>
     <w:p>
@@ -5898,7 +5954,7 @@
           <w:sz w:val="28"/>
           <w:szCs w:val="28"/>
         </w:rPr>
-        <w:t>Information aid traveler</w:t>
+        <w:t>Emergency Information on mobile</w:t>
       </w:r>
       <w:r>
         <w:rPr>
@@ -5967,7 +6023,15 @@
           <w:sz w:val="28"/>
           <w:szCs w:val="28"/>
         </w:rPr>
-        <w:t xml:space="preserve">Information aid traveler </w:t>
+        <w:t>Emergency Information on mobile</w:t>
+      </w:r>
+      <w:r>
+        <w:rPr>
+          <w:rFonts w:ascii="Times New Roman" w:eastAsia="Times New Roman" w:hAnsi="Times New Roman" w:cs="Times New Roman"/>
+          <w:sz w:val="28"/>
+          <w:szCs w:val="28"/>
+        </w:rPr>
+        <w:t xml:space="preserve"> </w:t>
       </w:r>
       <w:r>
         <w:rPr>
@@ -6262,13 +6326,7 @@
         <w:rPr>
           <w:rFonts w:ascii="Times New Roman" w:eastAsia="Times New Roman" w:hAnsi="Times New Roman" w:cs="Times New Roman"/>
         </w:rPr>
-        <w:t xml:space="preserve">Information aid </w:t>
-      </w:r>
-      <w:r>
-        <w:rPr>
-          <w:rFonts w:ascii="Times New Roman" w:eastAsia="Times New Roman" w:hAnsi="Times New Roman" w:cs="Times New Roman"/>
-        </w:rPr>
-        <w:t>traveler</w:t>
+        <w:t>Emergency Information on mobile</w:t>
       </w:r>
     </w:p>
     <w:p>
@@ -6362,7 +6420,23 @@
           <w:sz w:val="28"/>
           <w:szCs w:val="28"/>
         </w:rPr>
+        <w:t xml:space="preserve"> </w:t>
+      </w:r>
+      <w:r>
+        <w:rPr>
+          <w:rFonts w:ascii="Times New Roman" w:eastAsia="Times New Roman" w:hAnsi="Times New Roman" w:cs="Times New Roman"/>
+          <w:sz w:val="28"/>
+          <w:szCs w:val="28"/>
+        </w:rPr>
         <w:t>The admin manages the help data and updates the data to the application server.</w:t>
+      </w:r>
+      <w:r>
+        <w:rPr>
+          <w:rFonts w:ascii="Times New Roman" w:eastAsia="Times New Roman" w:hAnsi="Times New Roman" w:cs="Times New Roman"/>
+          <w:sz w:val="28"/>
+          <w:szCs w:val="28"/>
+        </w:rPr>
+        <w:t xml:space="preserve"> </w:t>
       </w:r>
       <w:r>
         <w:rPr>
@@ -6437,7 +6511,7 @@
                     </a:ln>
                     <a:extLst>
                       <a:ext uri="{53640926-AAD7-44d8-BBD7-CCE9431645EC}">
-                        <a14:shadowObscured xmlns:a14="http://schemas.microsoft.com/office/drawing/2010/main" xmlns:wps="http://schemas.microsoft.com/office/word/2010/wordprocessingShape" xmlns:wpi="http://schemas.microsoft.com/office/word/2010/wordprocessingInk" xmlns:wpg="http://schemas.microsoft.com/office/word/2010/wordprocessingGroup" xmlns:w14="http://schemas.microsoft.com/office/word/2010/wordml" xmlns:w="http://schemas.openxmlformats.org/wordprocessingml/2006/main" xmlns:w10="urn:schemas-microsoft-com:office:word" xmlns:wp14="http://schemas.microsoft.com/office/word/2010/wordprocessingDrawing" xmlns:v="urn:schemas-microsoft-com:vml" xmlns:o="urn:schemas-microsoft-com:office:office" xmlns:mv="urn:schemas-microsoft-com:mac:vml" xmlns:mc="http://schemas.openxmlformats.org/markup-compatibility/2006" xmlns:mo="http://schemas.microsoft.com/office/mac/office/2008/main" xmlns:wpc="http://schemas.microsoft.com/office/word/2010/wordprocessingCanvas" xmlns=""/>
+                        <a14:shadowObscured xmlns="" xmlns:wpc="http://schemas.microsoft.com/office/word/2010/wordprocessingCanvas" xmlns:mo="http://schemas.microsoft.com/office/mac/office/2008/main" xmlns:mc="http://schemas.openxmlformats.org/markup-compatibility/2006" xmlns:mv="urn:schemas-microsoft-com:mac:vml" xmlns:o="urn:schemas-microsoft-com:office:office" xmlns:v="urn:schemas-microsoft-com:vml" xmlns:wp14="http://schemas.microsoft.com/office/word/2010/wordprocessingDrawing" xmlns:w10="urn:schemas-microsoft-com:office:word" xmlns:w="http://schemas.openxmlformats.org/wordprocessingml/2006/main" xmlns:w14="http://schemas.microsoft.com/office/word/2010/wordml" xmlns:wpg="http://schemas.microsoft.com/office/word/2010/wordprocessingGroup" xmlns:wpi="http://schemas.microsoft.com/office/word/2010/wordprocessingInk" xmlns:wps="http://schemas.microsoft.com/office/word/2010/wordprocessingShape" xmlns:a14="http://schemas.microsoft.com/office/drawing/2010/main"/>
                       </a:ext>
                     </a:extLst>
                   </pic:spPr>
@@ -6485,13 +6559,11 @@
         <w:rPr>
           <w:rFonts w:ascii="Times New Roman" w:eastAsia="Times New Roman" w:hAnsi="Times New Roman" w:cs="Times New Roman"/>
         </w:rPr>
-        <w:t>Information aid travelers</w:t>
-      </w:r>
-      <w:r>
-        <w:rPr>
-          <w:rFonts w:ascii="Times New Roman" w:eastAsia="Times New Roman" w:hAnsi="Times New Roman" w:cs="Times New Roman"/>
-          <w:sz w:val="28"/>
-          <w:szCs w:val="28"/>
+        <w:t>Emergency Information on mobile</w:t>
+      </w:r>
+      <w:r>
+        <w:rPr>
+          <w:rFonts w:ascii="Times New Roman" w:eastAsia="Times New Roman" w:hAnsi="Times New Roman" w:cs="Times New Roman"/>
         </w:rPr>
         <w:t xml:space="preserve"> </w:t>
       </w:r>
@@ -6794,7 +6866,23 @@
           <w:sz w:val="28"/>
           <w:szCs w:val="28"/>
         </w:rPr>
-        <w:t xml:space="preserve">In this feature,the </w:t>
+        <w:t>In this feature,</w:t>
+      </w:r>
+      <w:r>
+        <w:rPr>
+          <w:rFonts w:ascii="Times New Roman" w:eastAsia="Times New Roman" w:hAnsi="Times New Roman" w:cs="Times New Roman"/>
+          <w:sz w:val="28"/>
+          <w:szCs w:val="28"/>
+        </w:rPr>
+        <w:t xml:space="preserve"> </w:t>
+      </w:r>
+      <w:r>
+        <w:rPr>
+          <w:rFonts w:ascii="Times New Roman" w:eastAsia="Times New Roman" w:hAnsi="Times New Roman" w:cs="Times New Roman"/>
+          <w:sz w:val="28"/>
+          <w:szCs w:val="28"/>
+        </w:rPr>
+        <w:t xml:space="preserve">the </w:t>
       </w:r>
       <w:r>
         <w:rPr>
@@ -7314,7 +7402,14 @@
           <w:rFonts w:ascii="Times New Roman" w:eastAsia="Times New Roman" w:hAnsi="Times New Roman" w:cs="Times New Roman"/>
           <w:color w:val="FF0000"/>
         </w:rPr>
-        <w:t>* The feature can use without internet connection.</w:t>
+        <w:t xml:space="preserve">* The </w:t>
+      </w:r>
+      <w:r>
+        <w:rPr>
+          <w:rFonts w:ascii="Times New Roman" w:eastAsia="Times New Roman" w:hAnsi="Times New Roman" w:cs="Times New Roman"/>
+          <w:color w:val="FF0000"/>
+        </w:rPr>
+        <w:t>offline feature</w:t>
       </w:r>
     </w:p>
     <w:p>
@@ -7622,7 +7717,23 @@
           <w:sz w:val="28"/>
           <w:szCs w:val="28"/>
         </w:rPr>
-        <w:t xml:space="preserve">the name, phone number, and addressof the help locations when no </w:t>
+        <w:t>the name, phone number, and address</w:t>
+      </w:r>
+      <w:r>
+        <w:rPr>
+          <w:rFonts w:ascii="Times New Roman" w:eastAsia="Times New Roman" w:hAnsi="Times New Roman" w:cs="Times New Roman"/>
+          <w:sz w:val="28"/>
+          <w:szCs w:val="28"/>
+        </w:rPr>
+        <w:t xml:space="preserve"> </w:t>
+      </w:r>
+      <w:r>
+        <w:rPr>
+          <w:rFonts w:ascii="Times New Roman" w:eastAsia="Times New Roman" w:hAnsi="Times New Roman" w:cs="Times New Roman"/>
+          <w:sz w:val="28"/>
+          <w:szCs w:val="28"/>
+        </w:rPr>
+        <w:t xml:space="preserve">of the help locations when no </w:t>
       </w:r>
       <w:r>
         <w:rPr>
@@ -7670,7 +7781,15 @@
           <w:sz w:val="28"/>
           <w:szCs w:val="28"/>
         </w:rPr>
-        <w:t>a in radius of 10</w:t>
+        <w:t xml:space="preserve">a in radius of </w:t>
+      </w:r>
+      <w:r>
+        <w:rPr>
+          <w:rFonts w:ascii="Times New Roman" w:eastAsia="Times New Roman" w:hAnsi="Times New Roman" w:cs="Times New Roman"/>
+          <w:sz w:val="28"/>
+          <w:szCs w:val="28"/>
+        </w:rPr>
+        <w:t>ten</w:t>
       </w:r>
       <w:r>
         <w:rPr>
@@ -7742,7 +7861,23 @@
           <w:sz w:val="28"/>
           <w:szCs w:val="28"/>
         </w:rPr>
-        <w:t>he old location in 5 kilometers</w:t>
+        <w:t xml:space="preserve">he old location in </w:t>
+      </w:r>
+      <w:r>
+        <w:rPr>
+          <w:rFonts w:ascii="Times New Roman" w:eastAsia="Times New Roman" w:hAnsi="Times New Roman" w:cs="Times New Roman"/>
+          <w:sz w:val="28"/>
+          <w:szCs w:val="28"/>
+        </w:rPr>
+        <w:t xml:space="preserve">five </w:t>
+      </w:r>
+      <w:r>
+        <w:rPr>
+          <w:rFonts w:ascii="Times New Roman" w:eastAsia="Times New Roman" w:hAnsi="Times New Roman" w:cs="Times New Roman"/>
+          <w:sz w:val="28"/>
+          <w:szCs w:val="28"/>
+        </w:rPr>
+        <w:t>kilometers</w:t>
       </w:r>
       <w:r>
         <w:rPr>
@@ -7972,7 +8107,25 @@
         <w:rPr>
           <w:rFonts w:ascii="Times New Roman" w:eastAsia="Times New Roman" w:hAnsi="Times New Roman" w:cs="Times New Roman"/>
         </w:rPr>
-        <w:t xml:space="preserve">6Iterative development </w:t>
+        <w:t xml:space="preserve"> </w:t>
+      </w:r>
+      <w:r>
+        <w:rPr>
+          <w:rFonts w:ascii="Times New Roman" w:eastAsia="Times New Roman" w:hAnsi="Times New Roman" w:cs="Times New Roman"/>
+        </w:rPr>
+        <w:t>6</w:t>
+      </w:r>
+      <w:r>
+        <w:rPr>
+          <w:rFonts w:ascii="Times New Roman" w:eastAsia="Times New Roman" w:hAnsi="Times New Roman" w:cs="Times New Roman"/>
+        </w:rPr>
+        <w:t xml:space="preserve"> </w:t>
+      </w:r>
+      <w:r>
+        <w:rPr>
+          <w:rFonts w:ascii="Times New Roman" w:eastAsia="Times New Roman" w:hAnsi="Times New Roman" w:cs="Times New Roman"/>
+        </w:rPr>
+        <w:t xml:space="preserve">Iterative development </w:t>
       </w:r>
       <w:r>
         <w:rPr>
@@ -8019,7 +8172,23 @@
           <w:sz w:val="28"/>
           <w:szCs w:val="28"/>
         </w:rPr>
+        <w:t xml:space="preserve"> </w:t>
+      </w:r>
+      <w:r>
+        <w:rPr>
+          <w:rFonts w:ascii="Times New Roman" w:eastAsia="Times New Roman" w:hAnsi="Times New Roman" w:cs="Times New Roman"/>
+          <w:sz w:val="28"/>
+          <w:szCs w:val="28"/>
+        </w:rPr>
         <w:t>a method of software development. Iterative development model</w:t>
+      </w:r>
+      <w:r>
+        <w:rPr>
+          <w:rFonts w:ascii="Times New Roman" w:eastAsia="Times New Roman" w:hAnsi="Times New Roman" w:cs="Times New Roman"/>
+          <w:sz w:val="28"/>
+          <w:szCs w:val="28"/>
+        </w:rPr>
+        <w:t xml:space="preserve"> </w:t>
       </w:r>
       <w:r>
         <w:rPr>
@@ -8213,16 +8382,69 @@
           <w:szCs w:val="35"/>
           <w:lang w:bidi="th-TH"/>
         </w:rPr>
-        <w:t>Design&amp;Implementation</w:t>
+        <w:t>Design</w:t>
       </w:r>
       <w:r>
         <w:rPr>
           <w:rFonts w:ascii="Times New Roman" w:eastAsia="Times New Roman" w:hAnsi="Times New Roman"/>
+          <w:b/>
+          <w:bCs/>
           <w:sz w:val="28"/>
           <w:szCs w:val="35"/>
           <w:lang w:bidi="th-TH"/>
         </w:rPr>
+        <w:t xml:space="preserve"> </w:t>
+      </w:r>
+      <w:r>
+        <w:rPr>
+          <w:rFonts w:ascii="Times New Roman" w:eastAsia="Times New Roman" w:hAnsi="Times New Roman"/>
+          <w:b/>
+          <w:bCs/>
+          <w:sz w:val="28"/>
+          <w:szCs w:val="35"/>
+          <w:lang w:bidi="th-TH"/>
+        </w:rPr>
+        <w:t>&amp;</w:t>
+      </w:r>
+      <w:r>
+        <w:rPr>
+          <w:rFonts w:ascii="Times New Roman" w:eastAsia="Times New Roman" w:hAnsi="Times New Roman"/>
+          <w:b/>
+          <w:bCs/>
+          <w:sz w:val="28"/>
+          <w:szCs w:val="35"/>
+          <w:lang w:bidi="th-TH"/>
+        </w:rPr>
+        <w:t xml:space="preserve"> </w:t>
+      </w:r>
+      <w:r>
+        <w:rPr>
+          <w:rFonts w:ascii="Times New Roman" w:eastAsia="Times New Roman" w:hAnsi="Times New Roman"/>
+          <w:b/>
+          <w:bCs/>
+          <w:sz w:val="28"/>
+          <w:szCs w:val="35"/>
+          <w:lang w:bidi="th-TH"/>
+        </w:rPr>
+        <w:t>Implementation</w:t>
+      </w:r>
+      <w:r>
+        <w:rPr>
+          <w:rFonts w:ascii="Times New Roman" w:eastAsia="Times New Roman" w:hAnsi="Times New Roman"/>
+          <w:sz w:val="28"/>
+          <w:szCs w:val="35"/>
+          <w:lang w:bidi="th-TH"/>
+        </w:rPr>
         <w:t>:</w:t>
+      </w:r>
+      <w:r>
+        <w:rPr>
+          <w:rFonts w:ascii="Times New Roman" w:eastAsia="Times New Roman" w:hAnsi="Times New Roman"/>
+          <w:sz w:val="28"/>
+          <w:szCs w:val="35"/>
+          <w:lang w:bidi="th-TH"/>
+        </w:rPr>
+        <w:t xml:space="preserve"> </w:t>
       </w:r>
       <w:r>
         <w:rPr>
@@ -12080,7 +12302,7 @@
           <w:rPr>
             <w:noProof/>
           </w:rPr>
-          <w:t>10</w:t>
+          <w:t>13</w:t>
         </w:r>
         <w:r>
           <w:rPr>

</xml_diff>